<commit_message>
Learn django - jupyter integration, select ORM
</commit_message>
<xml_diff>
--- a/doc/1. django 기본.docx
+++ b/doc/1. django 기본.docx
@@ -4642,9 +4642,6 @@
         <w:wordWrap/>
         <w:autoSpaceDE/>
         <w:autoSpaceDN/>
-        <w:rPr>
-          <w:rFonts w:hint="eastAsia"/>
-        </w:rPr>
       </w:pPr>
     </w:p>
     <w:p>
@@ -4705,9 +4702,6 @@
         <w:wordWrap/>
         <w:autoSpaceDE/>
         <w:autoSpaceDN/>
-        <w:rPr>
-          <w:rFonts w:hint="eastAsia"/>
-        </w:rPr>
       </w:pPr>
       <w:r>
         <w:t xml:space="preserve">-&gt; </w:t>
@@ -4716,19 +4710,7 @@
         <w:rPr>
           <w:rFonts w:hint="eastAsia"/>
         </w:rPr>
-        <w:t>FileField/imageFiled에 경로 저장</w:t>
-      </w:r>
-      <w:r>
-        <w:rPr>
-          <w:rFonts w:hint="eastAsia"/>
-        </w:rPr>
-        <w:t xml:space="preserve"> -&gt; </w:t>
-      </w:r>
-      <w:r>
-        <w:rPr>
-          <w:rFonts w:hint="eastAsia"/>
-        </w:rPr>
-        <w:t>MEDIA_ROOT</w:t>
+        <w:t>FileField/imageFiled에 경로 저장 -&gt; MEDIA_ROOT</w:t>
       </w:r>
       <w:r>
         <w:t xml:space="preserve"> </w:t>
@@ -4754,9 +4736,6 @@
         <w:wordWrap/>
         <w:autoSpaceDE/>
         <w:autoSpaceDN/>
-        <w:rPr>
-          <w:rFonts w:hint="eastAsia"/>
-        </w:rPr>
       </w:pPr>
     </w:p>
     <w:p>
@@ -5409,9 +5388,6 @@
         <w:wordWrap/>
         <w:autoSpaceDE/>
         <w:autoSpaceDN/>
-        <w:rPr>
-          <w:rFonts w:hint="eastAsia"/>
-        </w:rPr>
       </w:pPr>
       <w:r>
         <w:t xml:space="preserve">$ pip install pillow: </w:t>
@@ -5936,7 +5912,7 @@
         <w:spacing w:after="0" w:line="285" w:lineRule="atLeast"/>
         <w:jc w:val="left"/>
         <w:rPr>
-          <w:rFonts w:ascii="Consolas" w:eastAsia="굴림" w:hAnsi="Consolas" w:cs="굴림" w:hint="eastAsia"/>
+          <w:rFonts w:ascii="Consolas" w:eastAsia="굴림" w:hAnsi="Consolas" w:cs="굴림"/>
           <w:color w:val="D4D4D4"/>
           <w:kern w:val="0"/>
           <w:sz w:val="21"/>
@@ -5998,1771 +5974,2870 @@
         <w:wordWrap/>
         <w:autoSpaceDE/>
         <w:autoSpaceDN/>
+      </w:pPr>
+      <w:r>
+        <w:rPr>
+          <w:rFonts w:hint="eastAsia"/>
+        </w:rPr>
+        <w:lastRenderedPageBreak/>
+        <w:t>프로젝트명/utils.py</w:t>
+      </w:r>
+      <w:r>
+        <w:t xml:space="preserve">: </w:t>
+      </w:r>
+      <w:r>
+        <w:rPr>
+          <w:rFonts w:hint="eastAsia"/>
+        </w:rPr>
+        <w:t>파일 생성 후</w:t>
+      </w:r>
+      <w:r>
+        <w:rPr>
+          <w:rFonts w:hint="eastAsia"/>
+        </w:rPr>
+        <w:t xml:space="preserve"> </w:t>
+      </w:r>
+      <w:r>
+        <w:t>uuid</w:t>
+      </w:r>
+      <w:r>
+        <w:rPr>
+          <w:rFonts w:hint="eastAsia"/>
+        </w:rPr>
+        <w:t>를 통해 경로</w:t>
+      </w:r>
+      <w:r>
+        <w:rPr>
+          <w:rFonts w:hint="eastAsia"/>
+        </w:rPr>
+        <w:t>와 고유한</w:t>
+      </w:r>
+      <w:r>
+        <w:rPr>
+          <w:rFonts w:hint="eastAsia"/>
+        </w:rPr>
+        <w:t xml:space="preserve"> 파일명</w:t>
+      </w:r>
+      <w:r>
+        <w:rPr>
+          <w:rFonts w:hint="eastAsia"/>
+        </w:rPr>
+        <w:t>을</w:t>
+      </w:r>
+      <w:r>
+        <w:rPr>
+          <w:rFonts w:hint="eastAsia"/>
+        </w:rPr>
+        <w:t xml:space="preserve"> 반환하는 모듈 생성</w:t>
+      </w:r>
+    </w:p>
+    <w:p>
+      <w:pPr>
+        <w:widowControl/>
+        <w:shd w:val="clear" w:color="auto" w:fill="1E1E1E"/>
+        <w:wordWrap/>
+        <w:autoSpaceDE/>
+        <w:autoSpaceDN/>
+        <w:spacing w:after="0" w:line="285" w:lineRule="atLeast"/>
+        <w:jc w:val="left"/>
+        <w:rPr>
+          <w:rFonts w:ascii="Consolas" w:eastAsia="굴림" w:hAnsi="Consolas" w:cs="굴림"/>
+          <w:color w:val="D4D4D4"/>
+          <w:kern w:val="0"/>
+          <w:sz w:val="21"/>
+          <w:szCs w:val="21"/>
+        </w:rPr>
+      </w:pPr>
+      <w:r>
+        <w:rPr>
+          <w:rFonts w:ascii="Consolas" w:eastAsia="굴림" w:hAnsi="Consolas" w:cs="굴림"/>
+          <w:color w:val="C586C0"/>
+          <w:kern w:val="0"/>
+          <w:sz w:val="21"/>
+          <w:szCs w:val="21"/>
+        </w:rPr>
+        <w:t>import</w:t>
+      </w:r>
+      <w:r>
+        <w:rPr>
+          <w:rFonts w:ascii="Consolas" w:eastAsia="굴림" w:hAnsi="Consolas" w:cs="굴림"/>
+          <w:color w:val="D4D4D4"/>
+          <w:kern w:val="0"/>
+          <w:sz w:val="21"/>
+          <w:szCs w:val="21"/>
+        </w:rPr>
+        <w:t xml:space="preserve"> os</w:t>
+      </w:r>
+    </w:p>
+    <w:p>
+      <w:pPr>
+        <w:widowControl/>
+        <w:shd w:val="clear" w:color="auto" w:fill="1E1E1E"/>
+        <w:wordWrap/>
+        <w:autoSpaceDE/>
+        <w:autoSpaceDN/>
+        <w:spacing w:after="0" w:line="285" w:lineRule="atLeast"/>
+        <w:jc w:val="left"/>
+        <w:rPr>
+          <w:rFonts w:ascii="Consolas" w:eastAsia="굴림" w:hAnsi="Consolas" w:cs="굴림"/>
+          <w:color w:val="D4D4D4"/>
+          <w:kern w:val="0"/>
+          <w:sz w:val="21"/>
+          <w:szCs w:val="21"/>
+        </w:rPr>
+      </w:pPr>
+      <w:r>
+        <w:rPr>
+          <w:rFonts w:ascii="Consolas" w:eastAsia="굴림" w:hAnsi="Consolas" w:cs="굴림"/>
+          <w:color w:val="C586C0"/>
+          <w:kern w:val="0"/>
+          <w:sz w:val="21"/>
+          <w:szCs w:val="21"/>
+        </w:rPr>
+        <w:t>from</w:t>
+      </w:r>
+      <w:r>
+        <w:rPr>
+          <w:rFonts w:ascii="Consolas" w:eastAsia="굴림" w:hAnsi="Consolas" w:cs="굴림"/>
+          <w:color w:val="D4D4D4"/>
+          <w:kern w:val="0"/>
+          <w:sz w:val="21"/>
+          <w:szCs w:val="21"/>
+        </w:rPr>
+        <w:t xml:space="preserve"> uuid </w:t>
+      </w:r>
+      <w:r>
+        <w:rPr>
+          <w:rFonts w:ascii="Consolas" w:eastAsia="굴림" w:hAnsi="Consolas" w:cs="굴림"/>
+          <w:color w:val="C586C0"/>
+          <w:kern w:val="0"/>
+          <w:sz w:val="21"/>
+          <w:szCs w:val="21"/>
+        </w:rPr>
+        <w:t>import</w:t>
+      </w:r>
+      <w:r>
+        <w:rPr>
+          <w:rFonts w:ascii="Consolas" w:eastAsia="굴림" w:hAnsi="Consolas" w:cs="굴림"/>
+          <w:color w:val="D4D4D4"/>
+          <w:kern w:val="0"/>
+          <w:sz w:val="21"/>
+          <w:szCs w:val="21"/>
+        </w:rPr>
+        <w:t xml:space="preserve"> uuid4</w:t>
+      </w:r>
+    </w:p>
+    <w:p>
+      <w:pPr>
+        <w:widowControl/>
+        <w:shd w:val="clear" w:color="auto" w:fill="1E1E1E"/>
+        <w:wordWrap/>
+        <w:autoSpaceDE/>
+        <w:autoSpaceDN/>
+        <w:spacing w:after="0" w:line="285" w:lineRule="atLeast"/>
+        <w:jc w:val="left"/>
+        <w:rPr>
+          <w:rFonts w:ascii="Consolas" w:eastAsia="굴림" w:hAnsi="Consolas" w:cs="굴림"/>
+          <w:color w:val="D4D4D4"/>
+          <w:kern w:val="0"/>
+          <w:sz w:val="21"/>
+          <w:szCs w:val="21"/>
+        </w:rPr>
+      </w:pPr>
+      <w:r>
+        <w:rPr>
+          <w:rFonts w:ascii="Consolas" w:eastAsia="굴림" w:hAnsi="Consolas" w:cs="굴림"/>
+          <w:color w:val="C586C0"/>
+          <w:kern w:val="0"/>
+          <w:sz w:val="21"/>
+          <w:szCs w:val="21"/>
+        </w:rPr>
+        <w:t>from</w:t>
+      </w:r>
+      <w:r>
+        <w:rPr>
+          <w:rFonts w:ascii="Consolas" w:eastAsia="굴림" w:hAnsi="Consolas" w:cs="굴림"/>
+          <w:color w:val="D4D4D4"/>
+          <w:kern w:val="0"/>
+          <w:sz w:val="21"/>
+          <w:szCs w:val="21"/>
+        </w:rPr>
+        <w:t xml:space="preserve"> django.utils </w:t>
+      </w:r>
+      <w:r>
+        <w:rPr>
+          <w:rFonts w:ascii="Consolas" w:eastAsia="굴림" w:hAnsi="Consolas" w:cs="굴림"/>
+          <w:color w:val="C586C0"/>
+          <w:kern w:val="0"/>
+          <w:sz w:val="21"/>
+          <w:szCs w:val="21"/>
+        </w:rPr>
+        <w:t>import</w:t>
+      </w:r>
+      <w:r>
+        <w:rPr>
+          <w:rFonts w:ascii="Consolas" w:eastAsia="굴림" w:hAnsi="Consolas" w:cs="굴림"/>
+          <w:color w:val="D4D4D4"/>
+          <w:kern w:val="0"/>
+          <w:sz w:val="21"/>
+          <w:szCs w:val="21"/>
+        </w:rPr>
+        <w:t xml:space="preserve"> timezone</w:t>
+      </w:r>
+    </w:p>
+    <w:p>
+      <w:pPr>
+        <w:widowControl/>
+        <w:shd w:val="clear" w:color="auto" w:fill="1E1E1E"/>
+        <w:wordWrap/>
+        <w:autoSpaceDE/>
+        <w:autoSpaceDN/>
+        <w:spacing w:after="0" w:line="285" w:lineRule="atLeast"/>
+        <w:jc w:val="left"/>
+        <w:rPr>
+          <w:rFonts w:ascii="Consolas" w:eastAsia="굴림" w:hAnsi="Consolas" w:cs="굴림"/>
+          <w:color w:val="D4D4D4"/>
+          <w:kern w:val="0"/>
+          <w:sz w:val="21"/>
+          <w:szCs w:val="21"/>
+        </w:rPr>
+      </w:pPr>
+    </w:p>
+    <w:p>
+      <w:pPr>
+        <w:widowControl/>
+        <w:shd w:val="clear" w:color="auto" w:fill="1E1E1E"/>
+        <w:wordWrap/>
+        <w:autoSpaceDE/>
+        <w:autoSpaceDN/>
+        <w:spacing w:after="0" w:line="285" w:lineRule="atLeast"/>
+        <w:jc w:val="left"/>
+        <w:rPr>
+          <w:rFonts w:ascii="Consolas" w:eastAsia="굴림" w:hAnsi="Consolas" w:cs="굴림"/>
+          <w:color w:val="D4D4D4"/>
+          <w:kern w:val="0"/>
+          <w:sz w:val="21"/>
+          <w:szCs w:val="21"/>
+        </w:rPr>
+      </w:pPr>
+      <w:r>
+        <w:rPr>
+          <w:rFonts w:ascii="Consolas" w:eastAsia="굴림" w:hAnsi="Consolas" w:cs="굴림"/>
+          <w:color w:val="6A9955"/>
+          <w:kern w:val="0"/>
+          <w:sz w:val="21"/>
+          <w:szCs w:val="21"/>
+        </w:rPr>
+        <w:t># uuid</w:t>
+      </w:r>
+      <w:r>
+        <w:rPr>
+          <w:rFonts w:ascii="Consolas" w:eastAsia="굴림" w:hAnsi="Consolas" w:cs="굴림"/>
+          <w:color w:val="6A9955"/>
+          <w:kern w:val="0"/>
+          <w:sz w:val="21"/>
+          <w:szCs w:val="21"/>
+        </w:rPr>
+        <w:t>를</w:t>
+      </w:r>
+      <w:r>
+        <w:rPr>
+          <w:rFonts w:ascii="Consolas" w:eastAsia="굴림" w:hAnsi="Consolas" w:cs="굴림"/>
+          <w:color w:val="6A9955"/>
+          <w:kern w:val="0"/>
+          <w:sz w:val="21"/>
+          <w:szCs w:val="21"/>
+        </w:rPr>
+        <w:t xml:space="preserve"> </w:t>
+      </w:r>
+      <w:r>
+        <w:rPr>
+          <w:rFonts w:ascii="Consolas" w:eastAsia="굴림" w:hAnsi="Consolas" w:cs="굴림"/>
+          <w:color w:val="6A9955"/>
+          <w:kern w:val="0"/>
+          <w:sz w:val="21"/>
+          <w:szCs w:val="21"/>
+        </w:rPr>
+        <w:t>통한</w:t>
+      </w:r>
+      <w:r>
+        <w:rPr>
+          <w:rFonts w:ascii="Consolas" w:eastAsia="굴림" w:hAnsi="Consolas" w:cs="굴림"/>
+          <w:color w:val="6A9955"/>
+          <w:kern w:val="0"/>
+          <w:sz w:val="21"/>
+          <w:szCs w:val="21"/>
+        </w:rPr>
+        <w:t xml:space="preserve"> </w:t>
+      </w:r>
+      <w:r>
+        <w:rPr>
+          <w:rFonts w:ascii="Consolas" w:eastAsia="굴림" w:hAnsi="Consolas" w:cs="굴림"/>
+          <w:color w:val="6A9955"/>
+          <w:kern w:val="0"/>
+          <w:sz w:val="21"/>
+          <w:szCs w:val="21"/>
+        </w:rPr>
+        <w:t>파일명</w:t>
+      </w:r>
+      <w:r>
+        <w:rPr>
+          <w:rFonts w:ascii="Consolas" w:eastAsia="굴림" w:hAnsi="Consolas" w:cs="굴림"/>
+          <w:color w:val="6A9955"/>
+          <w:kern w:val="0"/>
+          <w:sz w:val="21"/>
+          <w:szCs w:val="21"/>
+        </w:rPr>
+        <w:t xml:space="preserve"> </w:t>
+      </w:r>
+      <w:r>
+        <w:rPr>
+          <w:rFonts w:ascii="Consolas" w:eastAsia="굴림" w:hAnsi="Consolas" w:cs="굴림"/>
+          <w:color w:val="6A9955"/>
+          <w:kern w:val="0"/>
+          <w:sz w:val="21"/>
+          <w:szCs w:val="21"/>
+        </w:rPr>
+        <w:t>정하기</w:t>
+      </w:r>
+    </w:p>
+    <w:p>
+      <w:pPr>
+        <w:widowControl/>
+        <w:shd w:val="clear" w:color="auto" w:fill="1E1E1E"/>
+        <w:wordWrap/>
+        <w:autoSpaceDE/>
+        <w:autoSpaceDN/>
+        <w:spacing w:after="0" w:line="285" w:lineRule="atLeast"/>
+        <w:jc w:val="left"/>
+        <w:rPr>
+          <w:rFonts w:ascii="Consolas" w:eastAsia="굴림" w:hAnsi="Consolas" w:cs="굴림"/>
+          <w:color w:val="D4D4D4"/>
+          <w:kern w:val="0"/>
+          <w:sz w:val="21"/>
+          <w:szCs w:val="21"/>
+        </w:rPr>
+      </w:pPr>
+      <w:r>
+        <w:rPr>
+          <w:rFonts w:ascii="Consolas" w:eastAsia="굴림" w:hAnsi="Consolas" w:cs="굴림"/>
+          <w:color w:val="569CD6"/>
+          <w:kern w:val="0"/>
+          <w:sz w:val="21"/>
+          <w:szCs w:val="21"/>
+        </w:rPr>
+        <w:t>def</w:t>
+      </w:r>
+      <w:r>
+        <w:rPr>
+          <w:rFonts w:ascii="Consolas" w:eastAsia="굴림" w:hAnsi="Consolas" w:cs="굴림"/>
+          <w:color w:val="D4D4D4"/>
+          <w:kern w:val="0"/>
+          <w:sz w:val="21"/>
+          <w:szCs w:val="21"/>
+        </w:rPr>
+        <w:t xml:space="preserve"> </w:t>
+      </w:r>
+      <w:r>
+        <w:rPr>
+          <w:rFonts w:ascii="Consolas" w:eastAsia="굴림" w:hAnsi="Consolas" w:cs="굴림"/>
+          <w:color w:val="DCDCAA"/>
+          <w:kern w:val="0"/>
+          <w:sz w:val="21"/>
+          <w:szCs w:val="21"/>
+        </w:rPr>
+        <w:t>uuid_name_upload_to</w:t>
+      </w:r>
+      <w:r>
+        <w:rPr>
+          <w:rFonts w:ascii="Consolas" w:eastAsia="굴림" w:hAnsi="Consolas" w:cs="굴림"/>
+          <w:color w:val="D4D4D4"/>
+          <w:kern w:val="0"/>
+          <w:sz w:val="21"/>
+          <w:szCs w:val="21"/>
+        </w:rPr>
+        <w:t>(</w:t>
+      </w:r>
+      <w:r>
+        <w:rPr>
+          <w:rFonts w:ascii="Consolas" w:eastAsia="굴림" w:hAnsi="Consolas" w:cs="굴림"/>
+          <w:color w:val="9CDCFE"/>
+          <w:kern w:val="0"/>
+          <w:sz w:val="21"/>
+          <w:szCs w:val="21"/>
+        </w:rPr>
+        <w:t>instance</w:t>
+      </w:r>
+      <w:r>
+        <w:rPr>
+          <w:rFonts w:ascii="Consolas" w:eastAsia="굴림" w:hAnsi="Consolas" w:cs="굴림"/>
+          <w:color w:val="D4D4D4"/>
+          <w:kern w:val="0"/>
+          <w:sz w:val="21"/>
+          <w:szCs w:val="21"/>
+        </w:rPr>
+        <w:t xml:space="preserve">, </w:t>
+      </w:r>
+      <w:r>
+        <w:rPr>
+          <w:rFonts w:ascii="Consolas" w:eastAsia="굴림" w:hAnsi="Consolas" w:cs="굴림"/>
+          <w:color w:val="9CDCFE"/>
+          <w:kern w:val="0"/>
+          <w:sz w:val="21"/>
+          <w:szCs w:val="21"/>
+        </w:rPr>
+        <w:t>filename</w:t>
+      </w:r>
+      <w:r>
+        <w:rPr>
+          <w:rFonts w:ascii="Consolas" w:eastAsia="굴림" w:hAnsi="Consolas" w:cs="굴림"/>
+          <w:color w:val="D4D4D4"/>
+          <w:kern w:val="0"/>
+          <w:sz w:val="21"/>
+          <w:szCs w:val="21"/>
+        </w:rPr>
+        <w:t>):</w:t>
+      </w:r>
+    </w:p>
+    <w:p>
+      <w:pPr>
+        <w:widowControl/>
+        <w:shd w:val="clear" w:color="auto" w:fill="1E1E1E"/>
+        <w:wordWrap/>
+        <w:autoSpaceDE/>
+        <w:autoSpaceDN/>
+        <w:spacing w:after="0" w:line="285" w:lineRule="atLeast"/>
+        <w:jc w:val="left"/>
+        <w:rPr>
+          <w:rFonts w:ascii="Consolas" w:eastAsia="굴림" w:hAnsi="Consolas" w:cs="굴림"/>
+          <w:color w:val="D4D4D4"/>
+          <w:kern w:val="0"/>
+          <w:sz w:val="21"/>
+          <w:szCs w:val="21"/>
+        </w:rPr>
+      </w:pPr>
+      <w:r>
+        <w:rPr>
+          <w:rFonts w:ascii="Consolas" w:eastAsia="굴림" w:hAnsi="Consolas" w:cs="굴림"/>
+          <w:color w:val="D4D4D4"/>
+          <w:kern w:val="0"/>
+          <w:sz w:val="21"/>
+          <w:szCs w:val="21"/>
+        </w:rPr>
+        <w:t>    app_label = instance.</w:t>
+      </w:r>
+      <w:r>
+        <w:rPr>
+          <w:rFonts w:ascii="Consolas" w:eastAsia="굴림" w:hAnsi="Consolas" w:cs="굴림"/>
+          <w:color w:val="9CDCFE"/>
+          <w:kern w:val="0"/>
+          <w:sz w:val="21"/>
+          <w:szCs w:val="21"/>
+        </w:rPr>
+        <w:t>__class__</w:t>
+      </w:r>
+      <w:r>
+        <w:rPr>
+          <w:rFonts w:ascii="Consolas" w:eastAsia="굴림" w:hAnsi="Consolas" w:cs="굴림"/>
+          <w:color w:val="D4D4D4"/>
+          <w:kern w:val="0"/>
+          <w:sz w:val="21"/>
+          <w:szCs w:val="21"/>
+        </w:rPr>
+        <w:t>._meta.app_label  </w:t>
+      </w:r>
+      <w:r>
+        <w:rPr>
+          <w:rFonts w:ascii="Consolas" w:eastAsia="굴림" w:hAnsi="Consolas" w:cs="굴림"/>
+          <w:color w:val="6A9955"/>
+          <w:kern w:val="0"/>
+          <w:sz w:val="21"/>
+          <w:szCs w:val="21"/>
+        </w:rPr>
+        <w:t xml:space="preserve"># </w:t>
+      </w:r>
+      <w:r>
+        <w:rPr>
+          <w:rFonts w:ascii="Consolas" w:eastAsia="굴림" w:hAnsi="Consolas" w:cs="굴림"/>
+          <w:color w:val="6A9955"/>
+          <w:kern w:val="0"/>
+          <w:sz w:val="21"/>
+          <w:szCs w:val="21"/>
+        </w:rPr>
+        <w:t>앱</w:t>
+      </w:r>
+      <w:r>
+        <w:rPr>
+          <w:rFonts w:ascii="Consolas" w:eastAsia="굴림" w:hAnsi="Consolas" w:cs="굴림"/>
+          <w:color w:val="6A9955"/>
+          <w:kern w:val="0"/>
+          <w:sz w:val="21"/>
+          <w:szCs w:val="21"/>
+        </w:rPr>
+        <w:t xml:space="preserve"> </w:t>
+      </w:r>
+      <w:r>
+        <w:rPr>
+          <w:rFonts w:ascii="Consolas" w:eastAsia="굴림" w:hAnsi="Consolas" w:cs="굴림"/>
+          <w:color w:val="6A9955"/>
+          <w:kern w:val="0"/>
+          <w:sz w:val="21"/>
+          <w:szCs w:val="21"/>
+        </w:rPr>
+        <w:t>별로</w:t>
+      </w:r>
+    </w:p>
+    <w:p>
+      <w:pPr>
+        <w:widowControl/>
+        <w:shd w:val="clear" w:color="auto" w:fill="1E1E1E"/>
+        <w:wordWrap/>
+        <w:autoSpaceDE/>
+        <w:autoSpaceDN/>
+        <w:spacing w:after="0" w:line="285" w:lineRule="atLeast"/>
+        <w:jc w:val="left"/>
+        <w:rPr>
+          <w:rFonts w:ascii="Consolas" w:eastAsia="굴림" w:hAnsi="Consolas" w:cs="굴림"/>
+          <w:color w:val="D4D4D4"/>
+          <w:kern w:val="0"/>
+          <w:sz w:val="21"/>
+          <w:szCs w:val="21"/>
+        </w:rPr>
+      </w:pPr>
+      <w:r>
+        <w:rPr>
+          <w:rFonts w:ascii="Consolas" w:eastAsia="굴림" w:hAnsi="Consolas" w:cs="굴림"/>
+          <w:color w:val="D4D4D4"/>
+          <w:kern w:val="0"/>
+          <w:sz w:val="21"/>
+          <w:szCs w:val="21"/>
+        </w:rPr>
+        <w:t>    cls_name = instance.</w:t>
+      </w:r>
+      <w:r>
+        <w:rPr>
+          <w:rFonts w:ascii="Consolas" w:eastAsia="굴림" w:hAnsi="Consolas" w:cs="굴림"/>
+          <w:color w:val="9CDCFE"/>
+          <w:kern w:val="0"/>
+          <w:sz w:val="21"/>
+          <w:szCs w:val="21"/>
+        </w:rPr>
+        <w:t>__class__</w:t>
+      </w:r>
+      <w:r>
+        <w:rPr>
+          <w:rFonts w:ascii="Consolas" w:eastAsia="굴림" w:hAnsi="Consolas" w:cs="굴림"/>
+          <w:color w:val="D4D4D4"/>
+          <w:kern w:val="0"/>
+          <w:sz w:val="21"/>
+          <w:szCs w:val="21"/>
+        </w:rPr>
+        <w:t>.</w:t>
+      </w:r>
+      <w:r>
+        <w:rPr>
+          <w:rFonts w:ascii="Consolas" w:eastAsia="굴림" w:hAnsi="Consolas" w:cs="굴림"/>
+          <w:color w:val="9CDCFE"/>
+          <w:kern w:val="0"/>
+          <w:sz w:val="21"/>
+          <w:szCs w:val="21"/>
+        </w:rPr>
+        <w:t>__name__</w:t>
+      </w:r>
+      <w:r>
+        <w:rPr>
+          <w:rFonts w:ascii="Consolas" w:eastAsia="굴림" w:hAnsi="Consolas" w:cs="굴림"/>
+          <w:color w:val="D4D4D4"/>
+          <w:kern w:val="0"/>
+          <w:sz w:val="21"/>
+          <w:szCs w:val="21"/>
+        </w:rPr>
+        <w:t>.lower()  </w:t>
+      </w:r>
+      <w:r>
+        <w:rPr>
+          <w:rFonts w:ascii="Consolas" w:eastAsia="굴림" w:hAnsi="Consolas" w:cs="굴림"/>
+          <w:color w:val="6A9955"/>
+          <w:kern w:val="0"/>
+          <w:sz w:val="21"/>
+          <w:szCs w:val="21"/>
+        </w:rPr>
+        <w:t xml:space="preserve"># </w:t>
+      </w:r>
+      <w:r>
+        <w:rPr>
+          <w:rFonts w:ascii="Consolas" w:eastAsia="굴림" w:hAnsi="Consolas" w:cs="굴림"/>
+          <w:color w:val="6A9955"/>
+          <w:kern w:val="0"/>
+          <w:sz w:val="21"/>
+          <w:szCs w:val="21"/>
+        </w:rPr>
+        <w:t>모델</w:t>
+      </w:r>
+      <w:r>
+        <w:rPr>
+          <w:rFonts w:ascii="Consolas" w:eastAsia="굴림" w:hAnsi="Consolas" w:cs="굴림"/>
+          <w:color w:val="6A9955"/>
+          <w:kern w:val="0"/>
+          <w:sz w:val="21"/>
+          <w:szCs w:val="21"/>
+        </w:rPr>
+        <w:t xml:space="preserve"> </w:t>
+      </w:r>
+      <w:r>
+        <w:rPr>
+          <w:rFonts w:ascii="Consolas" w:eastAsia="굴림" w:hAnsi="Consolas" w:cs="굴림"/>
+          <w:color w:val="6A9955"/>
+          <w:kern w:val="0"/>
+          <w:sz w:val="21"/>
+          <w:szCs w:val="21"/>
+        </w:rPr>
+        <w:t>별로</w:t>
+      </w:r>
+    </w:p>
+    <w:p>
+      <w:pPr>
+        <w:widowControl/>
+        <w:shd w:val="clear" w:color="auto" w:fill="1E1E1E"/>
+        <w:wordWrap/>
+        <w:autoSpaceDE/>
+        <w:autoSpaceDN/>
+        <w:spacing w:after="0" w:line="285" w:lineRule="atLeast"/>
+        <w:jc w:val="left"/>
+        <w:rPr>
+          <w:rFonts w:ascii="Consolas" w:eastAsia="굴림" w:hAnsi="Consolas" w:cs="굴림"/>
+          <w:color w:val="D4D4D4"/>
+          <w:kern w:val="0"/>
+          <w:sz w:val="21"/>
+          <w:szCs w:val="21"/>
+        </w:rPr>
+      </w:pPr>
+      <w:r>
+        <w:rPr>
+          <w:rFonts w:ascii="Consolas" w:eastAsia="굴림" w:hAnsi="Consolas" w:cs="굴림"/>
+          <w:color w:val="D4D4D4"/>
+          <w:kern w:val="0"/>
+          <w:sz w:val="21"/>
+          <w:szCs w:val="21"/>
+        </w:rPr>
+        <w:t>    ymd_path = timezone.now().strftime(</w:t>
+      </w:r>
+      <w:r>
+        <w:rPr>
+          <w:rFonts w:ascii="Consolas" w:eastAsia="굴림" w:hAnsi="Consolas" w:cs="굴림"/>
+          <w:color w:val="CE9178"/>
+          <w:kern w:val="0"/>
+          <w:sz w:val="21"/>
+          <w:szCs w:val="21"/>
+        </w:rPr>
+        <w:t>'%Y/%m/</w:t>
+      </w:r>
+      <w:r>
+        <w:rPr>
+          <w:rFonts w:ascii="Consolas" w:eastAsia="굴림" w:hAnsi="Consolas" w:cs="굴림"/>
+          <w:color w:val="569CD6"/>
+          <w:kern w:val="0"/>
+          <w:sz w:val="21"/>
+          <w:szCs w:val="21"/>
+        </w:rPr>
+        <w:t>%d</w:t>
+      </w:r>
+      <w:r>
+        <w:rPr>
+          <w:rFonts w:ascii="Consolas" w:eastAsia="굴림" w:hAnsi="Consolas" w:cs="굴림"/>
+          <w:color w:val="CE9178"/>
+          <w:kern w:val="0"/>
+          <w:sz w:val="21"/>
+          <w:szCs w:val="21"/>
+        </w:rPr>
+        <w:t>'</w:t>
+      </w:r>
+      <w:r>
+        <w:rPr>
+          <w:rFonts w:ascii="Consolas" w:eastAsia="굴림" w:hAnsi="Consolas" w:cs="굴림"/>
+          <w:color w:val="D4D4D4"/>
+          <w:kern w:val="0"/>
+          <w:sz w:val="21"/>
+          <w:szCs w:val="21"/>
+        </w:rPr>
+        <w:t>)  </w:t>
+      </w:r>
+      <w:r>
+        <w:rPr>
+          <w:rFonts w:ascii="Consolas" w:eastAsia="굴림" w:hAnsi="Consolas" w:cs="굴림"/>
+          <w:color w:val="6A9955"/>
+          <w:kern w:val="0"/>
+          <w:sz w:val="21"/>
+          <w:szCs w:val="21"/>
+        </w:rPr>
+        <w:t xml:space="preserve"># </w:t>
+      </w:r>
+      <w:r>
+        <w:rPr>
+          <w:rFonts w:ascii="Consolas" w:eastAsia="굴림" w:hAnsi="Consolas" w:cs="굴림"/>
+          <w:color w:val="6A9955"/>
+          <w:kern w:val="0"/>
+          <w:sz w:val="21"/>
+          <w:szCs w:val="21"/>
+        </w:rPr>
+        <w:t>업로드</w:t>
+      </w:r>
+      <w:r>
+        <w:rPr>
+          <w:rFonts w:ascii="Consolas" w:eastAsia="굴림" w:hAnsi="Consolas" w:cs="굴림"/>
+          <w:color w:val="6A9955"/>
+          <w:kern w:val="0"/>
+          <w:sz w:val="21"/>
+          <w:szCs w:val="21"/>
+        </w:rPr>
+        <w:t xml:space="preserve"> </w:t>
+      </w:r>
+      <w:r>
+        <w:rPr>
+          <w:rFonts w:ascii="Consolas" w:eastAsia="굴림" w:hAnsi="Consolas" w:cs="굴림"/>
+          <w:color w:val="6A9955"/>
+          <w:kern w:val="0"/>
+          <w:sz w:val="21"/>
+          <w:szCs w:val="21"/>
+        </w:rPr>
+        <w:t>하는</w:t>
+      </w:r>
+      <w:r>
+        <w:rPr>
+          <w:rFonts w:ascii="Consolas" w:eastAsia="굴림" w:hAnsi="Consolas" w:cs="굴림"/>
+          <w:color w:val="6A9955"/>
+          <w:kern w:val="0"/>
+          <w:sz w:val="21"/>
+          <w:szCs w:val="21"/>
+        </w:rPr>
+        <w:t xml:space="preserve"> </w:t>
+      </w:r>
+      <w:r>
+        <w:rPr>
+          <w:rFonts w:ascii="Consolas" w:eastAsia="굴림" w:hAnsi="Consolas" w:cs="굴림"/>
+          <w:color w:val="6A9955"/>
+          <w:kern w:val="0"/>
+          <w:sz w:val="21"/>
+          <w:szCs w:val="21"/>
+        </w:rPr>
+        <w:t>년</w:t>
+      </w:r>
+      <w:r>
+        <w:rPr>
+          <w:rFonts w:ascii="Consolas" w:eastAsia="굴림" w:hAnsi="Consolas" w:cs="굴림"/>
+          <w:color w:val="6A9955"/>
+          <w:kern w:val="0"/>
+          <w:sz w:val="21"/>
+          <w:szCs w:val="21"/>
+        </w:rPr>
+        <w:t>/</w:t>
+      </w:r>
+      <w:r>
+        <w:rPr>
+          <w:rFonts w:ascii="Consolas" w:eastAsia="굴림" w:hAnsi="Consolas" w:cs="굴림"/>
+          <w:color w:val="6A9955"/>
+          <w:kern w:val="0"/>
+          <w:sz w:val="21"/>
+          <w:szCs w:val="21"/>
+        </w:rPr>
+        <w:t>월</w:t>
+      </w:r>
+      <w:r>
+        <w:rPr>
+          <w:rFonts w:ascii="Consolas" w:eastAsia="굴림" w:hAnsi="Consolas" w:cs="굴림"/>
+          <w:color w:val="6A9955"/>
+          <w:kern w:val="0"/>
+          <w:sz w:val="21"/>
+          <w:szCs w:val="21"/>
+        </w:rPr>
+        <w:t>/</w:t>
+      </w:r>
+      <w:r>
+        <w:rPr>
+          <w:rFonts w:ascii="Consolas" w:eastAsia="굴림" w:hAnsi="Consolas" w:cs="굴림"/>
+          <w:color w:val="6A9955"/>
+          <w:kern w:val="0"/>
+          <w:sz w:val="21"/>
+          <w:szCs w:val="21"/>
+        </w:rPr>
+        <w:t>일</w:t>
+      </w:r>
+      <w:r>
+        <w:rPr>
+          <w:rFonts w:ascii="Consolas" w:eastAsia="굴림" w:hAnsi="Consolas" w:cs="굴림"/>
+          <w:color w:val="6A9955"/>
+          <w:kern w:val="0"/>
+          <w:sz w:val="21"/>
+          <w:szCs w:val="21"/>
+        </w:rPr>
+        <w:t xml:space="preserve"> </w:t>
+      </w:r>
+      <w:r>
+        <w:rPr>
+          <w:rFonts w:ascii="Consolas" w:eastAsia="굴림" w:hAnsi="Consolas" w:cs="굴림"/>
+          <w:color w:val="6A9955"/>
+          <w:kern w:val="0"/>
+          <w:sz w:val="21"/>
+          <w:szCs w:val="21"/>
+        </w:rPr>
+        <w:t>뱌럴</w:t>
+      </w:r>
+    </w:p>
+    <w:p>
+      <w:pPr>
+        <w:widowControl/>
+        <w:shd w:val="clear" w:color="auto" w:fill="1E1E1E"/>
+        <w:wordWrap/>
+        <w:autoSpaceDE/>
+        <w:autoSpaceDN/>
+        <w:spacing w:after="0" w:line="285" w:lineRule="atLeast"/>
+        <w:jc w:val="left"/>
+        <w:rPr>
+          <w:rFonts w:ascii="Consolas" w:eastAsia="굴림" w:hAnsi="Consolas" w:cs="굴림"/>
+          <w:color w:val="D4D4D4"/>
+          <w:kern w:val="0"/>
+          <w:sz w:val="21"/>
+          <w:szCs w:val="21"/>
+        </w:rPr>
+      </w:pPr>
+      <w:r>
+        <w:rPr>
+          <w:rFonts w:ascii="Consolas" w:eastAsia="굴림" w:hAnsi="Consolas" w:cs="굴림"/>
+          <w:color w:val="D4D4D4"/>
+          <w:kern w:val="0"/>
+          <w:sz w:val="21"/>
+          <w:szCs w:val="21"/>
+        </w:rPr>
+        <w:t>    uuid_name = uuid4().hex</w:t>
+      </w:r>
+    </w:p>
+    <w:p>
+      <w:pPr>
+        <w:widowControl/>
+        <w:shd w:val="clear" w:color="auto" w:fill="1E1E1E"/>
+        <w:wordWrap/>
+        <w:autoSpaceDE/>
+        <w:autoSpaceDN/>
+        <w:spacing w:after="0" w:line="285" w:lineRule="atLeast"/>
+        <w:jc w:val="left"/>
+        <w:rPr>
+          <w:rFonts w:ascii="Consolas" w:eastAsia="굴림" w:hAnsi="Consolas" w:cs="굴림"/>
+          <w:color w:val="D4D4D4"/>
+          <w:kern w:val="0"/>
+          <w:sz w:val="21"/>
+          <w:szCs w:val="21"/>
+        </w:rPr>
+      </w:pPr>
+      <w:r>
+        <w:rPr>
+          <w:rFonts w:ascii="Consolas" w:eastAsia="굴림" w:hAnsi="Consolas" w:cs="굴림"/>
+          <w:color w:val="D4D4D4"/>
+          <w:kern w:val="0"/>
+          <w:sz w:val="21"/>
+          <w:szCs w:val="21"/>
+        </w:rPr>
+        <w:t>    extension = os.path.splitext(filename)[-</w:t>
+      </w:r>
+      <w:r>
+        <w:rPr>
+          <w:rFonts w:ascii="Consolas" w:eastAsia="굴림" w:hAnsi="Consolas" w:cs="굴림"/>
+          <w:color w:val="B5CEA8"/>
+          <w:kern w:val="0"/>
+          <w:sz w:val="21"/>
+          <w:szCs w:val="21"/>
+        </w:rPr>
+        <w:t>1</w:t>
+      </w:r>
+      <w:r>
+        <w:rPr>
+          <w:rFonts w:ascii="Consolas" w:eastAsia="굴림" w:hAnsi="Consolas" w:cs="굴림"/>
+          <w:color w:val="D4D4D4"/>
+          <w:kern w:val="0"/>
+          <w:sz w:val="21"/>
+          <w:szCs w:val="21"/>
+        </w:rPr>
+        <w:t>].lower()  </w:t>
+      </w:r>
+      <w:r>
+        <w:rPr>
+          <w:rFonts w:ascii="Consolas" w:eastAsia="굴림" w:hAnsi="Consolas" w:cs="굴림"/>
+          <w:color w:val="6A9955"/>
+          <w:kern w:val="0"/>
+          <w:sz w:val="21"/>
+          <w:szCs w:val="21"/>
+        </w:rPr>
+        <w:t xml:space="preserve"># </w:t>
+      </w:r>
+      <w:r>
+        <w:rPr>
+          <w:rFonts w:ascii="Consolas" w:eastAsia="굴림" w:hAnsi="Consolas" w:cs="굴림"/>
+          <w:color w:val="6A9955"/>
+          <w:kern w:val="0"/>
+          <w:sz w:val="21"/>
+          <w:szCs w:val="21"/>
+        </w:rPr>
+        <w:t>확장자</w:t>
+      </w:r>
+      <w:r>
+        <w:rPr>
+          <w:rFonts w:ascii="Consolas" w:eastAsia="굴림" w:hAnsi="Consolas" w:cs="굴림"/>
+          <w:color w:val="6A9955"/>
+          <w:kern w:val="0"/>
+          <w:sz w:val="21"/>
+          <w:szCs w:val="21"/>
+        </w:rPr>
+        <w:t xml:space="preserve"> </w:t>
+      </w:r>
+      <w:r>
+        <w:rPr>
+          <w:rFonts w:ascii="Consolas" w:eastAsia="굴림" w:hAnsi="Consolas" w:cs="굴림"/>
+          <w:color w:val="6A9955"/>
+          <w:kern w:val="0"/>
+          <w:sz w:val="21"/>
+          <w:szCs w:val="21"/>
+        </w:rPr>
+        <w:t>추출</w:t>
+      </w:r>
+      <w:r>
+        <w:rPr>
+          <w:rFonts w:ascii="Consolas" w:eastAsia="굴림" w:hAnsi="Consolas" w:cs="굴림"/>
+          <w:color w:val="6A9955"/>
+          <w:kern w:val="0"/>
+          <w:sz w:val="21"/>
+          <w:szCs w:val="21"/>
+        </w:rPr>
+        <w:t xml:space="preserve"> </w:t>
+      </w:r>
+      <w:r>
+        <w:rPr>
+          <w:rFonts w:ascii="Consolas" w:eastAsia="굴림" w:hAnsi="Consolas" w:cs="굴림"/>
+          <w:color w:val="6A9955"/>
+          <w:kern w:val="0"/>
+          <w:sz w:val="21"/>
+          <w:szCs w:val="21"/>
+        </w:rPr>
+        <w:t>및</w:t>
+      </w:r>
+      <w:r>
+        <w:rPr>
+          <w:rFonts w:ascii="Consolas" w:eastAsia="굴림" w:hAnsi="Consolas" w:cs="굴림"/>
+          <w:color w:val="6A9955"/>
+          <w:kern w:val="0"/>
+          <w:sz w:val="21"/>
+          <w:szCs w:val="21"/>
+        </w:rPr>
+        <w:t xml:space="preserve"> </w:t>
+      </w:r>
+      <w:r>
+        <w:rPr>
+          <w:rFonts w:ascii="Consolas" w:eastAsia="굴림" w:hAnsi="Consolas" w:cs="굴림"/>
+          <w:color w:val="6A9955"/>
+          <w:kern w:val="0"/>
+          <w:sz w:val="21"/>
+          <w:szCs w:val="21"/>
+        </w:rPr>
+        <w:t>소문자</w:t>
+      </w:r>
+      <w:r>
+        <w:rPr>
+          <w:rFonts w:ascii="Consolas" w:eastAsia="굴림" w:hAnsi="Consolas" w:cs="굴림"/>
+          <w:color w:val="6A9955"/>
+          <w:kern w:val="0"/>
+          <w:sz w:val="21"/>
+          <w:szCs w:val="21"/>
+        </w:rPr>
+        <w:t xml:space="preserve"> </w:t>
+      </w:r>
+      <w:r>
+        <w:rPr>
+          <w:rFonts w:ascii="Consolas" w:eastAsia="굴림" w:hAnsi="Consolas" w:cs="굴림"/>
+          <w:color w:val="6A9955"/>
+          <w:kern w:val="0"/>
+          <w:sz w:val="21"/>
+          <w:szCs w:val="21"/>
+        </w:rPr>
+        <w:t>변환</w:t>
+      </w:r>
+    </w:p>
+    <w:p>
+      <w:pPr>
+        <w:widowControl/>
+        <w:shd w:val="clear" w:color="auto" w:fill="1E1E1E"/>
+        <w:wordWrap/>
+        <w:autoSpaceDE/>
+        <w:autoSpaceDN/>
+        <w:spacing w:after="0" w:line="285" w:lineRule="atLeast"/>
+        <w:jc w:val="left"/>
+        <w:rPr>
+          <w:rFonts w:ascii="Consolas" w:eastAsia="굴림" w:hAnsi="Consolas" w:cs="굴림"/>
+          <w:color w:val="D4D4D4"/>
+          <w:kern w:val="0"/>
+          <w:sz w:val="21"/>
+          <w:szCs w:val="21"/>
+        </w:rPr>
+      </w:pPr>
+      <w:r>
+        <w:rPr>
+          <w:rFonts w:ascii="Consolas" w:eastAsia="굴림" w:hAnsi="Consolas" w:cs="굴림"/>
+          <w:color w:val="D4D4D4"/>
+          <w:kern w:val="0"/>
+          <w:sz w:val="21"/>
+          <w:szCs w:val="21"/>
+        </w:rPr>
+        <w:t xml:space="preserve">    </w:t>
+      </w:r>
+      <w:r>
+        <w:rPr>
+          <w:rFonts w:ascii="Consolas" w:eastAsia="굴림" w:hAnsi="Consolas" w:cs="굴림"/>
+          <w:color w:val="C586C0"/>
+          <w:kern w:val="0"/>
+          <w:sz w:val="21"/>
+          <w:szCs w:val="21"/>
+        </w:rPr>
+        <w:t>return</w:t>
+      </w:r>
+      <w:r>
+        <w:rPr>
+          <w:rFonts w:ascii="Consolas" w:eastAsia="굴림" w:hAnsi="Consolas" w:cs="굴림"/>
+          <w:color w:val="D4D4D4"/>
+          <w:kern w:val="0"/>
+          <w:sz w:val="21"/>
+          <w:szCs w:val="21"/>
+        </w:rPr>
+        <w:t xml:space="preserve"> </w:t>
+      </w:r>
+      <w:r>
+        <w:rPr>
+          <w:rFonts w:ascii="Consolas" w:eastAsia="굴림" w:hAnsi="Consolas" w:cs="굴림"/>
+          <w:color w:val="CE9178"/>
+          <w:kern w:val="0"/>
+          <w:sz w:val="21"/>
+          <w:szCs w:val="21"/>
+        </w:rPr>
+        <w:t>'/'</w:t>
+      </w:r>
+      <w:r>
+        <w:rPr>
+          <w:rFonts w:ascii="Consolas" w:eastAsia="굴림" w:hAnsi="Consolas" w:cs="굴림"/>
+          <w:color w:val="D4D4D4"/>
+          <w:kern w:val="0"/>
+          <w:sz w:val="21"/>
+          <w:szCs w:val="21"/>
+        </w:rPr>
+        <w:t>.join([</w:t>
+      </w:r>
+    </w:p>
+    <w:p>
+      <w:pPr>
+        <w:widowControl/>
+        <w:shd w:val="clear" w:color="auto" w:fill="1E1E1E"/>
+        <w:wordWrap/>
+        <w:autoSpaceDE/>
+        <w:autoSpaceDN/>
+        <w:spacing w:after="0" w:line="285" w:lineRule="atLeast"/>
+        <w:jc w:val="left"/>
+        <w:rPr>
+          <w:rFonts w:ascii="Consolas" w:eastAsia="굴림" w:hAnsi="Consolas" w:cs="굴림"/>
+          <w:color w:val="D4D4D4"/>
+          <w:kern w:val="0"/>
+          <w:sz w:val="21"/>
+          <w:szCs w:val="21"/>
+        </w:rPr>
+      </w:pPr>
+      <w:r>
+        <w:rPr>
+          <w:rFonts w:ascii="Consolas" w:eastAsia="굴림" w:hAnsi="Consolas" w:cs="굴림"/>
+          <w:color w:val="D4D4D4"/>
+          <w:kern w:val="0"/>
+          <w:sz w:val="21"/>
+          <w:szCs w:val="21"/>
+        </w:rPr>
+        <w:t>        app_label,</w:t>
+      </w:r>
+    </w:p>
+    <w:p>
+      <w:pPr>
+        <w:widowControl/>
+        <w:shd w:val="clear" w:color="auto" w:fill="1E1E1E"/>
+        <w:wordWrap/>
+        <w:autoSpaceDE/>
+        <w:autoSpaceDN/>
+        <w:spacing w:after="0" w:line="285" w:lineRule="atLeast"/>
+        <w:jc w:val="left"/>
+        <w:rPr>
+          <w:rFonts w:ascii="Consolas" w:eastAsia="굴림" w:hAnsi="Consolas" w:cs="굴림"/>
+          <w:color w:val="D4D4D4"/>
+          <w:kern w:val="0"/>
+          <w:sz w:val="21"/>
+          <w:szCs w:val="21"/>
+        </w:rPr>
+      </w:pPr>
+      <w:r>
+        <w:rPr>
+          <w:rFonts w:ascii="Consolas" w:eastAsia="굴림" w:hAnsi="Consolas" w:cs="굴림"/>
+          <w:color w:val="D4D4D4"/>
+          <w:kern w:val="0"/>
+          <w:sz w:val="21"/>
+          <w:szCs w:val="21"/>
+        </w:rPr>
+        <w:t>        cls_name,</w:t>
+      </w:r>
+    </w:p>
+    <w:p>
+      <w:pPr>
+        <w:widowControl/>
+        <w:shd w:val="clear" w:color="auto" w:fill="1E1E1E"/>
+        <w:wordWrap/>
+        <w:autoSpaceDE/>
+        <w:autoSpaceDN/>
+        <w:spacing w:after="0" w:line="285" w:lineRule="atLeast"/>
+        <w:jc w:val="left"/>
+        <w:rPr>
+          <w:rFonts w:ascii="Consolas" w:eastAsia="굴림" w:hAnsi="Consolas" w:cs="굴림"/>
+          <w:color w:val="D4D4D4"/>
+          <w:kern w:val="0"/>
+          <w:sz w:val="21"/>
+          <w:szCs w:val="21"/>
+        </w:rPr>
+      </w:pPr>
+      <w:r>
+        <w:rPr>
+          <w:rFonts w:ascii="Consolas" w:eastAsia="굴림" w:hAnsi="Consolas" w:cs="굴림"/>
+          <w:color w:val="D4D4D4"/>
+          <w:kern w:val="0"/>
+          <w:sz w:val="21"/>
+          <w:szCs w:val="21"/>
+        </w:rPr>
+        <w:t>        ymd_path,</w:t>
+      </w:r>
+    </w:p>
+    <w:p>
+      <w:pPr>
+        <w:widowControl/>
+        <w:shd w:val="clear" w:color="auto" w:fill="1E1E1E"/>
+        <w:wordWrap/>
+        <w:autoSpaceDE/>
+        <w:autoSpaceDN/>
+        <w:spacing w:after="0" w:line="285" w:lineRule="atLeast"/>
+        <w:jc w:val="left"/>
+        <w:rPr>
+          <w:rFonts w:ascii="Consolas" w:eastAsia="굴림" w:hAnsi="Consolas" w:cs="굴림"/>
+          <w:color w:val="D4D4D4"/>
+          <w:kern w:val="0"/>
+          <w:sz w:val="21"/>
+          <w:szCs w:val="21"/>
+        </w:rPr>
+      </w:pPr>
+      <w:r>
+        <w:rPr>
+          <w:rFonts w:ascii="Consolas" w:eastAsia="굴림" w:hAnsi="Consolas" w:cs="굴림"/>
+          <w:color w:val="D4D4D4"/>
+          <w:kern w:val="0"/>
+          <w:sz w:val="21"/>
+          <w:szCs w:val="21"/>
+        </w:rPr>
+        <w:t>        uuid_name[:</w:t>
+      </w:r>
+      <w:r>
+        <w:rPr>
+          <w:rFonts w:ascii="Consolas" w:eastAsia="굴림" w:hAnsi="Consolas" w:cs="굴림"/>
+          <w:color w:val="B5CEA8"/>
+          <w:kern w:val="0"/>
+          <w:sz w:val="21"/>
+          <w:szCs w:val="21"/>
+        </w:rPr>
+        <w:t>2</w:t>
+      </w:r>
+      <w:r>
+        <w:rPr>
+          <w:rFonts w:ascii="Consolas" w:eastAsia="굴림" w:hAnsi="Consolas" w:cs="굴림"/>
+          <w:color w:val="D4D4D4"/>
+          <w:kern w:val="0"/>
+          <w:sz w:val="21"/>
+          <w:szCs w:val="21"/>
+        </w:rPr>
+        <w:t>],</w:t>
+      </w:r>
+    </w:p>
+    <w:p>
+      <w:pPr>
+        <w:widowControl/>
+        <w:shd w:val="clear" w:color="auto" w:fill="1E1E1E"/>
+        <w:wordWrap/>
+        <w:autoSpaceDE/>
+        <w:autoSpaceDN/>
+        <w:spacing w:after="0" w:line="285" w:lineRule="atLeast"/>
+        <w:jc w:val="left"/>
+        <w:rPr>
+          <w:rFonts w:ascii="Consolas" w:eastAsia="굴림" w:hAnsi="Consolas" w:cs="굴림"/>
+          <w:color w:val="D4D4D4"/>
+          <w:kern w:val="0"/>
+          <w:sz w:val="21"/>
+          <w:szCs w:val="21"/>
+        </w:rPr>
+      </w:pPr>
+      <w:r>
+        <w:rPr>
+          <w:rFonts w:ascii="Consolas" w:eastAsia="굴림" w:hAnsi="Consolas" w:cs="굴림"/>
+          <w:color w:val="D4D4D4"/>
+          <w:kern w:val="0"/>
+          <w:sz w:val="21"/>
+          <w:szCs w:val="21"/>
+        </w:rPr>
+        <w:t xml:space="preserve">        uuid_name + extension,   </w:t>
+      </w:r>
+    </w:p>
+    <w:p>
+      <w:pPr>
+        <w:widowControl/>
+        <w:shd w:val="clear" w:color="auto" w:fill="1E1E1E"/>
+        <w:wordWrap/>
+        <w:autoSpaceDE/>
+        <w:autoSpaceDN/>
+        <w:spacing w:after="0" w:line="285" w:lineRule="atLeast"/>
+        <w:jc w:val="left"/>
+        <w:rPr>
+          <w:rFonts w:ascii="Consolas" w:eastAsia="굴림" w:hAnsi="Consolas" w:cs="굴림"/>
+          <w:color w:val="D4D4D4"/>
+          <w:kern w:val="0"/>
+          <w:sz w:val="21"/>
+          <w:szCs w:val="21"/>
+        </w:rPr>
+      </w:pPr>
+      <w:r>
+        <w:rPr>
+          <w:rFonts w:ascii="Consolas" w:eastAsia="굴림" w:hAnsi="Consolas" w:cs="굴림"/>
+          <w:color w:val="D4D4D4"/>
+          <w:kern w:val="0"/>
+          <w:sz w:val="21"/>
+          <w:szCs w:val="21"/>
+        </w:rPr>
+        <w:t>    ])</w:t>
+      </w:r>
+    </w:p>
+    <w:p>
+      <w:pPr>
+        <w:widowControl/>
+        <w:wordWrap/>
+        <w:autoSpaceDE/>
+        <w:autoSpaceDN/>
+      </w:pPr>
+    </w:p>
+    <w:p>
+      <w:pPr>
+        <w:widowControl/>
+        <w:wordWrap/>
+        <w:autoSpaceDE/>
+        <w:autoSpaceDN/>
+      </w:pPr>
+      <w:r>
+        <w:rPr>
+          <w:rFonts w:hint="eastAsia"/>
+        </w:rPr>
+        <w:t>models.py:</w:t>
+      </w:r>
+      <w:r>
+        <w:t xml:space="preserve"> </w:t>
+      </w:r>
+      <w:r>
+        <w:rPr>
+          <w:rFonts w:hint="eastAsia"/>
+        </w:rPr>
+        <w:t>Imagefield</w:t>
+      </w:r>
+      <w:r>
+        <w:t xml:space="preserve"> </w:t>
+      </w:r>
+      <w:r>
+        <w:rPr>
+          <w:rFonts w:hint="eastAsia"/>
+        </w:rPr>
+        <w:t>추가 및 업로드 경로에</w:t>
+      </w:r>
+      <w:r>
+        <w:rPr>
+          <w:rFonts w:hint="eastAsia"/>
+        </w:rPr>
+        <w:t xml:space="preserve"> </w:t>
+      </w:r>
+      <w:r>
+        <w:t xml:space="preserve">uuid </w:t>
+      </w:r>
+      <w:r>
+        <w:rPr>
+          <w:rFonts w:hint="eastAsia"/>
+        </w:rPr>
+        <w:t>모듈 적용</w:t>
+      </w:r>
+    </w:p>
+    <w:p>
+      <w:pPr>
+        <w:widowControl/>
+        <w:shd w:val="clear" w:color="auto" w:fill="1E1E1E"/>
+        <w:wordWrap/>
+        <w:autoSpaceDE/>
+        <w:autoSpaceDN/>
+        <w:spacing w:after="0" w:line="285" w:lineRule="atLeast"/>
+        <w:jc w:val="left"/>
+        <w:rPr>
+          <w:rFonts w:ascii="Consolas" w:eastAsia="굴림" w:hAnsi="Consolas" w:cs="굴림"/>
+          <w:color w:val="D4D4D4"/>
+          <w:kern w:val="0"/>
+          <w:sz w:val="21"/>
+          <w:szCs w:val="21"/>
+        </w:rPr>
+      </w:pPr>
+      <w:r>
+        <w:rPr>
+          <w:rFonts w:ascii="Consolas" w:eastAsia="굴림" w:hAnsi="Consolas" w:cs="굴림"/>
+          <w:color w:val="D4D4D4"/>
+          <w:kern w:val="0"/>
+          <w:sz w:val="21"/>
+          <w:szCs w:val="21"/>
+        </w:rPr>
+        <w:t xml:space="preserve">    </w:t>
+      </w:r>
+      <w:r>
+        <w:rPr>
+          <w:rFonts w:ascii="Consolas" w:eastAsia="굴림" w:hAnsi="Consolas" w:cs="굴림"/>
+          <w:color w:val="C586C0"/>
+          <w:kern w:val="0"/>
+          <w:sz w:val="21"/>
+          <w:szCs w:val="21"/>
+        </w:rPr>
+        <w:t>from</w:t>
+      </w:r>
+      <w:r>
+        <w:rPr>
+          <w:rFonts w:ascii="Consolas" w:eastAsia="굴림" w:hAnsi="Consolas" w:cs="굴림"/>
+          <w:color w:val="D4D4D4"/>
+          <w:kern w:val="0"/>
+          <w:sz w:val="21"/>
+          <w:szCs w:val="21"/>
+        </w:rPr>
+        <w:t xml:space="preserve"> myproject.utils </w:t>
+      </w:r>
+      <w:r>
+        <w:rPr>
+          <w:rFonts w:ascii="Consolas" w:eastAsia="굴림" w:hAnsi="Consolas" w:cs="굴림"/>
+          <w:color w:val="C586C0"/>
+          <w:kern w:val="0"/>
+          <w:sz w:val="21"/>
+          <w:szCs w:val="21"/>
+        </w:rPr>
+        <w:t>import</w:t>
+      </w:r>
+      <w:r>
+        <w:rPr>
+          <w:rFonts w:ascii="Consolas" w:eastAsia="굴림" w:hAnsi="Consolas" w:cs="굴림"/>
+          <w:color w:val="D4D4D4"/>
+          <w:kern w:val="0"/>
+          <w:sz w:val="21"/>
+          <w:szCs w:val="21"/>
+        </w:rPr>
+        <w:t xml:space="preserve"> uuid_name_upload_to</w:t>
+      </w:r>
+    </w:p>
+    <w:p>
+      <w:pPr>
+        <w:widowControl/>
+        <w:shd w:val="clear" w:color="auto" w:fill="1E1E1E"/>
+        <w:wordWrap/>
+        <w:autoSpaceDE/>
+        <w:autoSpaceDN/>
+        <w:spacing w:after="0" w:line="285" w:lineRule="atLeast"/>
+        <w:jc w:val="left"/>
+        <w:rPr>
+          <w:rFonts w:ascii="Consolas" w:eastAsia="굴림" w:hAnsi="Consolas" w:cs="굴림"/>
+          <w:color w:val="D4D4D4"/>
+          <w:kern w:val="0"/>
+          <w:sz w:val="21"/>
+          <w:szCs w:val="21"/>
+        </w:rPr>
+      </w:pPr>
+      <w:r>
+        <w:rPr>
+          <w:rFonts w:ascii="Consolas" w:eastAsia="굴림" w:hAnsi="Consolas" w:cs="굴림"/>
+          <w:color w:val="D4D4D4"/>
+          <w:kern w:val="0"/>
+          <w:sz w:val="21"/>
+          <w:szCs w:val="21"/>
+        </w:rPr>
+        <w:t xml:space="preserve">    </w:t>
+      </w:r>
+    </w:p>
+    <w:p>
+      <w:pPr>
+        <w:widowControl/>
+        <w:shd w:val="clear" w:color="auto" w:fill="1E1E1E"/>
+        <w:wordWrap/>
+        <w:autoSpaceDE/>
+        <w:autoSpaceDN/>
+        <w:spacing w:after="0" w:line="285" w:lineRule="atLeast"/>
+        <w:jc w:val="left"/>
+        <w:rPr>
+          <w:rFonts w:ascii="Consolas" w:eastAsia="굴림" w:hAnsi="Consolas" w:cs="굴림"/>
+          <w:color w:val="D4D4D4"/>
+          <w:kern w:val="0"/>
+          <w:sz w:val="21"/>
+          <w:szCs w:val="21"/>
+        </w:rPr>
+      </w:pPr>
+      <w:r>
+        <w:rPr>
+          <w:rFonts w:ascii="Consolas" w:eastAsia="굴림" w:hAnsi="Consolas" w:cs="굴림"/>
+          <w:color w:val="D4D4D4"/>
+          <w:kern w:val="0"/>
+          <w:sz w:val="21"/>
+          <w:szCs w:val="21"/>
+        </w:rPr>
+        <w:t xml:space="preserve">    </w:t>
+      </w:r>
+      <w:r>
+        <w:rPr>
+          <w:rFonts w:ascii="Consolas" w:eastAsia="굴림" w:hAnsi="Consolas" w:cs="굴림"/>
+          <w:color w:val="6A9955"/>
+          <w:kern w:val="0"/>
+          <w:sz w:val="21"/>
+          <w:szCs w:val="21"/>
+        </w:rPr>
+        <w:t># uuid</w:t>
+      </w:r>
+      <w:r>
+        <w:rPr>
+          <w:rFonts w:ascii="Consolas" w:eastAsia="굴림" w:hAnsi="Consolas" w:cs="굴림"/>
+          <w:color w:val="6A9955"/>
+          <w:kern w:val="0"/>
+          <w:sz w:val="21"/>
+          <w:szCs w:val="21"/>
+        </w:rPr>
+        <w:t>를</w:t>
+      </w:r>
+      <w:r>
+        <w:rPr>
+          <w:rFonts w:ascii="Consolas" w:eastAsia="굴림" w:hAnsi="Consolas" w:cs="굴림"/>
+          <w:color w:val="6A9955"/>
+          <w:kern w:val="0"/>
+          <w:sz w:val="21"/>
+          <w:szCs w:val="21"/>
+        </w:rPr>
+        <w:t xml:space="preserve"> </w:t>
+      </w:r>
+      <w:r>
+        <w:rPr>
+          <w:rFonts w:ascii="Consolas" w:eastAsia="굴림" w:hAnsi="Consolas" w:cs="굴림"/>
+          <w:color w:val="6A9955"/>
+          <w:kern w:val="0"/>
+          <w:sz w:val="21"/>
+          <w:szCs w:val="21"/>
+        </w:rPr>
+        <w:t>통한</w:t>
+      </w:r>
+      <w:r>
+        <w:rPr>
+          <w:rFonts w:ascii="Consolas" w:eastAsia="굴림" w:hAnsi="Consolas" w:cs="굴림"/>
+          <w:color w:val="6A9955"/>
+          <w:kern w:val="0"/>
+          <w:sz w:val="21"/>
+          <w:szCs w:val="21"/>
+        </w:rPr>
+        <w:t xml:space="preserve"> </w:t>
+      </w:r>
+      <w:r>
+        <w:rPr>
+          <w:rFonts w:ascii="Consolas" w:eastAsia="굴림" w:hAnsi="Consolas" w:cs="굴림"/>
+          <w:color w:val="6A9955"/>
+          <w:kern w:val="0"/>
+          <w:sz w:val="21"/>
+          <w:szCs w:val="21"/>
+        </w:rPr>
+        <w:t>중복방지</w:t>
+      </w:r>
+      <w:r>
+        <w:rPr>
+          <w:rFonts w:ascii="Consolas" w:eastAsia="굴림" w:hAnsi="Consolas" w:cs="굴림"/>
+          <w:color w:val="6A9955"/>
+          <w:kern w:val="0"/>
+          <w:sz w:val="21"/>
+          <w:szCs w:val="21"/>
+        </w:rPr>
+        <w:t xml:space="preserve"> </w:t>
+      </w:r>
+      <w:r>
+        <w:rPr>
+          <w:rFonts w:ascii="Consolas" w:eastAsia="굴림" w:hAnsi="Consolas" w:cs="굴림"/>
+          <w:color w:val="6A9955"/>
+          <w:kern w:val="0"/>
+          <w:sz w:val="21"/>
+          <w:szCs w:val="21"/>
+        </w:rPr>
+        <w:t>파일명</w:t>
+      </w:r>
+      <w:r>
+        <w:rPr>
+          <w:rFonts w:ascii="Consolas" w:eastAsia="굴림" w:hAnsi="Consolas" w:cs="굴림"/>
+          <w:color w:val="6A9955"/>
+          <w:kern w:val="0"/>
+          <w:sz w:val="21"/>
+          <w:szCs w:val="21"/>
+        </w:rPr>
+        <w:t xml:space="preserve"> </w:t>
+      </w:r>
+      <w:r>
+        <w:rPr>
+          <w:rFonts w:ascii="Consolas" w:eastAsia="굴림" w:hAnsi="Consolas" w:cs="굴림"/>
+          <w:color w:val="6A9955"/>
+          <w:kern w:val="0"/>
+          <w:sz w:val="21"/>
+          <w:szCs w:val="21"/>
+        </w:rPr>
+        <w:t>지정</w:t>
+      </w:r>
+    </w:p>
+    <w:p>
+      <w:pPr>
+        <w:widowControl/>
+        <w:shd w:val="clear" w:color="auto" w:fill="1E1E1E"/>
+        <w:wordWrap/>
+        <w:autoSpaceDE/>
+        <w:autoSpaceDN/>
+        <w:spacing w:after="0" w:line="285" w:lineRule="atLeast"/>
+        <w:jc w:val="left"/>
+        <w:rPr>
+          <w:rFonts w:ascii="Consolas" w:eastAsia="굴림" w:hAnsi="Consolas" w:cs="굴림"/>
+          <w:color w:val="D4D4D4"/>
+          <w:kern w:val="0"/>
+          <w:sz w:val="21"/>
+          <w:szCs w:val="21"/>
+        </w:rPr>
+      </w:pPr>
+      <w:r>
+        <w:rPr>
+          <w:rFonts w:ascii="Consolas" w:eastAsia="굴림" w:hAnsi="Consolas" w:cs="굴림"/>
+          <w:color w:val="D4D4D4"/>
+          <w:kern w:val="0"/>
+          <w:sz w:val="21"/>
+          <w:szCs w:val="21"/>
+        </w:rPr>
+        <w:t>    photo = models.ImageField(</w:t>
+      </w:r>
+      <w:r>
+        <w:rPr>
+          <w:rFonts w:ascii="Consolas" w:eastAsia="굴림" w:hAnsi="Consolas" w:cs="굴림"/>
+          <w:color w:val="9CDCFE"/>
+          <w:kern w:val="0"/>
+          <w:sz w:val="21"/>
+          <w:szCs w:val="21"/>
+        </w:rPr>
+        <w:t>blank</w:t>
+      </w:r>
+      <w:r>
+        <w:rPr>
+          <w:rFonts w:ascii="Consolas" w:eastAsia="굴림" w:hAnsi="Consolas" w:cs="굴림"/>
+          <w:color w:val="D4D4D4"/>
+          <w:kern w:val="0"/>
+          <w:sz w:val="21"/>
+          <w:szCs w:val="21"/>
+        </w:rPr>
+        <w:t xml:space="preserve"> = </w:t>
+      </w:r>
+      <w:r>
+        <w:rPr>
+          <w:rFonts w:ascii="Consolas" w:eastAsia="굴림" w:hAnsi="Consolas" w:cs="굴림"/>
+          <w:color w:val="569CD6"/>
+          <w:kern w:val="0"/>
+          <w:sz w:val="21"/>
+          <w:szCs w:val="21"/>
+        </w:rPr>
+        <w:t>True</w:t>
+      </w:r>
+      <w:r>
+        <w:rPr>
+          <w:rFonts w:ascii="Consolas" w:eastAsia="굴림" w:hAnsi="Consolas" w:cs="굴림"/>
+          <w:color w:val="D4D4D4"/>
+          <w:kern w:val="0"/>
+          <w:sz w:val="21"/>
+          <w:szCs w:val="21"/>
+        </w:rPr>
+        <w:t xml:space="preserve">, </w:t>
+      </w:r>
+      <w:r>
+        <w:rPr>
+          <w:rFonts w:ascii="Consolas" w:eastAsia="굴림" w:hAnsi="Consolas" w:cs="굴림"/>
+          <w:color w:val="9CDCFE"/>
+          <w:kern w:val="0"/>
+          <w:sz w:val="21"/>
+          <w:szCs w:val="21"/>
+        </w:rPr>
+        <w:t>upload_to</w:t>
+      </w:r>
+      <w:r>
+        <w:rPr>
+          <w:rFonts w:ascii="Consolas" w:eastAsia="굴림" w:hAnsi="Consolas" w:cs="굴림"/>
+          <w:color w:val="D4D4D4"/>
+          <w:kern w:val="0"/>
+          <w:sz w:val="21"/>
+          <w:szCs w:val="21"/>
+        </w:rPr>
+        <w:t xml:space="preserve">=uuid_name_upload_to, </w:t>
+      </w:r>
+      <w:r>
+        <w:rPr>
+          <w:rFonts w:ascii="Consolas" w:eastAsia="굴림" w:hAnsi="Consolas" w:cs="굴림"/>
+          <w:color w:val="9CDCFE"/>
+          <w:kern w:val="0"/>
+          <w:sz w:val="21"/>
+          <w:szCs w:val="21"/>
+        </w:rPr>
+        <w:t>max_length</w:t>
+      </w:r>
+      <w:r>
+        <w:rPr>
+          <w:rFonts w:ascii="Consolas" w:eastAsia="굴림" w:hAnsi="Consolas" w:cs="굴림"/>
+          <w:color w:val="D4D4D4"/>
+          <w:kern w:val="0"/>
+          <w:sz w:val="21"/>
+          <w:szCs w:val="21"/>
+        </w:rPr>
+        <w:t>=</w:t>
+      </w:r>
+      <w:r>
+        <w:rPr>
+          <w:rFonts w:ascii="Consolas" w:eastAsia="굴림" w:hAnsi="Consolas" w:cs="굴림"/>
+          <w:color w:val="B5CEA8"/>
+          <w:kern w:val="0"/>
+          <w:sz w:val="21"/>
+          <w:szCs w:val="21"/>
+        </w:rPr>
+        <w:t>255</w:t>
+      </w:r>
+      <w:r>
+        <w:rPr>
+          <w:rFonts w:ascii="Consolas" w:eastAsia="굴림" w:hAnsi="Consolas" w:cs="굴림"/>
+          <w:color w:val="D4D4D4"/>
+          <w:kern w:val="0"/>
+          <w:sz w:val="21"/>
+          <w:szCs w:val="21"/>
+        </w:rPr>
+        <w:t>)</w:t>
+      </w:r>
+    </w:p>
+    <w:p>
+      <w:pPr>
+        <w:widowControl/>
+        <w:wordWrap/>
+        <w:autoSpaceDE/>
+        <w:autoSpaceDN/>
+      </w:pPr>
+    </w:p>
+    <w:p>
+      <w:pPr>
+        <w:widowControl/>
+        <w:wordWrap/>
+        <w:autoSpaceDE/>
+        <w:autoSpaceDN/>
+      </w:pPr>
+      <w:r>
+        <w:t xml:space="preserve">$ python makemigrations </w:t>
+      </w:r>
+      <w:r>
+        <w:t>[</w:t>
+      </w:r>
+      <w:r>
+        <w:rPr>
+          <w:rFonts w:hint="eastAsia"/>
+        </w:rPr>
+        <w:t>앱이름</w:t>
+      </w:r>
+      <w:r>
+        <w:t>]</w:t>
+      </w:r>
+    </w:p>
+    <w:p>
+      <w:pPr>
+        <w:widowControl/>
+        <w:wordWrap/>
+        <w:autoSpaceDE/>
+        <w:autoSpaceDN/>
+      </w:pPr>
+      <w:r>
+        <w:t>$ py</w:t>
+      </w:r>
+      <w:r>
+        <w:t xml:space="preserve">thon manage.py  migrate </w:t>
+      </w:r>
+      <w:r>
+        <w:t>[</w:t>
+      </w:r>
+      <w:r>
+        <w:rPr>
+          <w:rFonts w:hint="eastAsia"/>
+        </w:rPr>
+        <w:t>앱이름</w:t>
+      </w:r>
+      <w:r>
+        <w:t>]</w:t>
+      </w:r>
+      <w:r>
+        <w:br w:type="page"/>
+      </w:r>
+    </w:p>
+    <w:p>
+      <w:pPr>
+        <w:widowControl/>
+        <w:wordWrap/>
+        <w:autoSpaceDE/>
+        <w:autoSpaceDN/>
+        <w:rPr>
+          <w:b/>
+        </w:rPr>
+      </w:pPr>
+      <w:r>
+        <w:rPr>
+          <w:rFonts w:hint="eastAsia"/>
+          <w:b/>
+        </w:rPr>
+        <w:lastRenderedPageBreak/>
+        <w:t>8. static 파일관리</w:t>
+      </w:r>
+    </w:p>
+    <w:p>
+      <w:pPr>
+        <w:widowControl/>
+        <w:wordWrap/>
+        <w:autoSpaceDE/>
+        <w:autoSpaceDN/>
+      </w:pPr>
+      <w:r>
+        <w:t xml:space="preserve">static: </w:t>
+      </w:r>
+      <w:r>
+        <w:rPr>
+          <w:rFonts w:hint="eastAsia"/>
+        </w:rPr>
+        <w:t>html, css, image</w:t>
+      </w:r>
+      <w:r>
+        <w:t xml:space="preserve"> </w:t>
+      </w:r>
+      <w:r>
+        <w:rPr>
+          <w:rFonts w:hint="eastAsia"/>
+        </w:rPr>
+        <w:t>등의 정적인 파일</w:t>
+      </w:r>
+    </w:p>
+    <w:p>
+      <w:pPr>
+        <w:widowControl/>
+        <w:wordWrap/>
+        <w:autoSpaceDE/>
+        <w:autoSpaceDN/>
+      </w:pPr>
+      <w:r>
+        <w:br w:type="page"/>
+      </w:r>
+    </w:p>
+    <w:p>
+      <w:pPr>
+        <w:widowControl/>
+        <w:wordWrap/>
+        <w:autoSpaceDE/>
+        <w:autoSpaceDN/>
+        <w:rPr>
+          <w:b/>
+        </w:rPr>
+      </w:pPr>
+      <w:r>
+        <w:rPr>
+          <w:rFonts w:hint="eastAsia"/>
+          <w:b/>
+        </w:rPr>
+        <w:lastRenderedPageBreak/>
+        <w:t>9</w:t>
+      </w:r>
+      <w:r>
+        <w:rPr>
+          <w:b/>
+        </w:rPr>
+        <w:t>. Django</w:t>
+      </w:r>
+      <w:r>
+        <w:rPr>
+          <w:rFonts w:hint="eastAsia"/>
+          <w:b/>
+        </w:rPr>
+        <w:t xml:space="preserve"> </w:t>
+      </w:r>
+      <w:r>
+        <w:rPr>
+          <w:b/>
+        </w:rPr>
+        <w:t xml:space="preserve">– jupyer notebook </w:t>
+      </w:r>
+      <w:r>
+        <w:rPr>
+          <w:rFonts w:hint="eastAsia"/>
+          <w:b/>
+        </w:rPr>
+        <w:t>연동</w:t>
+      </w:r>
+    </w:p>
+    <w:p>
+      <w:pPr>
+        <w:widowControl/>
+        <w:wordWrap/>
+        <w:autoSpaceDE/>
+        <w:autoSpaceDN/>
+        <w:rPr>
+          <w:rFonts w:hint="eastAsia"/>
+        </w:rPr>
+      </w:pPr>
+      <w:r>
+        <w:rPr>
+          <w:rFonts w:hint="eastAsia"/>
+        </w:rPr>
+        <w:t>시각화,</w:t>
+      </w:r>
+      <w:r>
+        <w:t xml:space="preserve"> </w:t>
+      </w:r>
+      <w:r>
+        <w:rPr>
+          <w:rFonts w:hint="eastAsia"/>
+        </w:rPr>
+        <w:t xml:space="preserve">데이터 분석시 </w:t>
+      </w:r>
+      <w:r>
+        <w:t xml:space="preserve">jupyter </w:t>
+      </w:r>
+      <w:r>
+        <w:rPr>
+          <w:rFonts w:hint="eastAsia"/>
+        </w:rPr>
+        <w:t>사용 권장</w:t>
+      </w:r>
+    </w:p>
+    <w:p>
+      <w:pPr>
+        <w:widowControl/>
+        <w:wordWrap/>
+        <w:autoSpaceDE/>
+        <w:autoSpaceDN/>
+        <w:rPr>
+          <w:rFonts w:hint="eastAsia"/>
+          <w:b/>
+        </w:rPr>
+      </w:pPr>
+    </w:p>
+    <w:p>
+      <w:pPr>
+        <w:widowControl/>
+        <w:wordWrap/>
+        <w:autoSpaceDE/>
+        <w:autoSpaceDN/>
+        <w:rPr>
+          <w:rFonts w:hint="eastAsia"/>
+        </w:rPr>
+      </w:pPr>
+      <w:r>
+        <w:rPr>
+          <w:rFonts w:hint="eastAsia"/>
+        </w:rPr>
+        <w:t>a</w:t>
+      </w:r>
+      <w:r>
+        <w:t>naconda prompt</w:t>
+      </w:r>
+      <w:r>
+        <w:t xml:space="preserve"> </w:t>
+      </w:r>
+      <w:r>
+        <w:rPr>
+          <w:rFonts w:hint="eastAsia"/>
+        </w:rPr>
+        <w:t>진입</w:t>
+      </w:r>
+    </w:p>
+    <w:p>
+      <w:pPr>
+        <w:widowControl/>
+        <w:wordWrap/>
+        <w:autoSpaceDE/>
+        <w:autoSpaceDN/>
+      </w:pPr>
+      <w:r>
+        <w:t xml:space="preserve">$ </w:t>
+      </w:r>
+      <w:r>
+        <w:t>conda activate djangoproject</w:t>
+      </w:r>
+      <w:r>
+        <w:t xml:space="preserve">: </w:t>
+      </w:r>
+      <w:r>
+        <w:rPr>
+          <w:rFonts w:hint="eastAsia"/>
+        </w:rPr>
+        <w:t>프로젝트의 가상환경 진입</w:t>
+      </w:r>
+    </w:p>
+    <w:p>
+      <w:pPr>
+        <w:widowControl/>
+        <w:wordWrap/>
+        <w:autoSpaceDE/>
+        <w:autoSpaceDN/>
+        <w:rPr>
+          <w:rFonts w:hint="eastAsia"/>
+        </w:rPr>
+      </w:pPr>
+      <w:r>
+        <w:rPr>
+          <w:rFonts w:hint="eastAsia"/>
+        </w:rPr>
+        <w:t>$ pip install ju</w:t>
+      </w:r>
+      <w:r>
+        <w:t xml:space="preserve">pyter notebook: </w:t>
+      </w:r>
+      <w:r>
+        <w:rPr>
+          <w:rFonts w:hint="eastAsia"/>
+        </w:rPr>
+        <w:t>가상환경내 jupyter 설치</w:t>
+      </w:r>
+    </w:p>
+    <w:p>
+      <w:pPr>
+        <w:widowControl/>
+        <w:wordWrap/>
+        <w:autoSpaceDE/>
+        <w:autoSpaceDN/>
+        <w:rPr>
+          <w:rFonts w:hint="eastAsia"/>
+        </w:rPr>
+      </w:pPr>
+      <w:r>
+        <w:rPr>
+          <w:rFonts w:hint="eastAsia"/>
+        </w:rPr>
+        <w:t>$ jupyter notebook</w:t>
+      </w:r>
+      <w:r>
+        <w:t xml:space="preserve"> </w:t>
+      </w:r>
+      <w:r>
+        <w:rPr>
+          <w:rFonts w:hint="eastAsia"/>
+        </w:rPr>
+        <w:t>실행</w:t>
+      </w:r>
+    </w:p>
+    <w:p>
+      <w:pPr>
+        <w:widowControl/>
+        <w:wordWrap/>
+        <w:autoSpaceDE/>
+        <w:autoSpaceDN/>
+      </w:pPr>
+    </w:p>
+    <w:p>
+      <w:pPr>
+        <w:widowControl/>
+        <w:wordWrap/>
+        <w:autoSpaceDE/>
+        <w:autoSpaceDN/>
+        <w:rPr>
+          <w:rFonts w:hint="eastAsia"/>
+        </w:rPr>
+      </w:pPr>
+      <w:r>
+        <w:rPr>
+          <w:rFonts w:hint="eastAsia"/>
+        </w:rPr>
+        <w:t>1) setting</w:t>
+      </w:r>
+    </w:p>
+    <w:p>
+      <w:pPr>
+        <w:widowControl/>
+        <w:wordWrap/>
+        <w:autoSpaceDE/>
+        <w:autoSpaceDN/>
+      </w:pPr>
+      <w:r>
+        <w:t>import os</w:t>
+      </w:r>
+    </w:p>
+    <w:p>
+      <w:pPr>
+        <w:widowControl/>
+        <w:wordWrap/>
+        <w:autoSpaceDE/>
+        <w:autoSpaceDN/>
+      </w:pPr>
+      <w:r>
+        <w:t>os.environ['DJANGO_SETTINGS_MODULE'] = 'myproject.settings'</w:t>
+      </w:r>
+    </w:p>
+    <w:p>
+      <w:pPr>
+        <w:widowControl/>
+        <w:wordWrap/>
+        <w:autoSpaceDE/>
+        <w:autoSpaceDN/>
+        <w:rPr>
+          <w:rFonts w:hint="eastAsia"/>
+        </w:rPr>
+      </w:pPr>
+      <w:r>
+        <w:t>os.environ['DJA</w:t>
+      </w:r>
+      <w:r>
+        <w:t>NGO_ALLOW_ASYNC_UNSAFE']='true'</w:t>
+      </w:r>
+    </w:p>
+    <w:p>
+      <w:pPr>
+        <w:widowControl/>
+        <w:wordWrap/>
+        <w:autoSpaceDE/>
+        <w:autoSpaceDN/>
+      </w:pPr>
+      <w:r>
+        <w:t>import django</w:t>
+      </w:r>
+    </w:p>
+    <w:p>
+      <w:pPr>
+        <w:widowControl/>
+        <w:wordWrap/>
+        <w:autoSpaceDE/>
+        <w:autoSpaceDN/>
+      </w:pPr>
+      <w:r>
+        <w:t>django.setup()</w:t>
+      </w:r>
+    </w:p>
+    <w:p>
+      <w:pPr>
+        <w:widowControl/>
+        <w:wordWrap/>
+        <w:autoSpaceDE/>
+        <w:autoSpaceDN/>
+      </w:pPr>
+    </w:p>
+    <w:p>
+      <w:pPr>
+        <w:widowControl/>
+        <w:wordWrap/>
+        <w:autoSpaceDE/>
+        <w:autoSpaceDN/>
+      </w:pPr>
+      <w:r>
+        <w:t xml:space="preserve">2) </w:t>
+      </w:r>
+      <w:r>
+        <w:rPr>
+          <w:rFonts w:hint="eastAsia"/>
+        </w:rPr>
+        <w:t>모델 조회</w:t>
+      </w:r>
+    </w:p>
+    <w:p>
+      <w:pPr>
+        <w:widowControl/>
+        <w:wordWrap/>
+        <w:autoSpaceDE/>
+        <w:autoSpaceDN/>
+      </w:pPr>
+      <w:r>
+        <w:t>from instagram.models import Post</w:t>
+      </w:r>
+    </w:p>
+    <w:p>
+      <w:pPr>
+        <w:widowControl/>
+        <w:wordWrap/>
+        <w:autoSpaceDE/>
+        <w:autoSpaceDN/>
+      </w:pPr>
+      <w:r>
+        <w:t>qs = Post.objects.all()</w:t>
+      </w:r>
+    </w:p>
+    <w:p>
+      <w:pPr>
+        <w:widowControl/>
+        <w:wordWrap/>
+        <w:autoSpaceDE/>
+        <w:autoSpaceDN/>
+        <w:rPr>
+          <w:rFonts w:hint="eastAsia"/>
+        </w:rPr>
+      </w:pPr>
+      <w:r>
+        <w:t>qs</w:t>
+      </w:r>
+    </w:p>
+    <w:p>
+      <w:pPr>
+        <w:widowControl/>
+        <w:wordWrap/>
+        <w:autoSpaceDE/>
+        <w:autoSpaceDN/>
+        <w:rPr>
+          <w:rFonts w:hint="eastAsia"/>
+        </w:rPr>
+      </w:pPr>
+    </w:p>
+    <w:p>
+      <w:pPr>
+        <w:widowControl/>
+        <w:wordWrap/>
+        <w:autoSpaceDE/>
+        <w:autoSpaceDN/>
+      </w:pPr>
+      <w:r>
+        <w:br w:type="page"/>
+      </w:r>
+    </w:p>
+    <w:p>
+      <w:pPr>
+        <w:widowControl/>
+        <w:wordWrap/>
+        <w:autoSpaceDE/>
+        <w:autoSpaceDN/>
+        <w:rPr>
+          <w:b/>
+        </w:rPr>
+      </w:pPr>
+      <w:r>
+        <w:rPr>
+          <w:rFonts w:hint="eastAsia"/>
+          <w:b/>
+        </w:rPr>
+        <w:lastRenderedPageBreak/>
+        <w:t>10. 모델 조회</w:t>
+      </w:r>
+      <w:r>
+        <w:rPr>
+          <w:rFonts w:hint="eastAsia"/>
+          <w:b/>
+        </w:rPr>
+        <w:t>(</w:t>
+      </w:r>
+      <w:r>
+        <w:rPr>
+          <w:b/>
+        </w:rPr>
+        <w:t>select</w:t>
+      </w:r>
+      <w:r>
+        <w:rPr>
+          <w:rFonts w:hint="eastAsia"/>
+          <w:b/>
+        </w:rPr>
+        <w:t>)</w:t>
+      </w:r>
+    </w:p>
+    <w:p>
+      <w:pPr>
+        <w:widowControl/>
+        <w:wordWrap/>
+        <w:autoSpaceDE/>
+        <w:autoSpaceDN/>
+      </w:pPr>
+      <w:r>
+        <w:t xml:space="preserve">1) </w:t>
+      </w:r>
+      <w:r>
+        <w:rPr>
+          <w:rFonts w:hint="eastAsia"/>
+        </w:rPr>
+        <w:t>전체 조회:</w:t>
+      </w:r>
+      <w:r>
+        <w:t xml:space="preserve"> </w:t>
+      </w:r>
+      <w:r>
+        <w:t>qs = Post.objects.all</w:t>
+      </w:r>
+      <w:r>
+        <w:t>()</w:t>
+      </w:r>
+    </w:p>
+    <w:p>
+      <w:pPr>
+        <w:widowControl/>
+        <w:wordWrap/>
+        <w:autoSpaceDE/>
+        <w:autoSpaceDN/>
+      </w:pPr>
+    </w:p>
+    <w:p>
+      <w:pPr>
+        <w:widowControl/>
+        <w:wordWrap/>
+        <w:autoSpaceDE/>
+        <w:autoSpaceDN/>
+      </w:pPr>
+      <w:r>
+        <w:rPr>
+          <w:rFonts w:hint="eastAsia"/>
+        </w:rPr>
+        <w:t>2</w:t>
+      </w:r>
+      <w:r>
+        <w:t xml:space="preserve">) </w:t>
+      </w:r>
+      <w:r>
+        <w:rPr>
+          <w:rFonts w:hint="eastAsia"/>
+        </w:rPr>
+        <w:t>범위 지정 및 아이디 순으로 정렬</w:t>
+      </w:r>
+      <w:r>
+        <w:rPr>
+          <w:rFonts w:hint="eastAsia"/>
+        </w:rPr>
+        <w:t>:</w:t>
+      </w:r>
+      <w:r>
+        <w:t xml:space="preserve"> </w:t>
+      </w:r>
+      <w:r>
+        <w:t>qs = Post.objects.all().order_by('-id')[:2]</w:t>
+      </w:r>
+    </w:p>
+    <w:p>
+      <w:pPr>
+        <w:widowControl/>
+        <w:wordWrap/>
+        <w:autoSpaceDE/>
+        <w:autoSpaceDN/>
+      </w:pPr>
+    </w:p>
+    <w:p>
+      <w:pPr>
+        <w:widowControl/>
+        <w:wordWrap/>
+        <w:autoSpaceDE/>
+        <w:autoSpaceDN/>
+      </w:pPr>
+      <w:r>
+        <w:rPr>
+          <w:rFonts w:hint="eastAsia"/>
+        </w:rPr>
+        <w:t>3</w:t>
+      </w:r>
+      <w:r>
+        <w:t xml:space="preserve">) </w:t>
+      </w:r>
+      <w:r>
+        <w:rPr>
+          <w:rFonts w:hint="eastAsia"/>
+        </w:rPr>
+        <w:t>결과 딕셔너리 출력</w:t>
+      </w:r>
+      <w:r>
+        <w:t>:</w:t>
+      </w:r>
+    </w:p>
+    <w:p>
+      <w:pPr>
+        <w:widowControl/>
+        <w:wordWrap/>
+        <w:autoSpaceDE/>
+        <w:autoSpaceDN/>
+      </w:pPr>
+      <w:r>
+        <w:t>for post in qs:</w:t>
+      </w:r>
+    </w:p>
+    <w:p>
+      <w:pPr>
+        <w:widowControl/>
+        <w:wordWrap/>
+        <w:autoSpaceDE/>
+        <w:autoSpaceDN/>
+      </w:pPr>
+      <w:r>
+        <w:t xml:space="preserve">    print(post.message)</w:t>
+      </w:r>
+    </w:p>
+    <w:p>
+      <w:pPr>
+        <w:widowControl/>
+        <w:wordWrap/>
+        <w:autoSpaceDE/>
+        <w:autoSpaceDN/>
+      </w:pPr>
+      <w:r>
+        <w:t xml:space="preserve">    print(post.__dict__)</w:t>
+      </w:r>
+    </w:p>
+    <w:p>
+      <w:pPr>
+        <w:widowControl/>
+        <w:wordWrap/>
+        <w:autoSpaceDE/>
+        <w:autoSpaceDN/>
+      </w:pPr>
+    </w:p>
+    <w:p>
+      <w:pPr>
+        <w:widowControl/>
+        <w:wordWrap/>
+        <w:autoSpaceDE/>
+        <w:autoSpaceDN/>
+      </w:pPr>
+      <w:r>
+        <w:t>for post in qs:</w:t>
+      </w:r>
+    </w:p>
+    <w:p>
+      <w:pPr>
+        <w:widowControl/>
+        <w:wordWrap/>
+        <w:autoSpaceDE/>
+        <w:autoSpaceDN/>
+        <w:rPr>
+          <w:rFonts w:hint="eastAsia"/>
+        </w:rPr>
+      </w:pPr>
+      <w:r>
+        <w:t xml:space="preserve">    print ("id: {id}, message: {message} (작성일자: {created_at})".format(**post.__dict__))</w:t>
+      </w:r>
+    </w:p>
+    <w:p>
+      <w:pPr>
+        <w:widowControl/>
+        <w:wordWrap/>
+        <w:autoSpaceDE/>
+        <w:autoSpaceDN/>
+      </w:pPr>
+    </w:p>
+    <w:p>
+      <w:pPr>
+        <w:widowControl/>
+        <w:wordWrap/>
+        <w:autoSpaceDE/>
+        <w:autoSpaceDN/>
+        <w:rPr>
+          <w:rFonts w:hint="eastAsia"/>
+        </w:rPr>
+      </w:pPr>
+      <w:r>
+        <w:t xml:space="preserve">4) </w:t>
+      </w:r>
+      <w:r>
+        <w:rPr>
+          <w:rFonts w:hint="eastAsia"/>
+        </w:rPr>
+        <w:t xml:space="preserve">조건문 </w:t>
+      </w:r>
+      <w:r>
+        <w:t>(filter, exclude)</w:t>
+      </w:r>
+    </w:p>
+    <w:p>
+      <w:pPr>
+        <w:widowControl/>
+        <w:wordWrap/>
+        <w:autoSpaceDE/>
+        <w:autoSpaceDN/>
+      </w:pPr>
+      <w:r>
+        <w:t>filter안에 들어가는 다양한 오퍼레이터를 알아두는 것이 좋다</w:t>
+      </w:r>
+    </w:p>
+    <w:p>
+      <w:pPr>
+        <w:widowControl/>
+        <w:wordWrap/>
+        <w:autoSpaceDE/>
+        <w:autoSpaceDN/>
+        <w:rPr>
+          <w:rFonts w:hint="eastAsia"/>
+        </w:rPr>
+      </w:pPr>
+      <w:r>
+        <w:rPr>
+          <w:rFonts w:hint="eastAsia"/>
+        </w:rPr>
+        <w:t xml:space="preserve">두 개 이상의 필터는 </w:t>
+      </w:r>
+      <w:r>
+        <w:t>and</w:t>
+      </w:r>
+      <w:r>
+        <w:rPr>
+          <w:rFonts w:hint="eastAsia"/>
+        </w:rPr>
+        <w:t xml:space="preserve"> 조건으로 적용됨</w:t>
+      </w:r>
+    </w:p>
+    <w:p>
+      <w:pPr>
+        <w:widowControl/>
+        <w:wordWrap/>
+        <w:autoSpaceDE/>
+        <w:autoSpaceDN/>
+        <w:rPr>
+          <w:rFonts w:hint="eastAsia"/>
+        </w:rPr>
+      </w:pPr>
+      <w:r>
+        <w:t>qs = Post.objects.filter(message__icontains = '테스트').order_by('-id')</w:t>
+      </w:r>
+    </w:p>
+    <w:p>
+      <w:pPr>
+        <w:widowControl/>
+        <w:wordWrap/>
+        <w:autoSpaceDE/>
+        <w:autoSpaceDN/>
+        <w:rPr>
+          <w:rFonts w:hint="eastAsia"/>
+        </w:rPr>
+      </w:pPr>
+    </w:p>
+    <w:p>
+      <w:pPr>
+        <w:widowControl/>
+        <w:wordWrap/>
+        <w:autoSpaceDE/>
+        <w:autoSpaceDN/>
+        <w:rPr>
+          <w:rFonts w:hint="eastAsia"/>
+        </w:rPr>
+      </w:pPr>
+      <w:r>
+        <w:rPr>
+          <w:rFonts w:hint="eastAsia"/>
+        </w:rPr>
+        <w:t xml:space="preserve">5) 조건문 </w:t>
+      </w:r>
+      <w:r>
+        <w:t>(</w:t>
+      </w:r>
+      <w:r>
+        <w:rPr>
+          <w:rFonts w:hint="eastAsia"/>
+        </w:rPr>
+        <w:t>get, first, last</w:t>
+      </w:r>
+      <w:r>
+        <w:t>)</w:t>
+      </w:r>
+    </w:p>
+    <w:p>
+      <w:pPr>
+        <w:widowControl/>
+        <w:wordWrap/>
+        <w:autoSpaceDE/>
+        <w:autoSpaceDN/>
+      </w:pPr>
+      <w:r>
+        <w:t xml:space="preserve">post.get </w:t>
+      </w:r>
+      <w:r>
+        <w:t>: 값이 없을 경우 예외 반환</w:t>
+      </w:r>
+    </w:p>
+    <w:p>
+      <w:pPr>
+        <w:widowControl/>
+        <w:wordWrap/>
+        <w:autoSpaceDE/>
+        <w:autoSpaceDN/>
+      </w:pPr>
+      <w:r>
+        <w:t>(값이 없다면DoesNotExist / 두 개 이상의 값이 나오면 MultipleObjectsReturned 반환)</w:t>
+      </w:r>
+    </w:p>
+    <w:p>
+      <w:pPr>
+        <w:widowControl/>
+        <w:wordWrap/>
+        <w:autoSpaceDE/>
+        <w:autoSpaceDN/>
+      </w:pPr>
+      <w:r>
+        <w:t>post.fitst  : 모델객체 없으면 None</w:t>
+      </w:r>
+    </w:p>
+    <w:p>
+      <w:pPr>
+        <w:widowControl/>
+        <w:wordWrap/>
+        <w:autoSpaceDE/>
+        <w:autoSpaceDN/>
+      </w:pPr>
+      <w:r>
+        <w:t>post.last  : 모델객체 없으면 None</w:t>
+      </w:r>
+    </w:p>
+    <w:p>
+      <w:pPr>
+        <w:widowControl/>
+        <w:wordWrap/>
+        <w:autoSpaceDE/>
+        <w:autoSpaceDN/>
+      </w:pPr>
+      <w:r>
+        <w:br w:type="page"/>
+      </w:r>
+    </w:p>
+    <w:p>
+      <w:pPr>
+        <w:widowControl/>
+        <w:wordWrap/>
+        <w:autoSpaceDE/>
+        <w:autoSpaceDN/>
+      </w:pPr>
+      <w:r>
+        <w:rPr>
+          <w:rFonts w:hint="eastAsia"/>
+        </w:rPr>
+        <w:lastRenderedPageBreak/>
+        <w:t xml:space="preserve">6) </w:t>
+      </w:r>
+      <w:r>
+        <w:rPr>
+          <w:rFonts w:hint="eastAsia"/>
+        </w:rPr>
+        <w:t xml:space="preserve">Q: 필터 조건을 </w:t>
+      </w:r>
+      <w:r>
+        <w:t xml:space="preserve">or </w:t>
+      </w:r>
+      <w:r>
+        <w:rPr>
+          <w:rFonts w:hint="eastAsia"/>
+        </w:rPr>
+        <w:t>로 주고 싶을 때 사용</w:t>
+      </w:r>
+    </w:p>
+    <w:p>
+      <w:pPr>
+        <w:widowControl/>
+        <w:wordWrap/>
+        <w:autoSpaceDE/>
+        <w:autoSpaceDN/>
+      </w:pPr>
+      <w:r>
+        <w:t>from django.db.models import Q</w:t>
+      </w:r>
+    </w:p>
+    <w:p>
+      <w:pPr>
+        <w:widowControl/>
+        <w:wordWrap/>
+        <w:autoSpaceDE/>
+        <w:autoSpaceDN/>
+      </w:pPr>
+    </w:p>
+    <w:p>
+      <w:pPr>
+        <w:widowControl/>
+        <w:wordWrap/>
+        <w:autoSpaceDE/>
+        <w:autoSpaceDN/>
+      </w:pPr>
+      <w:r>
+        <w:t xml:space="preserve"># </w:t>
+      </w:r>
+      <w:r>
+        <w:rPr>
+          <w:rFonts w:hint="eastAsia"/>
+        </w:rPr>
+        <w:t>and</w:t>
+      </w:r>
+      <w:r>
+        <w:t xml:space="preserve"> </w:t>
+      </w:r>
+      <w:r>
+        <w:rPr>
+          <w:rFonts w:hint="eastAsia"/>
+        </w:rPr>
+        <w:t>조건</w:t>
+      </w:r>
+    </w:p>
+    <w:p>
+      <w:pPr>
+        <w:widowControl/>
+        <w:wordWrap/>
+        <w:autoSpaceDE/>
+        <w:autoSpaceDN/>
+      </w:pPr>
+      <w:r>
+        <w:t>cond = Q(id__gte=2)&amp;Q(message__icontains="테스트")</w:t>
+      </w:r>
+    </w:p>
+    <w:p>
+      <w:pPr>
+        <w:widowControl/>
+        <w:wordWrap/>
+        <w:autoSpaceDE/>
+        <w:autoSpaceDN/>
+      </w:pPr>
+      <w:r>
+        <w:t xml:space="preserve"># or </w:t>
+      </w:r>
+      <w:r>
+        <w:rPr>
+          <w:rFonts w:hint="eastAsia"/>
+        </w:rPr>
+        <w:t>조건</w:t>
+      </w:r>
+    </w:p>
+    <w:p>
+      <w:pPr>
+        <w:widowControl/>
+        <w:wordWrap/>
+        <w:autoSpaceDE/>
+        <w:autoSpaceDN/>
+      </w:pPr>
+    </w:p>
+    <w:p>
+      <w:pPr>
+        <w:widowControl/>
+        <w:wordWrap/>
+        <w:autoSpaceDE/>
+        <w:autoSpaceDN/>
+        <w:rPr>
+          <w:rFonts w:hint="eastAsia"/>
+        </w:rPr>
+      </w:pPr>
+      <w:r>
+        <w:rPr>
+          <w:rFonts w:hint="eastAsia"/>
+        </w:rPr>
+        <w:t xml:space="preserve">cond = </w:t>
+      </w:r>
+      <w:r>
+        <w:t>Q(id__gte=2)|</w:t>
+      </w:r>
+      <w:r>
+        <w:t>Q(message__icontains="테스트</w:t>
+      </w:r>
+      <w:r>
+        <w:t>")</w:t>
+      </w:r>
+    </w:p>
+    <w:p>
+      <w:pPr>
+        <w:widowControl/>
+        <w:wordWrap/>
+        <w:autoSpaceDE/>
+        <w:autoSpaceDN/>
+      </w:pPr>
+      <w:r>
+        <w:t>qs = Post.objects.filter(cond)</w:t>
+      </w:r>
+    </w:p>
+    <w:p>
+      <w:pPr>
+        <w:widowControl/>
+        <w:wordWrap/>
+        <w:autoSpaceDE/>
+        <w:autoSpaceDN/>
+        <w:rPr>
+          <w:rFonts w:hint="eastAsia"/>
+        </w:rPr>
+      </w:pPr>
+    </w:p>
+    <w:p>
+      <w:pPr>
+        <w:widowControl/>
+        <w:wordWrap/>
+        <w:autoSpaceDE/>
+        <w:autoSpaceDN/>
+      </w:pPr>
+      <w:r>
+        <w:t># 결과</w:t>
+      </w:r>
+    </w:p>
+    <w:p>
+      <w:pPr>
+        <w:widowControl/>
+        <w:wordWrap/>
+        <w:autoSpaceDE/>
+        <w:autoSpaceDN/>
+      </w:pPr>
+      <w:r>
+        <w:t>for post in qs:</w:t>
+      </w:r>
+    </w:p>
+    <w:p>
+      <w:pPr>
+        <w:widowControl/>
+        <w:wordWrap/>
+        <w:autoSpaceDE/>
+        <w:autoSpaceDN/>
+      </w:pPr>
+      <w:r>
+        <w:t xml:space="preserve">    print(post.__dict__)</w:t>
+      </w:r>
+    </w:p>
+    <w:p>
+      <w:pPr>
+        <w:widowControl/>
+        <w:wordWrap/>
+        <w:autoSpaceDE/>
+        <w:autoSpaceDN/>
+      </w:pPr>
+    </w:p>
+    <w:p>
+      <w:pPr>
+        <w:widowControl/>
+        <w:wordWrap/>
+        <w:autoSpaceDE/>
+        <w:autoSpaceDN/>
+      </w:pPr>
+      <w:r>
+        <w:t xml:space="preserve">7) </w:t>
+      </w:r>
+      <w:r>
+        <w:rPr>
+          <w:rFonts w:hint="eastAsia"/>
+        </w:rPr>
+        <w:t>다양한 오퍼레이터</w:t>
+      </w:r>
+    </w:p>
+    <w:p>
+      <w:pPr>
+        <w:widowControl/>
+        <w:wordWrap/>
+        <w:autoSpaceDE/>
+        <w:autoSpaceDN/>
+      </w:pPr>
+      <w:r>
+        <w:rPr>
+          <w:rFonts w:hint="eastAsia"/>
+        </w:rPr>
+        <w:t>필드명</w:t>
+      </w:r>
+      <w:r>
+        <w:t>__lt : 필드명 &lt; 조건</w:t>
+      </w:r>
+    </w:p>
+    <w:p>
+      <w:pPr>
+        <w:widowControl/>
+        <w:wordWrap/>
+        <w:autoSpaceDE/>
+        <w:autoSpaceDN/>
+      </w:pPr>
+      <w:r>
+        <w:rPr>
+          <w:rFonts w:hint="eastAsia"/>
+        </w:rPr>
+        <w:t>필드명</w:t>
+      </w:r>
+      <w:r>
+        <w:t>__lte: 필드명 &lt;= 조건</w:t>
+      </w:r>
+    </w:p>
+    <w:p>
+      <w:pPr>
+        <w:widowControl/>
+        <w:wordWrap/>
+        <w:autoSpaceDE/>
+        <w:autoSpaceDN/>
+      </w:pPr>
+      <w:r>
+        <w:rPr>
+          <w:rFonts w:hint="eastAsia"/>
+        </w:rPr>
+        <w:t>필드명</w:t>
+      </w:r>
+      <w:r>
+        <w:t>__gt: 필드명&gt;조건</w:t>
+      </w:r>
+    </w:p>
+    <w:p>
+      <w:pPr>
+        <w:widowControl/>
+        <w:wordWrap/>
+        <w:autoSpaceDE/>
+        <w:autoSpaceDN/>
+      </w:pPr>
+      <w:r>
+        <w:rPr>
+          <w:rFonts w:hint="eastAsia"/>
+        </w:rPr>
+        <w:t>필드명</w:t>
+      </w:r>
+      <w:r>
+        <w:t>__gte: 필드명&gt;=조건</w:t>
+      </w:r>
+    </w:p>
+    <w:p>
+      <w:pPr>
+        <w:widowControl/>
+        <w:wordWrap/>
+        <w:autoSpaceDE/>
+        <w:autoSpaceDN/>
+        <w:rPr>
+          <w:rFonts w:hint="eastAsia"/>
+        </w:rPr>
       </w:pPr>
       <w:bookmarkStart w:id="0" w:name="_GoBack"/>
       <w:bookmarkEnd w:id="0"/>
-      <w:r>
-        <w:rPr>
-          <w:rFonts w:hint="eastAsia"/>
-        </w:rPr>
-        <w:lastRenderedPageBreak/>
-        <w:t>프로젝트명/utils.py</w:t>
-      </w:r>
-      <w:r>
-        <w:t xml:space="preserve">: </w:t>
-      </w:r>
-      <w:r>
-        <w:rPr>
-          <w:rFonts w:hint="eastAsia"/>
-        </w:rPr>
-        <w:t>파일 생성 후</w:t>
-      </w:r>
-      <w:r>
-        <w:rPr>
-          <w:rFonts w:hint="eastAsia"/>
-        </w:rPr>
-        <w:t xml:space="preserve"> </w:t>
-      </w:r>
-      <w:r>
-        <w:t>uuid</w:t>
-      </w:r>
-      <w:r>
-        <w:rPr>
-          <w:rFonts w:hint="eastAsia"/>
-        </w:rPr>
-        <w:t>를 통해 경로</w:t>
-      </w:r>
-      <w:r>
-        <w:rPr>
-          <w:rFonts w:hint="eastAsia"/>
-        </w:rPr>
-        <w:t>와 고유한</w:t>
-      </w:r>
-      <w:r>
-        <w:rPr>
-          <w:rFonts w:hint="eastAsia"/>
-        </w:rPr>
-        <w:t xml:space="preserve"> 파일명</w:t>
-      </w:r>
-      <w:r>
-        <w:rPr>
-          <w:rFonts w:hint="eastAsia"/>
-        </w:rPr>
-        <w:t>을</w:t>
-      </w:r>
-      <w:r>
-        <w:rPr>
-          <w:rFonts w:hint="eastAsia"/>
-        </w:rPr>
-        <w:t xml:space="preserve"> 반환하는 모듈 생성</w:t>
-      </w:r>
-    </w:p>
-    <w:p>
-      <w:pPr>
-        <w:widowControl/>
-        <w:shd w:val="clear" w:color="auto" w:fill="1E1E1E"/>
-        <w:wordWrap/>
-        <w:autoSpaceDE/>
-        <w:autoSpaceDN/>
-        <w:spacing w:after="0" w:line="285" w:lineRule="atLeast"/>
-        <w:jc w:val="left"/>
-        <w:rPr>
-          <w:rFonts w:ascii="Consolas" w:eastAsia="굴림" w:hAnsi="Consolas" w:cs="굴림"/>
-          <w:color w:val="D4D4D4"/>
-          <w:kern w:val="0"/>
-          <w:sz w:val="21"/>
-          <w:szCs w:val="21"/>
-        </w:rPr>
-      </w:pPr>
-      <w:r>
-        <w:rPr>
-          <w:rFonts w:ascii="Consolas" w:eastAsia="굴림" w:hAnsi="Consolas" w:cs="굴림"/>
-          <w:color w:val="C586C0"/>
-          <w:kern w:val="0"/>
-          <w:sz w:val="21"/>
-          <w:szCs w:val="21"/>
-        </w:rPr>
-        <w:t>import</w:t>
-      </w:r>
-      <w:r>
-        <w:rPr>
-          <w:rFonts w:ascii="Consolas" w:eastAsia="굴림" w:hAnsi="Consolas" w:cs="굴림"/>
-          <w:color w:val="D4D4D4"/>
-          <w:kern w:val="0"/>
-          <w:sz w:val="21"/>
-          <w:szCs w:val="21"/>
-        </w:rPr>
-        <w:t xml:space="preserve"> os</w:t>
-      </w:r>
-    </w:p>
-    <w:p>
-      <w:pPr>
-        <w:widowControl/>
-        <w:shd w:val="clear" w:color="auto" w:fill="1E1E1E"/>
-        <w:wordWrap/>
-        <w:autoSpaceDE/>
-        <w:autoSpaceDN/>
-        <w:spacing w:after="0" w:line="285" w:lineRule="atLeast"/>
-        <w:jc w:val="left"/>
-        <w:rPr>
-          <w:rFonts w:ascii="Consolas" w:eastAsia="굴림" w:hAnsi="Consolas" w:cs="굴림"/>
-          <w:color w:val="D4D4D4"/>
-          <w:kern w:val="0"/>
-          <w:sz w:val="21"/>
-          <w:szCs w:val="21"/>
-        </w:rPr>
-      </w:pPr>
-      <w:r>
-        <w:rPr>
-          <w:rFonts w:ascii="Consolas" w:eastAsia="굴림" w:hAnsi="Consolas" w:cs="굴림"/>
-          <w:color w:val="C586C0"/>
-          <w:kern w:val="0"/>
-          <w:sz w:val="21"/>
-          <w:szCs w:val="21"/>
-        </w:rPr>
-        <w:t>from</w:t>
-      </w:r>
-      <w:r>
-        <w:rPr>
-          <w:rFonts w:ascii="Consolas" w:eastAsia="굴림" w:hAnsi="Consolas" w:cs="굴림"/>
-          <w:color w:val="D4D4D4"/>
-          <w:kern w:val="0"/>
-          <w:sz w:val="21"/>
-          <w:szCs w:val="21"/>
-        </w:rPr>
-        <w:t xml:space="preserve"> uuid </w:t>
-      </w:r>
-      <w:r>
-        <w:rPr>
-          <w:rFonts w:ascii="Consolas" w:eastAsia="굴림" w:hAnsi="Consolas" w:cs="굴림"/>
-          <w:color w:val="C586C0"/>
-          <w:kern w:val="0"/>
-          <w:sz w:val="21"/>
-          <w:szCs w:val="21"/>
-        </w:rPr>
-        <w:t>import</w:t>
-      </w:r>
-      <w:r>
-        <w:rPr>
-          <w:rFonts w:ascii="Consolas" w:eastAsia="굴림" w:hAnsi="Consolas" w:cs="굴림"/>
-          <w:color w:val="D4D4D4"/>
-          <w:kern w:val="0"/>
-          <w:sz w:val="21"/>
-          <w:szCs w:val="21"/>
-        </w:rPr>
-        <w:t xml:space="preserve"> uuid4</w:t>
-      </w:r>
-    </w:p>
-    <w:p>
-      <w:pPr>
-        <w:widowControl/>
-        <w:shd w:val="clear" w:color="auto" w:fill="1E1E1E"/>
-        <w:wordWrap/>
-        <w:autoSpaceDE/>
-        <w:autoSpaceDN/>
-        <w:spacing w:after="0" w:line="285" w:lineRule="atLeast"/>
-        <w:jc w:val="left"/>
-        <w:rPr>
-          <w:rFonts w:ascii="Consolas" w:eastAsia="굴림" w:hAnsi="Consolas" w:cs="굴림"/>
-          <w:color w:val="D4D4D4"/>
-          <w:kern w:val="0"/>
-          <w:sz w:val="21"/>
-          <w:szCs w:val="21"/>
-        </w:rPr>
-      </w:pPr>
-      <w:r>
-        <w:rPr>
-          <w:rFonts w:ascii="Consolas" w:eastAsia="굴림" w:hAnsi="Consolas" w:cs="굴림"/>
-          <w:color w:val="C586C0"/>
-          <w:kern w:val="0"/>
-          <w:sz w:val="21"/>
-          <w:szCs w:val="21"/>
-        </w:rPr>
-        <w:t>from</w:t>
-      </w:r>
-      <w:r>
-        <w:rPr>
-          <w:rFonts w:ascii="Consolas" w:eastAsia="굴림" w:hAnsi="Consolas" w:cs="굴림"/>
-          <w:color w:val="D4D4D4"/>
-          <w:kern w:val="0"/>
-          <w:sz w:val="21"/>
-          <w:szCs w:val="21"/>
-        </w:rPr>
-        <w:t xml:space="preserve"> django.utils </w:t>
-      </w:r>
-      <w:r>
-        <w:rPr>
-          <w:rFonts w:ascii="Consolas" w:eastAsia="굴림" w:hAnsi="Consolas" w:cs="굴림"/>
-          <w:color w:val="C586C0"/>
-          <w:kern w:val="0"/>
-          <w:sz w:val="21"/>
-          <w:szCs w:val="21"/>
-        </w:rPr>
-        <w:t>import</w:t>
-      </w:r>
-      <w:r>
-        <w:rPr>
-          <w:rFonts w:ascii="Consolas" w:eastAsia="굴림" w:hAnsi="Consolas" w:cs="굴림"/>
-          <w:color w:val="D4D4D4"/>
-          <w:kern w:val="0"/>
-          <w:sz w:val="21"/>
-          <w:szCs w:val="21"/>
-        </w:rPr>
-        <w:t xml:space="preserve"> timezone</w:t>
-      </w:r>
-    </w:p>
-    <w:p>
-      <w:pPr>
-        <w:widowControl/>
-        <w:shd w:val="clear" w:color="auto" w:fill="1E1E1E"/>
-        <w:wordWrap/>
-        <w:autoSpaceDE/>
-        <w:autoSpaceDN/>
-        <w:spacing w:after="0" w:line="285" w:lineRule="atLeast"/>
-        <w:jc w:val="left"/>
-        <w:rPr>
-          <w:rFonts w:ascii="Consolas" w:eastAsia="굴림" w:hAnsi="Consolas" w:cs="굴림"/>
-          <w:color w:val="D4D4D4"/>
-          <w:kern w:val="0"/>
-          <w:sz w:val="21"/>
-          <w:szCs w:val="21"/>
-        </w:rPr>
-      </w:pPr>
-    </w:p>
-    <w:p>
-      <w:pPr>
-        <w:widowControl/>
-        <w:shd w:val="clear" w:color="auto" w:fill="1E1E1E"/>
-        <w:wordWrap/>
-        <w:autoSpaceDE/>
-        <w:autoSpaceDN/>
-        <w:spacing w:after="0" w:line="285" w:lineRule="atLeast"/>
-        <w:jc w:val="left"/>
-        <w:rPr>
-          <w:rFonts w:ascii="Consolas" w:eastAsia="굴림" w:hAnsi="Consolas" w:cs="굴림"/>
-          <w:color w:val="D4D4D4"/>
-          <w:kern w:val="0"/>
-          <w:sz w:val="21"/>
-          <w:szCs w:val="21"/>
-        </w:rPr>
-      </w:pPr>
-      <w:r>
-        <w:rPr>
-          <w:rFonts w:ascii="Consolas" w:eastAsia="굴림" w:hAnsi="Consolas" w:cs="굴림"/>
-          <w:color w:val="6A9955"/>
-          <w:kern w:val="0"/>
-          <w:sz w:val="21"/>
-          <w:szCs w:val="21"/>
-        </w:rPr>
-        <w:t># uuid</w:t>
-      </w:r>
-      <w:r>
-        <w:rPr>
-          <w:rFonts w:ascii="Consolas" w:eastAsia="굴림" w:hAnsi="Consolas" w:cs="굴림"/>
-          <w:color w:val="6A9955"/>
-          <w:kern w:val="0"/>
-          <w:sz w:val="21"/>
-          <w:szCs w:val="21"/>
-        </w:rPr>
-        <w:t>를</w:t>
-      </w:r>
-      <w:r>
-        <w:rPr>
-          <w:rFonts w:ascii="Consolas" w:eastAsia="굴림" w:hAnsi="Consolas" w:cs="굴림"/>
-          <w:color w:val="6A9955"/>
-          <w:kern w:val="0"/>
-          <w:sz w:val="21"/>
-          <w:szCs w:val="21"/>
-        </w:rPr>
-        <w:t xml:space="preserve"> </w:t>
-      </w:r>
-      <w:r>
-        <w:rPr>
-          <w:rFonts w:ascii="Consolas" w:eastAsia="굴림" w:hAnsi="Consolas" w:cs="굴림"/>
-          <w:color w:val="6A9955"/>
-          <w:kern w:val="0"/>
-          <w:sz w:val="21"/>
-          <w:szCs w:val="21"/>
-        </w:rPr>
-        <w:t>통한</w:t>
-      </w:r>
-      <w:r>
-        <w:rPr>
-          <w:rFonts w:ascii="Consolas" w:eastAsia="굴림" w:hAnsi="Consolas" w:cs="굴림"/>
-          <w:color w:val="6A9955"/>
-          <w:kern w:val="0"/>
-          <w:sz w:val="21"/>
-          <w:szCs w:val="21"/>
-        </w:rPr>
-        <w:t xml:space="preserve"> </w:t>
-      </w:r>
-      <w:r>
-        <w:rPr>
-          <w:rFonts w:ascii="Consolas" w:eastAsia="굴림" w:hAnsi="Consolas" w:cs="굴림"/>
-          <w:color w:val="6A9955"/>
-          <w:kern w:val="0"/>
-          <w:sz w:val="21"/>
-          <w:szCs w:val="21"/>
-        </w:rPr>
-        <w:t>파일명</w:t>
-      </w:r>
-      <w:r>
-        <w:rPr>
-          <w:rFonts w:ascii="Consolas" w:eastAsia="굴림" w:hAnsi="Consolas" w:cs="굴림"/>
-          <w:color w:val="6A9955"/>
-          <w:kern w:val="0"/>
-          <w:sz w:val="21"/>
-          <w:szCs w:val="21"/>
-        </w:rPr>
-        <w:t xml:space="preserve"> </w:t>
-      </w:r>
-      <w:r>
-        <w:rPr>
-          <w:rFonts w:ascii="Consolas" w:eastAsia="굴림" w:hAnsi="Consolas" w:cs="굴림"/>
-          <w:color w:val="6A9955"/>
-          <w:kern w:val="0"/>
-          <w:sz w:val="21"/>
-          <w:szCs w:val="21"/>
-        </w:rPr>
-        <w:t>정하기</w:t>
-      </w:r>
-    </w:p>
-    <w:p>
-      <w:pPr>
-        <w:widowControl/>
-        <w:shd w:val="clear" w:color="auto" w:fill="1E1E1E"/>
-        <w:wordWrap/>
-        <w:autoSpaceDE/>
-        <w:autoSpaceDN/>
-        <w:spacing w:after="0" w:line="285" w:lineRule="atLeast"/>
-        <w:jc w:val="left"/>
-        <w:rPr>
-          <w:rFonts w:ascii="Consolas" w:eastAsia="굴림" w:hAnsi="Consolas" w:cs="굴림"/>
-          <w:color w:val="D4D4D4"/>
-          <w:kern w:val="0"/>
-          <w:sz w:val="21"/>
-          <w:szCs w:val="21"/>
-        </w:rPr>
-      </w:pPr>
-      <w:r>
-        <w:rPr>
-          <w:rFonts w:ascii="Consolas" w:eastAsia="굴림" w:hAnsi="Consolas" w:cs="굴림"/>
-          <w:color w:val="569CD6"/>
-          <w:kern w:val="0"/>
-          <w:sz w:val="21"/>
-          <w:szCs w:val="21"/>
-        </w:rPr>
-        <w:t>def</w:t>
-      </w:r>
-      <w:r>
-        <w:rPr>
-          <w:rFonts w:ascii="Consolas" w:eastAsia="굴림" w:hAnsi="Consolas" w:cs="굴림"/>
-          <w:color w:val="D4D4D4"/>
-          <w:kern w:val="0"/>
-          <w:sz w:val="21"/>
-          <w:szCs w:val="21"/>
-        </w:rPr>
-        <w:t xml:space="preserve"> </w:t>
-      </w:r>
-      <w:r>
-        <w:rPr>
-          <w:rFonts w:ascii="Consolas" w:eastAsia="굴림" w:hAnsi="Consolas" w:cs="굴림"/>
-          <w:color w:val="DCDCAA"/>
-          <w:kern w:val="0"/>
-          <w:sz w:val="21"/>
-          <w:szCs w:val="21"/>
-        </w:rPr>
-        <w:t>uuid_name_upload_to</w:t>
-      </w:r>
-      <w:r>
-        <w:rPr>
-          <w:rFonts w:ascii="Consolas" w:eastAsia="굴림" w:hAnsi="Consolas" w:cs="굴림"/>
-          <w:color w:val="D4D4D4"/>
-          <w:kern w:val="0"/>
-          <w:sz w:val="21"/>
-          <w:szCs w:val="21"/>
-        </w:rPr>
-        <w:t>(</w:t>
-      </w:r>
-      <w:r>
-        <w:rPr>
-          <w:rFonts w:ascii="Consolas" w:eastAsia="굴림" w:hAnsi="Consolas" w:cs="굴림"/>
-          <w:color w:val="9CDCFE"/>
-          <w:kern w:val="0"/>
-          <w:sz w:val="21"/>
-          <w:szCs w:val="21"/>
-        </w:rPr>
-        <w:t>instance</w:t>
-      </w:r>
-      <w:r>
-        <w:rPr>
-          <w:rFonts w:ascii="Consolas" w:eastAsia="굴림" w:hAnsi="Consolas" w:cs="굴림"/>
-          <w:color w:val="D4D4D4"/>
-          <w:kern w:val="0"/>
-          <w:sz w:val="21"/>
-          <w:szCs w:val="21"/>
-        </w:rPr>
-        <w:t xml:space="preserve">, </w:t>
-      </w:r>
-      <w:r>
-        <w:rPr>
-          <w:rFonts w:ascii="Consolas" w:eastAsia="굴림" w:hAnsi="Consolas" w:cs="굴림"/>
-          <w:color w:val="9CDCFE"/>
-          <w:kern w:val="0"/>
-          <w:sz w:val="21"/>
-          <w:szCs w:val="21"/>
-        </w:rPr>
-        <w:t>filename</w:t>
-      </w:r>
-      <w:r>
-        <w:rPr>
-          <w:rFonts w:ascii="Consolas" w:eastAsia="굴림" w:hAnsi="Consolas" w:cs="굴림"/>
-          <w:color w:val="D4D4D4"/>
-          <w:kern w:val="0"/>
-          <w:sz w:val="21"/>
-          <w:szCs w:val="21"/>
-        </w:rPr>
-        <w:t>):</w:t>
-      </w:r>
-    </w:p>
-    <w:p>
-      <w:pPr>
-        <w:widowControl/>
-        <w:shd w:val="clear" w:color="auto" w:fill="1E1E1E"/>
-        <w:wordWrap/>
-        <w:autoSpaceDE/>
-        <w:autoSpaceDN/>
-        <w:spacing w:after="0" w:line="285" w:lineRule="atLeast"/>
-        <w:jc w:val="left"/>
-        <w:rPr>
-          <w:rFonts w:ascii="Consolas" w:eastAsia="굴림" w:hAnsi="Consolas" w:cs="굴림"/>
-          <w:color w:val="D4D4D4"/>
-          <w:kern w:val="0"/>
-          <w:sz w:val="21"/>
-          <w:szCs w:val="21"/>
-        </w:rPr>
-      </w:pPr>
-      <w:r>
-        <w:rPr>
-          <w:rFonts w:ascii="Consolas" w:eastAsia="굴림" w:hAnsi="Consolas" w:cs="굴림"/>
-          <w:color w:val="D4D4D4"/>
-          <w:kern w:val="0"/>
-          <w:sz w:val="21"/>
-          <w:szCs w:val="21"/>
-        </w:rPr>
-        <w:t>    app_label = instance.</w:t>
-      </w:r>
-      <w:r>
-        <w:rPr>
-          <w:rFonts w:ascii="Consolas" w:eastAsia="굴림" w:hAnsi="Consolas" w:cs="굴림"/>
-          <w:color w:val="9CDCFE"/>
-          <w:kern w:val="0"/>
-          <w:sz w:val="21"/>
-          <w:szCs w:val="21"/>
-        </w:rPr>
-        <w:t>__class__</w:t>
-      </w:r>
-      <w:r>
-        <w:rPr>
-          <w:rFonts w:ascii="Consolas" w:eastAsia="굴림" w:hAnsi="Consolas" w:cs="굴림"/>
-          <w:color w:val="D4D4D4"/>
-          <w:kern w:val="0"/>
-          <w:sz w:val="21"/>
-          <w:szCs w:val="21"/>
-        </w:rPr>
-        <w:t>._meta.app_label  </w:t>
-      </w:r>
-      <w:r>
-        <w:rPr>
-          <w:rFonts w:ascii="Consolas" w:eastAsia="굴림" w:hAnsi="Consolas" w:cs="굴림"/>
-          <w:color w:val="6A9955"/>
-          <w:kern w:val="0"/>
-          <w:sz w:val="21"/>
-          <w:szCs w:val="21"/>
-        </w:rPr>
-        <w:t xml:space="preserve"># </w:t>
-      </w:r>
-      <w:r>
-        <w:rPr>
-          <w:rFonts w:ascii="Consolas" w:eastAsia="굴림" w:hAnsi="Consolas" w:cs="굴림"/>
-          <w:color w:val="6A9955"/>
-          <w:kern w:val="0"/>
-          <w:sz w:val="21"/>
-          <w:szCs w:val="21"/>
-        </w:rPr>
-        <w:t>앱</w:t>
-      </w:r>
-      <w:r>
-        <w:rPr>
-          <w:rFonts w:ascii="Consolas" w:eastAsia="굴림" w:hAnsi="Consolas" w:cs="굴림"/>
-          <w:color w:val="6A9955"/>
-          <w:kern w:val="0"/>
-          <w:sz w:val="21"/>
-          <w:szCs w:val="21"/>
-        </w:rPr>
-        <w:t xml:space="preserve"> </w:t>
-      </w:r>
-      <w:r>
-        <w:rPr>
-          <w:rFonts w:ascii="Consolas" w:eastAsia="굴림" w:hAnsi="Consolas" w:cs="굴림"/>
-          <w:color w:val="6A9955"/>
-          <w:kern w:val="0"/>
-          <w:sz w:val="21"/>
-          <w:szCs w:val="21"/>
-        </w:rPr>
-        <w:t>별로</w:t>
-      </w:r>
-    </w:p>
-    <w:p>
-      <w:pPr>
-        <w:widowControl/>
-        <w:shd w:val="clear" w:color="auto" w:fill="1E1E1E"/>
-        <w:wordWrap/>
-        <w:autoSpaceDE/>
-        <w:autoSpaceDN/>
-        <w:spacing w:after="0" w:line="285" w:lineRule="atLeast"/>
-        <w:jc w:val="left"/>
-        <w:rPr>
-          <w:rFonts w:ascii="Consolas" w:eastAsia="굴림" w:hAnsi="Consolas" w:cs="굴림"/>
-          <w:color w:val="D4D4D4"/>
-          <w:kern w:val="0"/>
-          <w:sz w:val="21"/>
-          <w:szCs w:val="21"/>
-        </w:rPr>
-      </w:pPr>
-      <w:r>
-        <w:rPr>
-          <w:rFonts w:ascii="Consolas" w:eastAsia="굴림" w:hAnsi="Consolas" w:cs="굴림"/>
-          <w:color w:val="D4D4D4"/>
-          <w:kern w:val="0"/>
-          <w:sz w:val="21"/>
-          <w:szCs w:val="21"/>
-        </w:rPr>
-        <w:t>    cls_name = instance.</w:t>
-      </w:r>
-      <w:r>
-        <w:rPr>
-          <w:rFonts w:ascii="Consolas" w:eastAsia="굴림" w:hAnsi="Consolas" w:cs="굴림"/>
-          <w:color w:val="9CDCFE"/>
-          <w:kern w:val="0"/>
-          <w:sz w:val="21"/>
-          <w:szCs w:val="21"/>
-        </w:rPr>
-        <w:t>__class__</w:t>
-      </w:r>
-      <w:r>
-        <w:rPr>
-          <w:rFonts w:ascii="Consolas" w:eastAsia="굴림" w:hAnsi="Consolas" w:cs="굴림"/>
-          <w:color w:val="D4D4D4"/>
-          <w:kern w:val="0"/>
-          <w:sz w:val="21"/>
-          <w:szCs w:val="21"/>
-        </w:rPr>
-        <w:t>.</w:t>
-      </w:r>
-      <w:r>
-        <w:rPr>
-          <w:rFonts w:ascii="Consolas" w:eastAsia="굴림" w:hAnsi="Consolas" w:cs="굴림"/>
-          <w:color w:val="9CDCFE"/>
-          <w:kern w:val="0"/>
-          <w:sz w:val="21"/>
-          <w:szCs w:val="21"/>
-        </w:rPr>
-        <w:t>__name__</w:t>
-      </w:r>
-      <w:r>
-        <w:rPr>
-          <w:rFonts w:ascii="Consolas" w:eastAsia="굴림" w:hAnsi="Consolas" w:cs="굴림"/>
-          <w:color w:val="D4D4D4"/>
-          <w:kern w:val="0"/>
-          <w:sz w:val="21"/>
-          <w:szCs w:val="21"/>
-        </w:rPr>
-        <w:t>.lower()  </w:t>
-      </w:r>
-      <w:r>
-        <w:rPr>
-          <w:rFonts w:ascii="Consolas" w:eastAsia="굴림" w:hAnsi="Consolas" w:cs="굴림"/>
-          <w:color w:val="6A9955"/>
-          <w:kern w:val="0"/>
-          <w:sz w:val="21"/>
-          <w:szCs w:val="21"/>
-        </w:rPr>
-        <w:t xml:space="preserve"># </w:t>
-      </w:r>
-      <w:r>
-        <w:rPr>
-          <w:rFonts w:ascii="Consolas" w:eastAsia="굴림" w:hAnsi="Consolas" w:cs="굴림"/>
-          <w:color w:val="6A9955"/>
-          <w:kern w:val="0"/>
-          <w:sz w:val="21"/>
-          <w:szCs w:val="21"/>
-        </w:rPr>
-        <w:t>모델</w:t>
-      </w:r>
-      <w:r>
-        <w:rPr>
-          <w:rFonts w:ascii="Consolas" w:eastAsia="굴림" w:hAnsi="Consolas" w:cs="굴림"/>
-          <w:color w:val="6A9955"/>
-          <w:kern w:val="0"/>
-          <w:sz w:val="21"/>
-          <w:szCs w:val="21"/>
-        </w:rPr>
-        <w:t xml:space="preserve"> </w:t>
-      </w:r>
-      <w:r>
-        <w:rPr>
-          <w:rFonts w:ascii="Consolas" w:eastAsia="굴림" w:hAnsi="Consolas" w:cs="굴림"/>
-          <w:color w:val="6A9955"/>
-          <w:kern w:val="0"/>
-          <w:sz w:val="21"/>
-          <w:szCs w:val="21"/>
-        </w:rPr>
-        <w:t>별로</w:t>
-      </w:r>
-    </w:p>
-    <w:p>
-      <w:pPr>
-        <w:widowControl/>
-        <w:shd w:val="clear" w:color="auto" w:fill="1E1E1E"/>
-        <w:wordWrap/>
-        <w:autoSpaceDE/>
-        <w:autoSpaceDN/>
-        <w:spacing w:after="0" w:line="285" w:lineRule="atLeast"/>
-        <w:jc w:val="left"/>
-        <w:rPr>
-          <w:rFonts w:ascii="Consolas" w:eastAsia="굴림" w:hAnsi="Consolas" w:cs="굴림"/>
-          <w:color w:val="D4D4D4"/>
-          <w:kern w:val="0"/>
-          <w:sz w:val="21"/>
-          <w:szCs w:val="21"/>
-        </w:rPr>
-      </w:pPr>
-      <w:r>
-        <w:rPr>
-          <w:rFonts w:ascii="Consolas" w:eastAsia="굴림" w:hAnsi="Consolas" w:cs="굴림"/>
-          <w:color w:val="D4D4D4"/>
-          <w:kern w:val="0"/>
-          <w:sz w:val="21"/>
-          <w:szCs w:val="21"/>
-        </w:rPr>
-        <w:t>    ymd_path = timezone.now().strftime(</w:t>
-      </w:r>
-      <w:r>
-        <w:rPr>
-          <w:rFonts w:ascii="Consolas" w:eastAsia="굴림" w:hAnsi="Consolas" w:cs="굴림"/>
-          <w:color w:val="CE9178"/>
-          <w:kern w:val="0"/>
-          <w:sz w:val="21"/>
-          <w:szCs w:val="21"/>
-        </w:rPr>
-        <w:t>'%Y/%m/</w:t>
-      </w:r>
-      <w:r>
-        <w:rPr>
-          <w:rFonts w:ascii="Consolas" w:eastAsia="굴림" w:hAnsi="Consolas" w:cs="굴림"/>
-          <w:color w:val="569CD6"/>
-          <w:kern w:val="0"/>
-          <w:sz w:val="21"/>
-          <w:szCs w:val="21"/>
-        </w:rPr>
-        <w:t>%d</w:t>
-      </w:r>
-      <w:r>
-        <w:rPr>
-          <w:rFonts w:ascii="Consolas" w:eastAsia="굴림" w:hAnsi="Consolas" w:cs="굴림"/>
-          <w:color w:val="CE9178"/>
-          <w:kern w:val="0"/>
-          <w:sz w:val="21"/>
-          <w:szCs w:val="21"/>
-        </w:rPr>
-        <w:t>'</w:t>
-      </w:r>
-      <w:r>
-        <w:rPr>
-          <w:rFonts w:ascii="Consolas" w:eastAsia="굴림" w:hAnsi="Consolas" w:cs="굴림"/>
-          <w:color w:val="D4D4D4"/>
-          <w:kern w:val="0"/>
-          <w:sz w:val="21"/>
-          <w:szCs w:val="21"/>
-        </w:rPr>
-        <w:t>)  </w:t>
-      </w:r>
-      <w:r>
-        <w:rPr>
-          <w:rFonts w:ascii="Consolas" w:eastAsia="굴림" w:hAnsi="Consolas" w:cs="굴림"/>
-          <w:color w:val="6A9955"/>
-          <w:kern w:val="0"/>
-          <w:sz w:val="21"/>
-          <w:szCs w:val="21"/>
-        </w:rPr>
-        <w:t xml:space="preserve"># </w:t>
-      </w:r>
-      <w:r>
-        <w:rPr>
-          <w:rFonts w:ascii="Consolas" w:eastAsia="굴림" w:hAnsi="Consolas" w:cs="굴림"/>
-          <w:color w:val="6A9955"/>
-          <w:kern w:val="0"/>
-          <w:sz w:val="21"/>
-          <w:szCs w:val="21"/>
-        </w:rPr>
-        <w:t>업로드</w:t>
-      </w:r>
-      <w:r>
-        <w:rPr>
-          <w:rFonts w:ascii="Consolas" w:eastAsia="굴림" w:hAnsi="Consolas" w:cs="굴림"/>
-          <w:color w:val="6A9955"/>
-          <w:kern w:val="0"/>
-          <w:sz w:val="21"/>
-          <w:szCs w:val="21"/>
-        </w:rPr>
-        <w:t xml:space="preserve"> </w:t>
-      </w:r>
-      <w:r>
-        <w:rPr>
-          <w:rFonts w:ascii="Consolas" w:eastAsia="굴림" w:hAnsi="Consolas" w:cs="굴림"/>
-          <w:color w:val="6A9955"/>
-          <w:kern w:val="0"/>
-          <w:sz w:val="21"/>
-          <w:szCs w:val="21"/>
-        </w:rPr>
-        <w:t>하는</w:t>
-      </w:r>
-      <w:r>
-        <w:rPr>
-          <w:rFonts w:ascii="Consolas" w:eastAsia="굴림" w:hAnsi="Consolas" w:cs="굴림"/>
-          <w:color w:val="6A9955"/>
-          <w:kern w:val="0"/>
-          <w:sz w:val="21"/>
-          <w:szCs w:val="21"/>
-        </w:rPr>
-        <w:t xml:space="preserve"> </w:t>
-      </w:r>
-      <w:r>
-        <w:rPr>
-          <w:rFonts w:ascii="Consolas" w:eastAsia="굴림" w:hAnsi="Consolas" w:cs="굴림"/>
-          <w:color w:val="6A9955"/>
-          <w:kern w:val="0"/>
-          <w:sz w:val="21"/>
-          <w:szCs w:val="21"/>
-        </w:rPr>
-        <w:t>년</w:t>
-      </w:r>
-      <w:r>
-        <w:rPr>
-          <w:rFonts w:ascii="Consolas" w:eastAsia="굴림" w:hAnsi="Consolas" w:cs="굴림"/>
-          <w:color w:val="6A9955"/>
-          <w:kern w:val="0"/>
-          <w:sz w:val="21"/>
-          <w:szCs w:val="21"/>
-        </w:rPr>
-        <w:t>/</w:t>
-      </w:r>
-      <w:r>
-        <w:rPr>
-          <w:rFonts w:ascii="Consolas" w:eastAsia="굴림" w:hAnsi="Consolas" w:cs="굴림"/>
-          <w:color w:val="6A9955"/>
-          <w:kern w:val="0"/>
-          <w:sz w:val="21"/>
-          <w:szCs w:val="21"/>
-        </w:rPr>
-        <w:t>월</w:t>
-      </w:r>
-      <w:r>
-        <w:rPr>
-          <w:rFonts w:ascii="Consolas" w:eastAsia="굴림" w:hAnsi="Consolas" w:cs="굴림"/>
-          <w:color w:val="6A9955"/>
-          <w:kern w:val="0"/>
-          <w:sz w:val="21"/>
-          <w:szCs w:val="21"/>
-        </w:rPr>
-        <w:t>/</w:t>
-      </w:r>
-      <w:r>
-        <w:rPr>
-          <w:rFonts w:ascii="Consolas" w:eastAsia="굴림" w:hAnsi="Consolas" w:cs="굴림"/>
-          <w:color w:val="6A9955"/>
-          <w:kern w:val="0"/>
-          <w:sz w:val="21"/>
-          <w:szCs w:val="21"/>
-        </w:rPr>
-        <w:t>일</w:t>
-      </w:r>
-      <w:r>
-        <w:rPr>
-          <w:rFonts w:ascii="Consolas" w:eastAsia="굴림" w:hAnsi="Consolas" w:cs="굴림"/>
-          <w:color w:val="6A9955"/>
-          <w:kern w:val="0"/>
-          <w:sz w:val="21"/>
-          <w:szCs w:val="21"/>
-        </w:rPr>
-        <w:t xml:space="preserve"> </w:t>
-      </w:r>
-      <w:r>
-        <w:rPr>
-          <w:rFonts w:ascii="Consolas" w:eastAsia="굴림" w:hAnsi="Consolas" w:cs="굴림"/>
-          <w:color w:val="6A9955"/>
-          <w:kern w:val="0"/>
-          <w:sz w:val="21"/>
-          <w:szCs w:val="21"/>
-        </w:rPr>
-        <w:t>뱌럴</w:t>
-      </w:r>
-    </w:p>
-    <w:p>
-      <w:pPr>
-        <w:widowControl/>
-        <w:shd w:val="clear" w:color="auto" w:fill="1E1E1E"/>
-        <w:wordWrap/>
-        <w:autoSpaceDE/>
-        <w:autoSpaceDN/>
-        <w:spacing w:after="0" w:line="285" w:lineRule="atLeast"/>
-        <w:jc w:val="left"/>
-        <w:rPr>
-          <w:rFonts w:ascii="Consolas" w:eastAsia="굴림" w:hAnsi="Consolas" w:cs="굴림"/>
-          <w:color w:val="D4D4D4"/>
-          <w:kern w:val="0"/>
-          <w:sz w:val="21"/>
-          <w:szCs w:val="21"/>
-        </w:rPr>
-      </w:pPr>
-      <w:r>
-        <w:rPr>
-          <w:rFonts w:ascii="Consolas" w:eastAsia="굴림" w:hAnsi="Consolas" w:cs="굴림"/>
-          <w:color w:val="D4D4D4"/>
-          <w:kern w:val="0"/>
-          <w:sz w:val="21"/>
-          <w:szCs w:val="21"/>
-        </w:rPr>
-        <w:t>    uuid_name = uuid4().hex</w:t>
-      </w:r>
-    </w:p>
-    <w:p>
-      <w:pPr>
-        <w:widowControl/>
-        <w:shd w:val="clear" w:color="auto" w:fill="1E1E1E"/>
-        <w:wordWrap/>
-        <w:autoSpaceDE/>
-        <w:autoSpaceDN/>
-        <w:spacing w:after="0" w:line="285" w:lineRule="atLeast"/>
-        <w:jc w:val="left"/>
-        <w:rPr>
-          <w:rFonts w:ascii="Consolas" w:eastAsia="굴림" w:hAnsi="Consolas" w:cs="굴림"/>
-          <w:color w:val="D4D4D4"/>
-          <w:kern w:val="0"/>
-          <w:sz w:val="21"/>
-          <w:szCs w:val="21"/>
-        </w:rPr>
-      </w:pPr>
-      <w:r>
-        <w:rPr>
-          <w:rFonts w:ascii="Consolas" w:eastAsia="굴림" w:hAnsi="Consolas" w:cs="굴림"/>
-          <w:color w:val="D4D4D4"/>
-          <w:kern w:val="0"/>
-          <w:sz w:val="21"/>
-          <w:szCs w:val="21"/>
-        </w:rPr>
-        <w:t>    extension = os.path.splitext(filename)[-</w:t>
-      </w:r>
-      <w:r>
-        <w:rPr>
-          <w:rFonts w:ascii="Consolas" w:eastAsia="굴림" w:hAnsi="Consolas" w:cs="굴림"/>
-          <w:color w:val="B5CEA8"/>
-          <w:kern w:val="0"/>
-          <w:sz w:val="21"/>
-          <w:szCs w:val="21"/>
-        </w:rPr>
-        <w:t>1</w:t>
-      </w:r>
-      <w:r>
-        <w:rPr>
-          <w:rFonts w:ascii="Consolas" w:eastAsia="굴림" w:hAnsi="Consolas" w:cs="굴림"/>
-          <w:color w:val="D4D4D4"/>
-          <w:kern w:val="0"/>
-          <w:sz w:val="21"/>
-          <w:szCs w:val="21"/>
-        </w:rPr>
-        <w:t>].lower()  </w:t>
-      </w:r>
-      <w:r>
-        <w:rPr>
-          <w:rFonts w:ascii="Consolas" w:eastAsia="굴림" w:hAnsi="Consolas" w:cs="굴림"/>
-          <w:color w:val="6A9955"/>
-          <w:kern w:val="0"/>
-          <w:sz w:val="21"/>
-          <w:szCs w:val="21"/>
-        </w:rPr>
-        <w:t xml:space="preserve"># </w:t>
-      </w:r>
-      <w:r>
-        <w:rPr>
-          <w:rFonts w:ascii="Consolas" w:eastAsia="굴림" w:hAnsi="Consolas" w:cs="굴림"/>
-          <w:color w:val="6A9955"/>
-          <w:kern w:val="0"/>
-          <w:sz w:val="21"/>
-          <w:szCs w:val="21"/>
-        </w:rPr>
-        <w:t>확장자</w:t>
-      </w:r>
-      <w:r>
-        <w:rPr>
-          <w:rFonts w:ascii="Consolas" w:eastAsia="굴림" w:hAnsi="Consolas" w:cs="굴림"/>
-          <w:color w:val="6A9955"/>
-          <w:kern w:val="0"/>
-          <w:sz w:val="21"/>
-          <w:szCs w:val="21"/>
-        </w:rPr>
-        <w:t xml:space="preserve"> </w:t>
-      </w:r>
-      <w:r>
-        <w:rPr>
-          <w:rFonts w:ascii="Consolas" w:eastAsia="굴림" w:hAnsi="Consolas" w:cs="굴림"/>
-          <w:color w:val="6A9955"/>
-          <w:kern w:val="0"/>
-          <w:sz w:val="21"/>
-          <w:szCs w:val="21"/>
-        </w:rPr>
-        <w:t>추출</w:t>
-      </w:r>
-      <w:r>
-        <w:rPr>
-          <w:rFonts w:ascii="Consolas" w:eastAsia="굴림" w:hAnsi="Consolas" w:cs="굴림"/>
-          <w:color w:val="6A9955"/>
-          <w:kern w:val="0"/>
-          <w:sz w:val="21"/>
-          <w:szCs w:val="21"/>
-        </w:rPr>
-        <w:t xml:space="preserve"> </w:t>
-      </w:r>
-      <w:r>
-        <w:rPr>
-          <w:rFonts w:ascii="Consolas" w:eastAsia="굴림" w:hAnsi="Consolas" w:cs="굴림"/>
-          <w:color w:val="6A9955"/>
-          <w:kern w:val="0"/>
-          <w:sz w:val="21"/>
-          <w:szCs w:val="21"/>
-        </w:rPr>
-        <w:t>및</w:t>
-      </w:r>
-      <w:r>
-        <w:rPr>
-          <w:rFonts w:ascii="Consolas" w:eastAsia="굴림" w:hAnsi="Consolas" w:cs="굴림"/>
-          <w:color w:val="6A9955"/>
-          <w:kern w:val="0"/>
-          <w:sz w:val="21"/>
-          <w:szCs w:val="21"/>
-        </w:rPr>
-        <w:t xml:space="preserve"> </w:t>
-      </w:r>
-      <w:r>
-        <w:rPr>
-          <w:rFonts w:ascii="Consolas" w:eastAsia="굴림" w:hAnsi="Consolas" w:cs="굴림"/>
-          <w:color w:val="6A9955"/>
-          <w:kern w:val="0"/>
-          <w:sz w:val="21"/>
-          <w:szCs w:val="21"/>
-        </w:rPr>
-        <w:t>소문자</w:t>
-      </w:r>
-      <w:r>
-        <w:rPr>
-          <w:rFonts w:ascii="Consolas" w:eastAsia="굴림" w:hAnsi="Consolas" w:cs="굴림"/>
-          <w:color w:val="6A9955"/>
-          <w:kern w:val="0"/>
-          <w:sz w:val="21"/>
-          <w:szCs w:val="21"/>
-        </w:rPr>
-        <w:t xml:space="preserve"> </w:t>
-      </w:r>
-      <w:r>
-        <w:rPr>
-          <w:rFonts w:ascii="Consolas" w:eastAsia="굴림" w:hAnsi="Consolas" w:cs="굴림"/>
-          <w:color w:val="6A9955"/>
-          <w:kern w:val="0"/>
-          <w:sz w:val="21"/>
-          <w:szCs w:val="21"/>
-        </w:rPr>
-        <w:t>변환</w:t>
-      </w:r>
-    </w:p>
-    <w:p>
-      <w:pPr>
-        <w:widowControl/>
-        <w:shd w:val="clear" w:color="auto" w:fill="1E1E1E"/>
-        <w:wordWrap/>
-        <w:autoSpaceDE/>
-        <w:autoSpaceDN/>
-        <w:spacing w:after="0" w:line="285" w:lineRule="atLeast"/>
-        <w:jc w:val="left"/>
-        <w:rPr>
-          <w:rFonts w:ascii="Consolas" w:eastAsia="굴림" w:hAnsi="Consolas" w:cs="굴림"/>
-          <w:color w:val="D4D4D4"/>
-          <w:kern w:val="0"/>
-          <w:sz w:val="21"/>
-          <w:szCs w:val="21"/>
-        </w:rPr>
-      </w:pPr>
-      <w:r>
-        <w:rPr>
-          <w:rFonts w:ascii="Consolas" w:eastAsia="굴림" w:hAnsi="Consolas" w:cs="굴림"/>
-          <w:color w:val="D4D4D4"/>
-          <w:kern w:val="0"/>
-          <w:sz w:val="21"/>
-          <w:szCs w:val="21"/>
-        </w:rPr>
-        <w:t xml:space="preserve">    </w:t>
-      </w:r>
-      <w:r>
-        <w:rPr>
-          <w:rFonts w:ascii="Consolas" w:eastAsia="굴림" w:hAnsi="Consolas" w:cs="굴림"/>
-          <w:color w:val="C586C0"/>
-          <w:kern w:val="0"/>
-          <w:sz w:val="21"/>
-          <w:szCs w:val="21"/>
-        </w:rPr>
-        <w:t>return</w:t>
-      </w:r>
-      <w:r>
-        <w:rPr>
-          <w:rFonts w:ascii="Consolas" w:eastAsia="굴림" w:hAnsi="Consolas" w:cs="굴림"/>
-          <w:color w:val="D4D4D4"/>
-          <w:kern w:val="0"/>
-          <w:sz w:val="21"/>
-          <w:szCs w:val="21"/>
-        </w:rPr>
-        <w:t xml:space="preserve"> </w:t>
-      </w:r>
-      <w:r>
-        <w:rPr>
-          <w:rFonts w:ascii="Consolas" w:eastAsia="굴림" w:hAnsi="Consolas" w:cs="굴림"/>
-          <w:color w:val="CE9178"/>
-          <w:kern w:val="0"/>
-          <w:sz w:val="21"/>
-          <w:szCs w:val="21"/>
-        </w:rPr>
-        <w:t>'/'</w:t>
-      </w:r>
-      <w:r>
-        <w:rPr>
-          <w:rFonts w:ascii="Consolas" w:eastAsia="굴림" w:hAnsi="Consolas" w:cs="굴림"/>
-          <w:color w:val="D4D4D4"/>
-          <w:kern w:val="0"/>
-          <w:sz w:val="21"/>
-          <w:szCs w:val="21"/>
-        </w:rPr>
-        <w:t>.join([</w:t>
-      </w:r>
-    </w:p>
-    <w:p>
-      <w:pPr>
-        <w:widowControl/>
-        <w:shd w:val="clear" w:color="auto" w:fill="1E1E1E"/>
-        <w:wordWrap/>
-        <w:autoSpaceDE/>
-        <w:autoSpaceDN/>
-        <w:spacing w:after="0" w:line="285" w:lineRule="atLeast"/>
-        <w:jc w:val="left"/>
-        <w:rPr>
-          <w:rFonts w:ascii="Consolas" w:eastAsia="굴림" w:hAnsi="Consolas" w:cs="굴림"/>
-          <w:color w:val="D4D4D4"/>
-          <w:kern w:val="0"/>
-          <w:sz w:val="21"/>
-          <w:szCs w:val="21"/>
-        </w:rPr>
-      </w:pPr>
-      <w:r>
-        <w:rPr>
-          <w:rFonts w:ascii="Consolas" w:eastAsia="굴림" w:hAnsi="Consolas" w:cs="굴림"/>
-          <w:color w:val="D4D4D4"/>
-          <w:kern w:val="0"/>
-          <w:sz w:val="21"/>
-          <w:szCs w:val="21"/>
-        </w:rPr>
-        <w:t>        app_label,</w:t>
-      </w:r>
-    </w:p>
-    <w:p>
-      <w:pPr>
-        <w:widowControl/>
-        <w:shd w:val="clear" w:color="auto" w:fill="1E1E1E"/>
-        <w:wordWrap/>
-        <w:autoSpaceDE/>
-        <w:autoSpaceDN/>
-        <w:spacing w:after="0" w:line="285" w:lineRule="atLeast"/>
-        <w:jc w:val="left"/>
-        <w:rPr>
-          <w:rFonts w:ascii="Consolas" w:eastAsia="굴림" w:hAnsi="Consolas" w:cs="굴림"/>
-          <w:color w:val="D4D4D4"/>
-          <w:kern w:val="0"/>
-          <w:sz w:val="21"/>
-          <w:szCs w:val="21"/>
-        </w:rPr>
-      </w:pPr>
-      <w:r>
-        <w:rPr>
-          <w:rFonts w:ascii="Consolas" w:eastAsia="굴림" w:hAnsi="Consolas" w:cs="굴림"/>
-          <w:color w:val="D4D4D4"/>
-          <w:kern w:val="0"/>
-          <w:sz w:val="21"/>
-          <w:szCs w:val="21"/>
-        </w:rPr>
-        <w:t>        cls_name,</w:t>
-      </w:r>
-    </w:p>
-    <w:p>
-      <w:pPr>
-        <w:widowControl/>
-        <w:shd w:val="clear" w:color="auto" w:fill="1E1E1E"/>
-        <w:wordWrap/>
-        <w:autoSpaceDE/>
-        <w:autoSpaceDN/>
-        <w:spacing w:after="0" w:line="285" w:lineRule="atLeast"/>
-        <w:jc w:val="left"/>
-        <w:rPr>
-          <w:rFonts w:ascii="Consolas" w:eastAsia="굴림" w:hAnsi="Consolas" w:cs="굴림"/>
-          <w:color w:val="D4D4D4"/>
-          <w:kern w:val="0"/>
-          <w:sz w:val="21"/>
-          <w:szCs w:val="21"/>
-        </w:rPr>
-      </w:pPr>
-      <w:r>
-        <w:rPr>
-          <w:rFonts w:ascii="Consolas" w:eastAsia="굴림" w:hAnsi="Consolas" w:cs="굴림"/>
-          <w:color w:val="D4D4D4"/>
-          <w:kern w:val="0"/>
-          <w:sz w:val="21"/>
-          <w:szCs w:val="21"/>
-        </w:rPr>
-        <w:t>        ymd_path,</w:t>
-      </w:r>
-    </w:p>
-    <w:p>
-      <w:pPr>
-        <w:widowControl/>
-        <w:shd w:val="clear" w:color="auto" w:fill="1E1E1E"/>
-        <w:wordWrap/>
-        <w:autoSpaceDE/>
-        <w:autoSpaceDN/>
-        <w:spacing w:after="0" w:line="285" w:lineRule="atLeast"/>
-        <w:jc w:val="left"/>
-        <w:rPr>
-          <w:rFonts w:ascii="Consolas" w:eastAsia="굴림" w:hAnsi="Consolas" w:cs="굴림"/>
-          <w:color w:val="D4D4D4"/>
-          <w:kern w:val="0"/>
-          <w:sz w:val="21"/>
-          <w:szCs w:val="21"/>
-        </w:rPr>
-      </w:pPr>
-      <w:r>
-        <w:rPr>
-          <w:rFonts w:ascii="Consolas" w:eastAsia="굴림" w:hAnsi="Consolas" w:cs="굴림"/>
-          <w:color w:val="D4D4D4"/>
-          <w:kern w:val="0"/>
-          <w:sz w:val="21"/>
-          <w:szCs w:val="21"/>
-        </w:rPr>
-        <w:t>        uuid_name[:</w:t>
-      </w:r>
-      <w:r>
-        <w:rPr>
-          <w:rFonts w:ascii="Consolas" w:eastAsia="굴림" w:hAnsi="Consolas" w:cs="굴림"/>
-          <w:color w:val="B5CEA8"/>
-          <w:kern w:val="0"/>
-          <w:sz w:val="21"/>
-          <w:szCs w:val="21"/>
-        </w:rPr>
-        <w:t>2</w:t>
-      </w:r>
-      <w:r>
-        <w:rPr>
-          <w:rFonts w:ascii="Consolas" w:eastAsia="굴림" w:hAnsi="Consolas" w:cs="굴림"/>
-          <w:color w:val="D4D4D4"/>
-          <w:kern w:val="0"/>
-          <w:sz w:val="21"/>
-          <w:szCs w:val="21"/>
-        </w:rPr>
-        <w:t>],</w:t>
-      </w:r>
-    </w:p>
-    <w:p>
-      <w:pPr>
-        <w:widowControl/>
-        <w:shd w:val="clear" w:color="auto" w:fill="1E1E1E"/>
-        <w:wordWrap/>
-        <w:autoSpaceDE/>
-        <w:autoSpaceDN/>
-        <w:spacing w:after="0" w:line="285" w:lineRule="atLeast"/>
-        <w:jc w:val="left"/>
-        <w:rPr>
-          <w:rFonts w:ascii="Consolas" w:eastAsia="굴림" w:hAnsi="Consolas" w:cs="굴림"/>
-          <w:color w:val="D4D4D4"/>
-          <w:kern w:val="0"/>
-          <w:sz w:val="21"/>
-          <w:szCs w:val="21"/>
-        </w:rPr>
-      </w:pPr>
-      <w:r>
-        <w:rPr>
-          <w:rFonts w:ascii="Consolas" w:eastAsia="굴림" w:hAnsi="Consolas" w:cs="굴림"/>
-          <w:color w:val="D4D4D4"/>
-          <w:kern w:val="0"/>
-          <w:sz w:val="21"/>
-          <w:szCs w:val="21"/>
-        </w:rPr>
-        <w:t xml:space="preserve">        uuid_name + extension,   </w:t>
-      </w:r>
-    </w:p>
-    <w:p>
-      <w:pPr>
-        <w:widowControl/>
-        <w:shd w:val="clear" w:color="auto" w:fill="1E1E1E"/>
-        <w:wordWrap/>
-        <w:autoSpaceDE/>
-        <w:autoSpaceDN/>
-        <w:spacing w:after="0" w:line="285" w:lineRule="atLeast"/>
-        <w:jc w:val="left"/>
-        <w:rPr>
-          <w:rFonts w:ascii="Consolas" w:eastAsia="굴림" w:hAnsi="Consolas" w:cs="굴림"/>
-          <w:color w:val="D4D4D4"/>
-          <w:kern w:val="0"/>
-          <w:sz w:val="21"/>
-          <w:szCs w:val="21"/>
-        </w:rPr>
-      </w:pPr>
-      <w:r>
-        <w:rPr>
-          <w:rFonts w:ascii="Consolas" w:eastAsia="굴림" w:hAnsi="Consolas" w:cs="굴림"/>
-          <w:color w:val="D4D4D4"/>
-          <w:kern w:val="0"/>
-          <w:sz w:val="21"/>
-          <w:szCs w:val="21"/>
-        </w:rPr>
-        <w:t>    ])</w:t>
-      </w:r>
-    </w:p>
-    <w:p>
-      <w:pPr>
-        <w:widowControl/>
-        <w:wordWrap/>
-        <w:autoSpaceDE/>
-        <w:autoSpaceDN/>
-      </w:pPr>
-    </w:p>
-    <w:p>
-      <w:pPr>
-        <w:widowControl/>
-        <w:wordWrap/>
-        <w:autoSpaceDE/>
-        <w:autoSpaceDN/>
-        <w:rPr>
-          <w:rFonts w:hint="eastAsia"/>
-        </w:rPr>
-      </w:pPr>
-      <w:r>
-        <w:rPr>
-          <w:rFonts w:hint="eastAsia"/>
-        </w:rPr>
-        <w:t>models.py:</w:t>
-      </w:r>
-      <w:r>
-        <w:t xml:space="preserve"> </w:t>
-      </w:r>
-      <w:r>
-        <w:rPr>
-          <w:rFonts w:hint="eastAsia"/>
-        </w:rPr>
-        <w:t>Imagefield</w:t>
-      </w:r>
-      <w:r>
-        <w:t xml:space="preserve"> </w:t>
-      </w:r>
-      <w:r>
-        <w:rPr>
-          <w:rFonts w:hint="eastAsia"/>
-        </w:rPr>
-        <w:t>추가 및 업로드 경로에</w:t>
-      </w:r>
-      <w:r>
-        <w:rPr>
-          <w:rFonts w:hint="eastAsia"/>
-        </w:rPr>
-        <w:t xml:space="preserve"> </w:t>
-      </w:r>
-      <w:r>
-        <w:t xml:space="preserve">uuid </w:t>
-      </w:r>
-      <w:r>
-        <w:rPr>
-          <w:rFonts w:hint="eastAsia"/>
-        </w:rPr>
-        <w:t>모듈 적용</w:t>
-      </w:r>
-    </w:p>
-    <w:p>
-      <w:pPr>
-        <w:widowControl/>
-        <w:shd w:val="clear" w:color="auto" w:fill="1E1E1E"/>
-        <w:wordWrap/>
-        <w:autoSpaceDE/>
-        <w:autoSpaceDN/>
-        <w:spacing w:after="0" w:line="285" w:lineRule="atLeast"/>
-        <w:jc w:val="left"/>
-        <w:rPr>
-          <w:rFonts w:ascii="Consolas" w:eastAsia="굴림" w:hAnsi="Consolas" w:cs="굴림"/>
-          <w:color w:val="D4D4D4"/>
-          <w:kern w:val="0"/>
-          <w:sz w:val="21"/>
-          <w:szCs w:val="21"/>
-        </w:rPr>
-      </w:pPr>
-      <w:r>
-        <w:rPr>
-          <w:rFonts w:ascii="Consolas" w:eastAsia="굴림" w:hAnsi="Consolas" w:cs="굴림"/>
-          <w:color w:val="D4D4D4"/>
-          <w:kern w:val="0"/>
-          <w:sz w:val="21"/>
-          <w:szCs w:val="21"/>
-        </w:rPr>
-        <w:t xml:space="preserve">    </w:t>
-      </w:r>
-      <w:r>
-        <w:rPr>
-          <w:rFonts w:ascii="Consolas" w:eastAsia="굴림" w:hAnsi="Consolas" w:cs="굴림"/>
-          <w:color w:val="C586C0"/>
-          <w:kern w:val="0"/>
-          <w:sz w:val="21"/>
-          <w:szCs w:val="21"/>
-        </w:rPr>
-        <w:t>from</w:t>
-      </w:r>
-      <w:r>
-        <w:rPr>
-          <w:rFonts w:ascii="Consolas" w:eastAsia="굴림" w:hAnsi="Consolas" w:cs="굴림"/>
-          <w:color w:val="D4D4D4"/>
-          <w:kern w:val="0"/>
-          <w:sz w:val="21"/>
-          <w:szCs w:val="21"/>
-        </w:rPr>
-        <w:t xml:space="preserve"> myproject.utils </w:t>
-      </w:r>
-      <w:r>
-        <w:rPr>
-          <w:rFonts w:ascii="Consolas" w:eastAsia="굴림" w:hAnsi="Consolas" w:cs="굴림"/>
-          <w:color w:val="C586C0"/>
-          <w:kern w:val="0"/>
-          <w:sz w:val="21"/>
-          <w:szCs w:val="21"/>
-        </w:rPr>
-        <w:t>import</w:t>
-      </w:r>
-      <w:r>
-        <w:rPr>
-          <w:rFonts w:ascii="Consolas" w:eastAsia="굴림" w:hAnsi="Consolas" w:cs="굴림"/>
-          <w:color w:val="D4D4D4"/>
-          <w:kern w:val="0"/>
-          <w:sz w:val="21"/>
-          <w:szCs w:val="21"/>
-        </w:rPr>
-        <w:t xml:space="preserve"> uuid_name_upload_to</w:t>
-      </w:r>
-    </w:p>
-    <w:p>
-      <w:pPr>
-        <w:widowControl/>
-        <w:shd w:val="clear" w:color="auto" w:fill="1E1E1E"/>
-        <w:wordWrap/>
-        <w:autoSpaceDE/>
-        <w:autoSpaceDN/>
-        <w:spacing w:after="0" w:line="285" w:lineRule="atLeast"/>
-        <w:jc w:val="left"/>
-        <w:rPr>
-          <w:rFonts w:ascii="Consolas" w:eastAsia="굴림" w:hAnsi="Consolas" w:cs="굴림"/>
-          <w:color w:val="D4D4D4"/>
-          <w:kern w:val="0"/>
-          <w:sz w:val="21"/>
-          <w:szCs w:val="21"/>
-        </w:rPr>
-      </w:pPr>
-      <w:r>
-        <w:rPr>
-          <w:rFonts w:ascii="Consolas" w:eastAsia="굴림" w:hAnsi="Consolas" w:cs="굴림"/>
-          <w:color w:val="D4D4D4"/>
-          <w:kern w:val="0"/>
-          <w:sz w:val="21"/>
-          <w:szCs w:val="21"/>
-        </w:rPr>
-        <w:t xml:space="preserve">    </w:t>
-      </w:r>
-    </w:p>
-    <w:p>
-      <w:pPr>
-        <w:widowControl/>
-        <w:shd w:val="clear" w:color="auto" w:fill="1E1E1E"/>
-        <w:wordWrap/>
-        <w:autoSpaceDE/>
-        <w:autoSpaceDN/>
-        <w:spacing w:after="0" w:line="285" w:lineRule="atLeast"/>
-        <w:jc w:val="left"/>
-        <w:rPr>
-          <w:rFonts w:ascii="Consolas" w:eastAsia="굴림" w:hAnsi="Consolas" w:cs="굴림"/>
-          <w:color w:val="D4D4D4"/>
-          <w:kern w:val="0"/>
-          <w:sz w:val="21"/>
-          <w:szCs w:val="21"/>
-        </w:rPr>
-      </w:pPr>
-      <w:r>
-        <w:rPr>
-          <w:rFonts w:ascii="Consolas" w:eastAsia="굴림" w:hAnsi="Consolas" w:cs="굴림"/>
-          <w:color w:val="D4D4D4"/>
-          <w:kern w:val="0"/>
-          <w:sz w:val="21"/>
-          <w:szCs w:val="21"/>
-        </w:rPr>
-        <w:t xml:space="preserve">    </w:t>
-      </w:r>
-      <w:r>
-        <w:rPr>
-          <w:rFonts w:ascii="Consolas" w:eastAsia="굴림" w:hAnsi="Consolas" w:cs="굴림"/>
-          <w:color w:val="6A9955"/>
-          <w:kern w:val="0"/>
-          <w:sz w:val="21"/>
-          <w:szCs w:val="21"/>
-        </w:rPr>
-        <w:t># uuid</w:t>
-      </w:r>
-      <w:r>
-        <w:rPr>
-          <w:rFonts w:ascii="Consolas" w:eastAsia="굴림" w:hAnsi="Consolas" w:cs="굴림"/>
-          <w:color w:val="6A9955"/>
-          <w:kern w:val="0"/>
-          <w:sz w:val="21"/>
-          <w:szCs w:val="21"/>
-        </w:rPr>
-        <w:t>를</w:t>
-      </w:r>
-      <w:r>
-        <w:rPr>
-          <w:rFonts w:ascii="Consolas" w:eastAsia="굴림" w:hAnsi="Consolas" w:cs="굴림"/>
-          <w:color w:val="6A9955"/>
-          <w:kern w:val="0"/>
-          <w:sz w:val="21"/>
-          <w:szCs w:val="21"/>
-        </w:rPr>
-        <w:t xml:space="preserve"> </w:t>
-      </w:r>
-      <w:r>
-        <w:rPr>
-          <w:rFonts w:ascii="Consolas" w:eastAsia="굴림" w:hAnsi="Consolas" w:cs="굴림"/>
-          <w:color w:val="6A9955"/>
-          <w:kern w:val="0"/>
-          <w:sz w:val="21"/>
-          <w:szCs w:val="21"/>
-        </w:rPr>
-        <w:t>통한</w:t>
-      </w:r>
-      <w:r>
-        <w:rPr>
-          <w:rFonts w:ascii="Consolas" w:eastAsia="굴림" w:hAnsi="Consolas" w:cs="굴림"/>
-          <w:color w:val="6A9955"/>
-          <w:kern w:val="0"/>
-          <w:sz w:val="21"/>
-          <w:szCs w:val="21"/>
-        </w:rPr>
-        <w:t xml:space="preserve"> </w:t>
-      </w:r>
-      <w:r>
-        <w:rPr>
-          <w:rFonts w:ascii="Consolas" w:eastAsia="굴림" w:hAnsi="Consolas" w:cs="굴림"/>
-          <w:color w:val="6A9955"/>
-          <w:kern w:val="0"/>
-          <w:sz w:val="21"/>
-          <w:szCs w:val="21"/>
-        </w:rPr>
-        <w:t>중복방지</w:t>
-      </w:r>
-      <w:r>
-        <w:rPr>
-          <w:rFonts w:ascii="Consolas" w:eastAsia="굴림" w:hAnsi="Consolas" w:cs="굴림"/>
-          <w:color w:val="6A9955"/>
-          <w:kern w:val="0"/>
-          <w:sz w:val="21"/>
-          <w:szCs w:val="21"/>
-        </w:rPr>
-        <w:t xml:space="preserve"> </w:t>
-      </w:r>
-      <w:r>
-        <w:rPr>
-          <w:rFonts w:ascii="Consolas" w:eastAsia="굴림" w:hAnsi="Consolas" w:cs="굴림"/>
-          <w:color w:val="6A9955"/>
-          <w:kern w:val="0"/>
-          <w:sz w:val="21"/>
-          <w:szCs w:val="21"/>
-        </w:rPr>
-        <w:t>파일명</w:t>
-      </w:r>
-      <w:r>
-        <w:rPr>
-          <w:rFonts w:ascii="Consolas" w:eastAsia="굴림" w:hAnsi="Consolas" w:cs="굴림"/>
-          <w:color w:val="6A9955"/>
-          <w:kern w:val="0"/>
-          <w:sz w:val="21"/>
-          <w:szCs w:val="21"/>
-        </w:rPr>
-        <w:t xml:space="preserve"> </w:t>
-      </w:r>
-      <w:r>
-        <w:rPr>
-          <w:rFonts w:ascii="Consolas" w:eastAsia="굴림" w:hAnsi="Consolas" w:cs="굴림"/>
-          <w:color w:val="6A9955"/>
-          <w:kern w:val="0"/>
-          <w:sz w:val="21"/>
-          <w:szCs w:val="21"/>
-        </w:rPr>
-        <w:t>지정</w:t>
-      </w:r>
-    </w:p>
-    <w:p>
-      <w:pPr>
-        <w:widowControl/>
-        <w:shd w:val="clear" w:color="auto" w:fill="1E1E1E"/>
-        <w:wordWrap/>
-        <w:autoSpaceDE/>
-        <w:autoSpaceDN/>
-        <w:spacing w:after="0" w:line="285" w:lineRule="atLeast"/>
-        <w:jc w:val="left"/>
-        <w:rPr>
-          <w:rFonts w:ascii="Consolas" w:eastAsia="굴림" w:hAnsi="Consolas" w:cs="굴림"/>
-          <w:color w:val="D4D4D4"/>
-          <w:kern w:val="0"/>
-          <w:sz w:val="21"/>
-          <w:szCs w:val="21"/>
-        </w:rPr>
-      </w:pPr>
-      <w:r>
-        <w:rPr>
-          <w:rFonts w:ascii="Consolas" w:eastAsia="굴림" w:hAnsi="Consolas" w:cs="굴림"/>
-          <w:color w:val="D4D4D4"/>
-          <w:kern w:val="0"/>
-          <w:sz w:val="21"/>
-          <w:szCs w:val="21"/>
-        </w:rPr>
-        <w:t>    photo = models.ImageField(</w:t>
-      </w:r>
-      <w:r>
-        <w:rPr>
-          <w:rFonts w:ascii="Consolas" w:eastAsia="굴림" w:hAnsi="Consolas" w:cs="굴림"/>
-          <w:color w:val="9CDCFE"/>
-          <w:kern w:val="0"/>
-          <w:sz w:val="21"/>
-          <w:szCs w:val="21"/>
-        </w:rPr>
-        <w:t>blank</w:t>
-      </w:r>
-      <w:r>
-        <w:rPr>
-          <w:rFonts w:ascii="Consolas" w:eastAsia="굴림" w:hAnsi="Consolas" w:cs="굴림"/>
-          <w:color w:val="D4D4D4"/>
-          <w:kern w:val="0"/>
-          <w:sz w:val="21"/>
-          <w:szCs w:val="21"/>
-        </w:rPr>
-        <w:t xml:space="preserve"> = </w:t>
-      </w:r>
-      <w:r>
-        <w:rPr>
-          <w:rFonts w:ascii="Consolas" w:eastAsia="굴림" w:hAnsi="Consolas" w:cs="굴림"/>
-          <w:color w:val="569CD6"/>
-          <w:kern w:val="0"/>
-          <w:sz w:val="21"/>
-          <w:szCs w:val="21"/>
-        </w:rPr>
-        <w:t>True</w:t>
-      </w:r>
-      <w:r>
-        <w:rPr>
-          <w:rFonts w:ascii="Consolas" w:eastAsia="굴림" w:hAnsi="Consolas" w:cs="굴림"/>
-          <w:color w:val="D4D4D4"/>
-          <w:kern w:val="0"/>
-          <w:sz w:val="21"/>
-          <w:szCs w:val="21"/>
-        </w:rPr>
-        <w:t xml:space="preserve">, </w:t>
-      </w:r>
-      <w:r>
-        <w:rPr>
-          <w:rFonts w:ascii="Consolas" w:eastAsia="굴림" w:hAnsi="Consolas" w:cs="굴림"/>
-          <w:color w:val="9CDCFE"/>
-          <w:kern w:val="0"/>
-          <w:sz w:val="21"/>
-          <w:szCs w:val="21"/>
-        </w:rPr>
-        <w:t>upload_to</w:t>
-      </w:r>
-      <w:r>
-        <w:rPr>
-          <w:rFonts w:ascii="Consolas" w:eastAsia="굴림" w:hAnsi="Consolas" w:cs="굴림"/>
-          <w:color w:val="D4D4D4"/>
-          <w:kern w:val="0"/>
-          <w:sz w:val="21"/>
-          <w:szCs w:val="21"/>
-        </w:rPr>
-        <w:t xml:space="preserve">=uuid_name_upload_to, </w:t>
-      </w:r>
-      <w:r>
-        <w:rPr>
-          <w:rFonts w:ascii="Consolas" w:eastAsia="굴림" w:hAnsi="Consolas" w:cs="굴림"/>
-          <w:color w:val="9CDCFE"/>
-          <w:kern w:val="0"/>
-          <w:sz w:val="21"/>
-          <w:szCs w:val="21"/>
-        </w:rPr>
-        <w:t>max_length</w:t>
-      </w:r>
-      <w:r>
-        <w:rPr>
-          <w:rFonts w:ascii="Consolas" w:eastAsia="굴림" w:hAnsi="Consolas" w:cs="굴림"/>
-          <w:color w:val="D4D4D4"/>
-          <w:kern w:val="0"/>
-          <w:sz w:val="21"/>
-          <w:szCs w:val="21"/>
-        </w:rPr>
-        <w:t>=</w:t>
-      </w:r>
-      <w:r>
-        <w:rPr>
-          <w:rFonts w:ascii="Consolas" w:eastAsia="굴림" w:hAnsi="Consolas" w:cs="굴림"/>
-          <w:color w:val="B5CEA8"/>
-          <w:kern w:val="0"/>
-          <w:sz w:val="21"/>
-          <w:szCs w:val="21"/>
-        </w:rPr>
-        <w:t>255</w:t>
-      </w:r>
-      <w:r>
-        <w:rPr>
-          <w:rFonts w:ascii="Consolas" w:eastAsia="굴림" w:hAnsi="Consolas" w:cs="굴림"/>
-          <w:color w:val="D4D4D4"/>
-          <w:kern w:val="0"/>
-          <w:sz w:val="21"/>
-          <w:szCs w:val="21"/>
-        </w:rPr>
-        <w:t>)</w:t>
-      </w:r>
-    </w:p>
-    <w:p>
-      <w:pPr>
-        <w:widowControl/>
-        <w:wordWrap/>
-        <w:autoSpaceDE/>
-        <w:autoSpaceDN/>
-        <w:rPr>
-          <w:rFonts w:hint="eastAsia"/>
-        </w:rPr>
-      </w:pPr>
-    </w:p>
-    <w:p>
-      <w:pPr>
-        <w:widowControl/>
-        <w:wordWrap/>
-        <w:autoSpaceDE/>
-        <w:autoSpaceDN/>
-      </w:pPr>
-      <w:r>
-        <w:t xml:space="preserve">$ </w:t>
-      </w:r>
-      <w:r>
-        <w:t xml:space="preserve">python makemigrations </w:t>
-      </w:r>
-      <w:r>
-        <w:t>[</w:t>
-      </w:r>
-      <w:r>
-        <w:rPr>
-          <w:rFonts w:hint="eastAsia"/>
-        </w:rPr>
-        <w:t>앱이름</w:t>
-      </w:r>
-      <w:r>
-        <w:t>]</w:t>
-      </w:r>
-    </w:p>
-    <w:p>
-      <w:pPr>
-        <w:widowControl/>
-        <w:wordWrap/>
-        <w:autoSpaceDE/>
-        <w:autoSpaceDN/>
-      </w:pPr>
-      <w:r>
-        <w:t>$ py</w:t>
-      </w:r>
-      <w:r>
-        <w:t xml:space="preserve">thon manage.py  migrate </w:t>
-      </w:r>
-      <w:r>
-        <w:t>[</w:t>
-      </w:r>
-      <w:r>
-        <w:rPr>
-          <w:rFonts w:hint="eastAsia"/>
-        </w:rPr>
-        <w:t>앱이름</w:t>
-      </w:r>
-      <w:r>
-        <w:t>]</w:t>
-      </w:r>
-      <w:r>
-        <w:br w:type="page"/>
-      </w:r>
-    </w:p>
-    <w:p>
-      <w:pPr>
-        <w:widowControl/>
-        <w:wordWrap/>
-        <w:autoSpaceDE/>
-        <w:autoSpaceDN/>
-        <w:rPr>
-          <w:b/>
-        </w:rPr>
-      </w:pPr>
-      <w:r>
-        <w:rPr>
-          <w:rFonts w:hint="eastAsia"/>
-          <w:b/>
-        </w:rPr>
-        <w:lastRenderedPageBreak/>
-        <w:t>8. static 파일관리</w:t>
-      </w:r>
-    </w:p>
-    <w:p>
-      <w:pPr>
-        <w:widowControl/>
-        <w:wordWrap/>
-        <w:autoSpaceDE/>
-        <w:autoSpaceDN/>
-      </w:pPr>
-      <w:r>
-        <w:t xml:space="preserve">static: </w:t>
-      </w:r>
-      <w:r>
-        <w:rPr>
-          <w:rFonts w:hint="eastAsia"/>
-        </w:rPr>
-        <w:t>html, css, image</w:t>
-      </w:r>
-      <w:r>
-        <w:t xml:space="preserve"> </w:t>
-      </w:r>
-      <w:r>
-        <w:rPr>
-          <w:rFonts w:hint="eastAsia"/>
-        </w:rPr>
-        <w:t>등의 정적인 파일</w:t>
-      </w:r>
-      <w:r>
-        <w:t xml:space="preserve"> </w:t>
+    </w:p>
+    <w:p>
+      <w:pPr>
+        <w:widowControl/>
+        <w:wordWrap/>
+        <w:autoSpaceDE/>
+        <w:autoSpaceDN/>
+      </w:pPr>
+      <w:r>
+        <w:rPr>
+          <w:rFonts w:hint="eastAsia"/>
+        </w:rPr>
+        <w:t>필드명</w:t>
+      </w:r>
+      <w:r>
+        <w:t>__startswith : 필드명 like "조건값%"</w:t>
+      </w:r>
+    </w:p>
+    <w:p>
+      <w:pPr>
+        <w:widowControl/>
+        <w:wordWrap/>
+        <w:autoSpaceDE/>
+        <w:autoSpaceDN/>
+      </w:pPr>
+      <w:r>
+        <w:rPr>
+          <w:rFonts w:hint="eastAsia"/>
+        </w:rPr>
+        <w:t>필드명</w:t>
+      </w:r>
+      <w:r>
+        <w:t>__istartswith : 필드명 like "조건값%" (대소문자 구별 x)</w:t>
+      </w:r>
+    </w:p>
+    <w:p>
+      <w:pPr>
+        <w:widowControl/>
+        <w:wordWrap/>
+        <w:autoSpaceDE/>
+        <w:autoSpaceDN/>
+      </w:pPr>
+      <w:r>
+        <w:rPr>
+          <w:rFonts w:hint="eastAsia"/>
+        </w:rPr>
+        <w:t>기타</w:t>
+      </w:r>
+      <w:r>
+        <w:t xml:space="preserve"> endwith, contains...</w:t>
       </w:r>
       <w:r>
         <w:br w:type="page"/>
@@ -7826,21 +8901,12 @@
         <w:tabs>
           <w:tab w:val="left" w:pos="3792"/>
         </w:tabs>
-        <w:rPr>
-          <w:rFonts w:hint="eastAsia"/>
-        </w:rPr>
-      </w:pPr>
-      <w:r>
-        <w:rPr>
-          <w:rFonts w:hint="eastAsia"/>
-        </w:rPr>
-        <w:t xml:space="preserve">$ pip </w:t>
-      </w:r>
-      <w:r>
-        <w:rPr>
-          <w:rFonts w:hint="eastAsia"/>
-        </w:rPr>
-        <w:t>install -r requirement.txt: requirements</w:t>
+      </w:pPr>
+      <w:r>
+        <w:rPr>
+          <w:rFonts w:hint="eastAsia"/>
+        </w:rPr>
+        <w:t>$ pip install -r requirement.txt: requirements</w:t>
       </w:r>
       <w:r>
         <w:t xml:space="preserve"> </w:t>

</xml_diff>

<commit_message>
Learn django -Implement search function through form
</commit_message>
<xml_diff>
--- a/doc/1. django 기본.docx
+++ b/doc/1. django 기본.docx
@@ -3,15 +3,7 @@
 <w:document xmlns:wpc="http://schemas.microsoft.com/office/word/2010/wordprocessingCanvas" xmlns:cx="http://schemas.microsoft.com/office/drawing/2014/chartex" xmlns:mc="http://schemas.openxmlformats.org/markup-compatibility/2006" xmlns:o="urn:schemas-microsoft-com:office:office" xmlns:r="http://schemas.openxmlformats.org/officeDocument/2006/relationships" xmlns:m="http://schemas.openxmlformats.org/officeDocument/2006/math" xmlns:v="urn:schemas-microsoft-com:vml" xmlns:wp14="http://schemas.microsoft.com/office/word/2010/wordprocessingDrawing" xmlns:wp="http://schemas.openxmlformats.org/drawingml/2006/wordprocessingDrawing" xmlns:w10="urn:schemas-microsoft-com:office:word" xmlns:w="http://schemas.openxmlformats.org/wordprocessingml/2006/main" xmlns:w14="http://schemas.microsoft.com/office/word/2010/wordml" xmlns:w15="http://schemas.microsoft.com/office/word/2012/wordml" xmlns:w16se="http://schemas.microsoft.com/office/word/2015/wordml/symex" xmlns:wpg="http://schemas.microsoft.com/office/word/2010/wordprocessingGroup" xmlns:wpi="http://schemas.microsoft.com/office/word/2010/wordprocessingInk" xmlns:wne="http://schemas.microsoft.com/office/word/2006/wordml" xmlns:wps="http://schemas.microsoft.com/office/word/2010/wordprocessingShape" mc:Ignorable="w14 w15 w16se wp14">
   <w:body>
     <w:p>
-      <w:pPr>
-        <w:rPr>
-          <w:b/>
-        </w:rPr>
-      </w:pPr>
-      <w:r>
-        <w:rPr>
-          <w:b/>
-        </w:rPr>
+      <w:r>
         <w:t>1. 아나콘다 프롬프트 내에서의 가상환경 및 프로젝트 생성</w:t>
       </w:r>
     </w:p>
@@ -38,15 +30,7 @@
     <w:p/>
     <w:p/>
     <w:p>
-      <w:pPr>
-        <w:rPr>
-          <w:b/>
-        </w:rPr>
-      </w:pPr>
-      <w:r>
-        <w:rPr>
-          <w:b/>
-        </w:rPr>
+      <w:r>
         <w:t>2. 프로젝트 초기화 작업 및 개발 서버 구동</w:t>
       </w:r>
     </w:p>
@@ -84,28 +68,18 @@
     <w:p/>
     <w:p/>
     <w:p>
-      <w:pPr>
-        <w:rPr>
-          <w:b/>
-        </w:rPr>
-      </w:pPr>
-      <w:r>
-        <w:rPr>
-          <w:rFonts w:hint="eastAsia"/>
-          <w:b/>
+      <w:r>
+        <w:rPr>
+          <w:rFonts w:hint="eastAsia"/>
         </w:rPr>
         <w:t>3.</w:t>
       </w:r>
       <w:r>
-        <w:rPr>
-          <w:b/>
-        </w:rPr>
         <w:t xml:space="preserve"> vscode anaconda </w:t>
       </w:r>
       <w:r>
         <w:rPr>
           <w:rFonts w:hint="eastAsia"/>
-          <w:b/>
         </w:rPr>
         <w:t>가상환경 사용</w:t>
       </w:r>
@@ -151,42 +125,28 @@
       </w:r>
     </w:p>
     <w:p>
-      <w:pPr>
-        <w:rPr>
-          <w:b/>
-        </w:rPr>
-      </w:pPr>
-      <w:r>
-        <w:rPr>
-          <w:rFonts w:hint="eastAsia"/>
-          <w:b/>
+      <w:r>
+        <w:rPr>
+          <w:rFonts w:hint="eastAsia"/>
         </w:rPr>
         <w:lastRenderedPageBreak/>
         <w:t xml:space="preserve">4. </w:t>
       </w:r>
       <w:r>
-        <w:rPr>
-          <w:b/>
-        </w:rPr>
         <w:t>Django</w:t>
       </w:r>
       <w:r>
         <w:rPr>
           <w:rFonts w:hint="eastAsia"/>
-          <w:b/>
         </w:rPr>
         <w:t xml:space="preserve"> </w:t>
       </w:r>
       <w:r>
-        <w:rPr>
-          <w:b/>
-        </w:rPr>
         <w:t xml:space="preserve">app </w:t>
       </w:r>
       <w:r>
         <w:rPr>
           <w:rFonts w:hint="eastAsia"/>
-          <w:b/>
         </w:rPr>
         <w:t>생성</w:t>
       </w:r>
@@ -1253,10 +1213,7 @@
     <w:p/>
     <w:p>
       <w:r>
-        <w:t xml:space="preserve">$ </w:t>
-      </w:r>
-      <w:r>
-        <w:t>python manage.py makemigrations blog1</w:t>
+        <w:t>$ python manage.py makemigrations blog1</w:t>
       </w:r>
     </w:p>
     <w:p>
@@ -2386,15 +2343,9 @@
     </w:p>
     <w:p/>
     <w:p>
-      <w:pPr>
-        <w:rPr>
-          <w:b/>
-        </w:rPr>
-      </w:pPr>
-      <w:r>
-        <w:rPr>
-          <w:rFonts w:hint="eastAsia"/>
-          <w:b/>
+      <w:r>
+        <w:rPr>
+          <w:rFonts w:hint="eastAsia"/>
         </w:rPr>
         <w:lastRenderedPageBreak/>
         <w:t xml:space="preserve">5. Django </w:t>
@@ -2402,7 +2353,6 @@
       <w:r>
         <w:rPr>
           <w:rFonts w:hint="eastAsia"/>
-          <w:b/>
         </w:rPr>
         <w:t>model 모델링</w:t>
       </w:r>
@@ -3234,14 +3184,8 @@
         <w:wordWrap/>
         <w:autoSpaceDE/>
         <w:autoSpaceDN/>
-        <w:rPr>
-          <w:b/>
-        </w:rPr>
-      </w:pPr>
-      <w:r>
-        <w:rPr>
-          <w:b/>
-        </w:rPr>
+      </w:pPr>
+      <w:r>
         <w:lastRenderedPageBreak/>
         <w:t>6. Django admin</w:t>
       </w:r>
@@ -4581,28 +4525,20 @@
         <w:wordWrap/>
         <w:autoSpaceDE/>
         <w:autoSpaceDN/>
-        <w:rPr>
-          <w:b/>
-        </w:rPr>
-      </w:pPr>
-      <w:r>
-        <w:rPr>
-          <w:rFonts w:hint="eastAsia"/>
-          <w:b/>
+      </w:pPr>
+      <w:r>
+        <w:rPr>
+          <w:rFonts w:hint="eastAsia"/>
         </w:rPr>
         <w:lastRenderedPageBreak/>
         <w:t xml:space="preserve">7. </w:t>
       </w:r>
       <w:r>
-        <w:rPr>
-          <w:b/>
-        </w:rPr>
         <w:t xml:space="preserve">media </w:t>
       </w:r>
       <w:r>
         <w:rPr>
           <w:rFonts w:hint="eastAsia"/>
-          <w:b/>
         </w:rPr>
         <w:t>파일 관리</w:t>
       </w:r>
@@ -4613,9 +4549,6 @@
         <w:wordWrap/>
         <w:autoSpaceDE/>
         <w:autoSpaceDN/>
-        <w:rPr>
-          <w:b/>
-        </w:rPr>
       </w:pPr>
       <w:r>
         <w:t xml:space="preserve">media: file </w:t>
@@ -7661,10 +7594,7 @@
         <w:autoSpaceDN/>
       </w:pPr>
       <w:r>
-        <w:t>$ py</w:t>
-      </w:r>
-      <w:r>
-        <w:t xml:space="preserve">thon manage.py  migrate </w:t>
+        <w:t xml:space="preserve">$ python manage.py  migrate </w:t>
       </w:r>
       <w:r>
         <w:t>[</w:t>
@@ -7688,14 +7618,10 @@
         <w:wordWrap/>
         <w:autoSpaceDE/>
         <w:autoSpaceDN/>
-        <w:rPr>
-          <w:b/>
-        </w:rPr>
-      </w:pPr>
-      <w:r>
-        <w:rPr>
-          <w:rFonts w:hint="eastAsia"/>
-          <w:b/>
+      </w:pPr>
+      <w:r>
+        <w:rPr>
+          <w:rFonts w:hint="eastAsia"/>
         </w:rPr>
         <w:lastRenderedPageBreak/>
         <w:t>8. static 파일관리</w:t>
@@ -7744,41 +7670,29 @@
         <w:wordWrap/>
         <w:autoSpaceDE/>
         <w:autoSpaceDN/>
-        <w:rPr>
-          <w:b/>
-        </w:rPr>
-      </w:pPr>
-      <w:r>
-        <w:rPr>
-          <w:rFonts w:hint="eastAsia"/>
-          <w:b/>
+      </w:pPr>
+      <w:r>
+        <w:rPr>
+          <w:rFonts w:hint="eastAsia"/>
         </w:rPr>
         <w:lastRenderedPageBreak/>
         <w:t>9</w:t>
       </w:r>
       <w:r>
-        <w:rPr>
-          <w:b/>
-        </w:rPr>
         <w:t>. Django</w:t>
       </w:r>
       <w:r>
         <w:rPr>
           <w:rFonts w:hint="eastAsia"/>
-          <w:b/>
         </w:rPr>
         <w:t xml:space="preserve"> </w:t>
       </w:r>
       <w:r>
-        <w:rPr>
-          <w:b/>
-        </w:rPr>
         <w:t xml:space="preserve">– jupyer notebook </w:t>
       </w:r>
       <w:r>
         <w:rPr>
           <w:rFonts w:hint="eastAsia"/>
-          <w:b/>
         </w:rPr>
         <w:t>연동</w:t>
       </w:r>
@@ -7789,9 +7703,6 @@
         <w:wordWrap/>
         <w:autoSpaceDE/>
         <w:autoSpaceDN/>
-        <w:rPr>
-          <w:rFonts w:hint="eastAsia"/>
-        </w:rPr>
       </w:pPr>
       <w:r>
         <w:rPr>
@@ -7824,21 +7735,14 @@
         <w:wordWrap/>
         <w:autoSpaceDE/>
         <w:autoSpaceDN/>
-        <w:rPr>
-          <w:rFonts w:hint="eastAsia"/>
-          <w:b/>
-        </w:rPr>
-      </w:pPr>
-    </w:p>
-    <w:p>
-      <w:pPr>
-        <w:widowControl/>
-        <w:wordWrap/>
-        <w:autoSpaceDE/>
-        <w:autoSpaceDN/>
-        <w:rPr>
-          <w:rFonts w:hint="eastAsia"/>
-        </w:rPr>
+      </w:pPr>
+    </w:p>
+    <w:p>
+      <w:pPr>
+        <w:widowControl/>
+        <w:wordWrap/>
+        <w:autoSpaceDE/>
+        <w:autoSpaceDN/>
       </w:pPr>
       <w:r>
         <w:rPr>
@@ -7870,10 +7774,7 @@
         <w:t xml:space="preserve">$ </w:t>
       </w:r>
       <w:r>
-        <w:t>conda activate djangoproject</w:t>
-      </w:r>
-      <w:r>
-        <w:t xml:space="preserve">: </w:t>
+        <w:t xml:space="preserve">conda activate djangoproject: </w:t>
       </w:r>
       <w:r>
         <w:rPr>
@@ -7888,9 +7789,6 @@
         <w:wordWrap/>
         <w:autoSpaceDE/>
         <w:autoSpaceDN/>
-        <w:rPr>
-          <w:rFonts w:hint="eastAsia"/>
-        </w:rPr>
       </w:pPr>
       <w:r>
         <w:rPr>
@@ -7914,9 +7812,6 @@
         <w:wordWrap/>
         <w:autoSpaceDE/>
         <w:autoSpaceDN/>
-        <w:rPr>
-          <w:rFonts w:hint="eastAsia"/>
-        </w:rPr>
       </w:pPr>
       <w:r>
         <w:rPr>
@@ -7948,9 +7843,6 @@
         <w:wordWrap/>
         <w:autoSpaceDE/>
         <w:autoSpaceDN/>
-        <w:rPr>
-          <w:rFonts w:hint="eastAsia"/>
-        </w:rPr>
       </w:pPr>
       <w:r>
         <w:rPr>
@@ -7987,15 +7879,9 @@
         <w:wordWrap/>
         <w:autoSpaceDE/>
         <w:autoSpaceDN/>
-        <w:rPr>
-          <w:rFonts w:hint="eastAsia"/>
-        </w:rPr>
-      </w:pPr>
-      <w:r>
-        <w:t>os.environ['DJA</w:t>
-      </w:r>
-      <w:r>
-        <w:t>NGO_ALLOW_ASYNC_UNSAFE']='true'</w:t>
+      </w:pPr>
+      <w:r>
+        <w:t>os.environ['DJANGO_ALLOW_ASYNC_UNSAFE']='true'</w:t>
       </w:r>
     </w:p>
     <w:p>
@@ -8073,9 +7959,6 @@
         <w:wordWrap/>
         <w:autoSpaceDE/>
         <w:autoSpaceDN/>
-        <w:rPr>
-          <w:rFonts w:hint="eastAsia"/>
-        </w:rPr>
       </w:pPr>
       <w:r>
         <w:t>qs</w:t>
@@ -8087,9 +7970,6 @@
         <w:wordWrap/>
         <w:autoSpaceDE/>
         <w:autoSpaceDN/>
-        <w:rPr>
-          <w:rFonts w:hint="eastAsia"/>
-        </w:rPr>
       </w:pPr>
     </w:p>
     <w:p>
@@ -8109,14 +7989,10 @@
         <w:wordWrap/>
         <w:autoSpaceDE/>
         <w:autoSpaceDN/>
-        <w:rPr>
-          <w:b/>
-        </w:rPr>
-      </w:pPr>
-      <w:r>
-        <w:rPr>
-          <w:rFonts w:hint="eastAsia"/>
-          <w:b/>
+      </w:pPr>
+      <w:r>
+        <w:rPr>
+          <w:rFonts w:hint="eastAsia"/>
         </w:rPr>
         <w:lastRenderedPageBreak/>
         <w:t>10. 모델 조회</w:t>
@@ -8124,20 +8000,15 @@
       <w:r>
         <w:rPr>
           <w:rFonts w:hint="eastAsia"/>
-          <w:b/>
         </w:rPr>
         <w:t>(</w:t>
       </w:r>
       <w:r>
-        <w:rPr>
-          <w:b/>
-        </w:rPr>
         <w:t>select</w:t>
       </w:r>
       <w:r>
         <w:rPr>
           <w:rFonts w:hint="eastAsia"/>
-          <w:b/>
         </w:rPr>
         <w:t>)</w:t>
       </w:r>
@@ -8159,13 +8030,7 @@
         <w:t>전체 조회:</w:t>
       </w:r>
       <w:r>
-        <w:t xml:space="preserve"> </w:t>
-      </w:r>
-      <w:r>
-        <w:t>qs = Post.objects.all</w:t>
-      </w:r>
-      <w:r>
-        <w:t>()</w:t>
+        <w:t xml:space="preserve"> qs = Post.objects.all()</w:t>
       </w:r>
     </w:p>
     <w:p>
@@ -8196,54 +8061,45 @@
         <w:rPr>
           <w:rFonts w:hint="eastAsia"/>
         </w:rPr>
-        <w:t>범위 지정 및 아이디 순으로 정렬</w:t>
-      </w:r>
-      <w:r>
-        <w:rPr>
-          <w:rFonts w:hint="eastAsia"/>
-        </w:rPr>
+        <w:t>범위 지정 및 아이디 순으로 정렬:</w:t>
+      </w:r>
+      <w:r>
+        <w:t xml:space="preserve"> qs = Post.objects.all().order_by('-id')[:2]</w:t>
+      </w:r>
+    </w:p>
+    <w:p>
+      <w:pPr>
+        <w:widowControl/>
+        <w:wordWrap/>
+        <w:autoSpaceDE/>
+        <w:autoSpaceDN/>
+      </w:pPr>
+    </w:p>
+    <w:p>
+      <w:pPr>
+        <w:widowControl/>
+        <w:wordWrap/>
+        <w:autoSpaceDE/>
+        <w:autoSpaceDN/>
+      </w:pPr>
+      <w:r>
+        <w:rPr>
+          <w:rFonts w:hint="eastAsia"/>
+        </w:rPr>
+        <w:t>3</w:t>
+      </w:r>
+      <w:r>
+        <w:t xml:space="preserve">) </w:t>
+      </w:r>
+      <w:r>
+        <w:rPr>
+          <w:rFonts w:hint="eastAsia"/>
+        </w:rPr>
+        <w:t>결과 딕셔너리 출력</w:t>
+      </w:r>
+      <w:r>
         <w:t>:</w:t>
       </w:r>
-      <w:r>
-        <w:t xml:space="preserve"> </w:t>
-      </w:r>
-      <w:r>
-        <w:t>qs = Post.objects.all().order_by('-id')[:2]</w:t>
-      </w:r>
-    </w:p>
-    <w:p>
-      <w:pPr>
-        <w:widowControl/>
-        <w:wordWrap/>
-        <w:autoSpaceDE/>
-        <w:autoSpaceDN/>
-      </w:pPr>
-    </w:p>
-    <w:p>
-      <w:pPr>
-        <w:widowControl/>
-        <w:wordWrap/>
-        <w:autoSpaceDE/>
-        <w:autoSpaceDN/>
-      </w:pPr>
-      <w:r>
-        <w:rPr>
-          <w:rFonts w:hint="eastAsia"/>
-        </w:rPr>
-        <w:t>3</w:t>
-      </w:r>
-      <w:r>
-        <w:t xml:space="preserve">) </w:t>
-      </w:r>
-      <w:r>
-        <w:rPr>
-          <w:rFonts w:hint="eastAsia"/>
-        </w:rPr>
-        <w:t>결과 딕셔너리 출력</w:t>
-      </w:r>
-      <w:r>
-        <w:t>:</w:t>
-      </w:r>
     </w:p>
     <w:p>
       <w:pPr>
@@ -8303,9 +8159,6 @@
         <w:wordWrap/>
         <w:autoSpaceDE/>
         <w:autoSpaceDN/>
-        <w:rPr>
-          <w:rFonts w:hint="eastAsia"/>
-        </w:rPr>
       </w:pPr>
       <w:r>
         <w:t xml:space="preserve">    print ("id: {id}, message: {message} (작성일자: {created_at})".format(**post.__dict__))</w:t>
@@ -8325,9 +8178,6 @@
         <w:wordWrap/>
         <w:autoSpaceDE/>
         <w:autoSpaceDN/>
-        <w:rPr>
-          <w:rFonts w:hint="eastAsia"/>
-        </w:rPr>
       </w:pPr>
       <w:r>
         <w:t xml:space="preserve">4) </w:t>
@@ -8359,9 +8209,6 @@
         <w:wordWrap/>
         <w:autoSpaceDE/>
         <w:autoSpaceDN/>
-        <w:rPr>
-          <w:rFonts w:hint="eastAsia"/>
-        </w:rPr>
       </w:pPr>
       <w:r>
         <w:rPr>
@@ -8385,9 +8232,6 @@
         <w:wordWrap/>
         <w:autoSpaceDE/>
         <w:autoSpaceDN/>
-        <w:rPr>
-          <w:rFonts w:hint="eastAsia"/>
-        </w:rPr>
       </w:pPr>
       <w:r>
         <w:t>qs = Post.objects.filter(message__icontains = '테스트').order_by('-id')</w:t>
@@ -8399,20 +8243,14 @@
         <w:wordWrap/>
         <w:autoSpaceDE/>
         <w:autoSpaceDN/>
-        <w:rPr>
-          <w:rFonts w:hint="eastAsia"/>
-        </w:rPr>
-      </w:pPr>
-    </w:p>
-    <w:p>
-      <w:pPr>
-        <w:widowControl/>
-        <w:wordWrap/>
-        <w:autoSpaceDE/>
-        <w:autoSpaceDN/>
-        <w:rPr>
-          <w:rFonts w:hint="eastAsia"/>
-        </w:rPr>
+      </w:pPr>
+    </w:p>
+    <w:p>
+      <w:pPr>
+        <w:widowControl/>
+        <w:wordWrap/>
+        <w:autoSpaceDE/>
+        <w:autoSpaceDN/>
       </w:pPr>
       <w:r>
         <w:rPr>
@@ -8608,9 +8446,6 @@
         <w:wordWrap/>
         <w:autoSpaceDE/>
         <w:autoSpaceDN/>
-        <w:rPr>
-          <w:rFonts w:hint="eastAsia"/>
-        </w:rPr>
       </w:pPr>
       <w:r>
         <w:rPr>
@@ -8619,10 +8454,7 @@
         <w:t xml:space="preserve">cond = </w:t>
       </w:r>
       <w:r>
-        <w:t>Q(id__gte=2)|</w:t>
-      </w:r>
-      <w:r>
-        <w:t>Q(message__icontains="테스트</w:t>
+        <w:t>Q(id__gte=2)|Q(message__icontains="테스트</w:t>
       </w:r>
       <w:r>
         <w:t>")</w:t>
@@ -8645,9 +8477,6 @@
         <w:wordWrap/>
         <w:autoSpaceDE/>
         <w:autoSpaceDN/>
-        <w:rPr>
-          <w:rFonts w:hint="eastAsia"/>
-        </w:rPr>
       </w:pPr>
     </w:p>
     <w:p>
@@ -8782,12 +8611,7 @@
         <w:wordWrap/>
         <w:autoSpaceDE/>
         <w:autoSpaceDN/>
-        <w:rPr>
-          <w:rFonts w:hint="eastAsia"/>
-        </w:rPr>
-      </w:pPr>
-      <w:bookmarkStart w:id="0" w:name="_GoBack"/>
-      <w:bookmarkEnd w:id="0"/>
+      </w:pPr>
     </w:p>
     <w:p>
       <w:pPr>
@@ -8852,28 +8676,24 @@
       </w:pPr>
     </w:p>
     <w:p>
-      <w:pPr>
-        <w:rPr>
-          <w:b/>
-        </w:rPr>
-      </w:pPr>
-      <w:r>
-        <w:rPr>
-          <w:rFonts w:hint="eastAsia"/>
-          <w:b/>
-        </w:rPr>
-        <w:t>99. 기타 cmd</w:t>
-      </w:r>
-      <w:r>
-        <w:rPr>
-          <w:b/>
-        </w:rPr>
+      <w:r>
+        <w:rPr>
+          <w:rFonts w:hint="eastAsia"/>
+        </w:rPr>
+        <w:t>98</w:t>
+      </w:r>
+      <w:r>
+        <w:rPr>
+          <w:rFonts w:hint="eastAsia"/>
+        </w:rPr>
+        <w:t>. 기타 cmd</w:t>
+      </w:r>
+      <w:r>
         <w:t xml:space="preserve"> </w:t>
       </w:r>
       <w:r>
         <w:rPr>
           <w:rFonts w:hint="eastAsia"/>
-          <w:b/>
         </w:rPr>
         <w:t>명령어</w:t>
       </w:r>
@@ -8916,6 +8736,124 @@
           <w:rFonts w:hint="eastAsia"/>
         </w:rPr>
         <w:t>설치</w:t>
+      </w:r>
+    </w:p>
+    <w:p>
+      <w:pPr>
+        <w:widowControl/>
+        <w:wordWrap/>
+        <w:autoSpaceDE/>
+        <w:autoSpaceDN/>
+      </w:pPr>
+      <w:r>
+        <w:br w:type="page"/>
+      </w:r>
+    </w:p>
+    <w:p>
+      <w:pPr>
+        <w:tabs>
+          <w:tab w:val="left" w:pos="3792"/>
+        </w:tabs>
+        <w:rPr>
+          <w:b/>
+        </w:rPr>
+      </w:pPr>
+      <w:r>
+        <w:rPr>
+          <w:rFonts w:hint="eastAsia"/>
+          <w:b/>
+        </w:rPr>
+        <w:lastRenderedPageBreak/>
+        <w:t>99. 기타 이슈</w:t>
+      </w:r>
+    </w:p>
+    <w:p>
+      <w:pPr>
+        <w:tabs>
+          <w:tab w:val="left" w:pos="3792"/>
+        </w:tabs>
+      </w:pPr>
+      <w:r>
+        <w:t xml:space="preserve">1. </w:t>
+      </w:r>
+      <w:r>
+        <w:rPr>
+          <w:rFonts w:hint="eastAsia"/>
+        </w:rPr>
+        <w:t>html 자동완성:</w:t>
+      </w:r>
+      <w:r>
+        <w:t xml:space="preserve"> </w:t>
+      </w:r>
+      <w:r>
+        <w:rPr>
+          <w:rFonts w:hint="eastAsia"/>
+        </w:rPr>
+        <w:t xml:space="preserve">인터프리터 </w:t>
+      </w:r>
+      <w:r>
+        <w:t xml:space="preserve">html </w:t>
+      </w:r>
+      <w:r>
+        <w:rPr>
+          <w:rFonts w:hint="eastAsia"/>
+        </w:rPr>
+        <w:t xml:space="preserve">로 변경 후 </w:t>
+      </w:r>
+      <w:r>
+        <w:t xml:space="preserve"> ! + </w:t>
+      </w:r>
+      <w:r>
+        <w:t>tab</w:t>
+      </w:r>
+    </w:p>
+    <w:p>
+      <w:pPr>
+        <w:tabs>
+          <w:tab w:val="left" w:pos="3792"/>
+        </w:tabs>
+      </w:pPr>
+      <w:r>
+        <w:t xml:space="preserve">2. </w:t>
+      </w:r>
+      <w:r>
+        <w:t>vscode</w:t>
+      </w:r>
+      <w:r>
+        <w:rPr>
+          <w:rFonts w:hint="eastAsia"/>
+        </w:rPr>
+        <w:t>자동완성</w:t>
+      </w:r>
+    </w:p>
+    <w:p>
+      <w:pPr>
+        <w:tabs>
+          <w:tab w:val="left" w:pos="3792"/>
+        </w:tabs>
+      </w:pPr>
+      <w:hyperlink r:id="rId9" w:history="1">
+        <w:r>
+          <w:rPr>
+            <w:rStyle w:val="a5"/>
+          </w:rPr>
+          <w:t>https://wonpaper.tistory.com/339</w:t>
+        </w:r>
+      </w:hyperlink>
+    </w:p>
+    <w:p>
+      <w:pPr>
+        <w:tabs>
+          <w:tab w:val="left" w:pos="3792"/>
+        </w:tabs>
+        <w:rPr>
+          <w:rFonts w:hint="eastAsia"/>
+        </w:rPr>
+      </w:pPr>
+      <w:bookmarkStart w:id="0" w:name="_GoBack"/>
+      <w:bookmarkEnd w:id="0"/>
+      <w:r>
+        <w:t xml:space="preserve"> </w:t>
       </w:r>
     </w:p>
     <w:sectPr>

</xml_diff>

<commit_message>
Learn django -model default sorting
</commit_message>
<xml_diff>
--- a/doc/1. django 기본.docx
+++ b/doc/1. django 기본.docx
@@ -8061,7 +8061,30 @@
         <w:rPr>
           <w:rFonts w:hint="eastAsia"/>
         </w:rPr>
-        <w:t>범위 지정 및 아이디 순으로 정렬:</w:t>
+        <w:t>범위 지정 및 아이디 순으로 정렬</w:t>
+      </w:r>
+      <w:r>
+        <w:rPr>
+          <w:rFonts w:hint="eastAsia"/>
+        </w:rPr>
+        <w:t xml:space="preserve"> 후</w:t>
+      </w:r>
+      <w:r>
+        <w:t xml:space="preserve"> </w:t>
+      </w:r>
+      <w:r>
+        <w:rPr>
+          <w:rFonts w:hint="eastAsia"/>
+        </w:rPr>
+        <w:t>범위 처리</w:t>
+      </w:r>
+      <w:bookmarkStart w:id="0" w:name="_GoBack"/>
+      <w:bookmarkEnd w:id="0"/>
+      <w:r>
+        <w:rPr>
+          <w:rFonts w:hint="eastAsia"/>
+        </w:rPr>
+        <w:t>:</w:t>
       </w:r>
       <w:r>
         <w:t xml:space="preserve"> qs = Post.objects.all().order_by('-id')[:2]</w:t>
@@ -8846,12 +8869,60 @@
         <w:tabs>
           <w:tab w:val="left" w:pos="3792"/>
         </w:tabs>
-        <w:rPr>
-          <w:rFonts w:hint="eastAsia"/>
-        </w:rPr>
-      </w:pPr>
-      <w:bookmarkStart w:id="0" w:name="_GoBack"/>
-      <w:bookmarkEnd w:id="0"/>
+      </w:pPr>
+      <w:r>
+        <w:t xml:space="preserve">3. </w:t>
+      </w:r>
+      <w:r>
+        <w:rPr>
+          <w:rFonts w:hint="eastAsia"/>
+        </w:rPr>
+        <w:t>자동 정렬:</w:t>
+      </w:r>
+    </w:p>
+    <w:p>
+      <w:pPr>
+        <w:widowControl/>
+        <w:wordWrap/>
+        <w:autoSpaceDE/>
+        <w:autoSpaceDN/>
+      </w:pPr>
+      <w:r>
+        <w:br w:type="page"/>
+      </w:r>
+    </w:p>
+    <w:p>
+      <w:pPr>
+        <w:tabs>
+          <w:tab w:val="left" w:pos="3792"/>
+        </w:tabs>
+      </w:pPr>
+      <w:r>
+        <w:lastRenderedPageBreak/>
+        <w:t xml:space="preserve">100. </w:t>
+      </w:r>
+      <w:r>
+        <w:rPr>
+          <w:rFonts w:hint="eastAsia"/>
+        </w:rPr>
+        <w:t>단축키</w:t>
+      </w:r>
+    </w:p>
+    <w:p>
+      <w:pPr>
+        <w:tabs>
+          <w:tab w:val="left" w:pos="3792"/>
+        </w:tabs>
+        <w:rPr>
+          <w:rFonts w:hint="eastAsia"/>
+        </w:rPr>
+      </w:pPr>
+      <w:r>
+        <w:rPr>
+          <w:rFonts w:hint="eastAsia"/>
+        </w:rPr>
+        <w:t>ctrl + p: 프로젝트 내 파일 검색</w:t>
+      </w:r>
       <w:r>
         <w:t xml:space="preserve"> </w:t>
       </w:r>

</xml_diff>

<commit_message>
Learn django -debug tool bar
</commit_message>
<xml_diff>
--- a/doc/1. django 기본.docx
+++ b/doc/1. django 기본.docx
@@ -7670,29 +7670,41 @@
         <w:wordWrap/>
         <w:autoSpaceDE/>
         <w:autoSpaceDN/>
-      </w:pPr>
-      <w:r>
-        <w:rPr>
-          <w:rFonts w:hint="eastAsia"/>
+        <w:rPr>
+          <w:b/>
+        </w:rPr>
+      </w:pPr>
+      <w:r>
+        <w:rPr>
+          <w:rFonts w:hint="eastAsia"/>
+          <w:b/>
         </w:rPr>
         <w:lastRenderedPageBreak/>
         <w:t>9</w:t>
       </w:r>
       <w:r>
+        <w:rPr>
+          <w:b/>
+        </w:rPr>
         <w:t>. Django</w:t>
       </w:r>
       <w:r>
         <w:rPr>
           <w:rFonts w:hint="eastAsia"/>
+          <w:b/>
         </w:rPr>
         <w:t xml:space="preserve"> </w:t>
       </w:r>
       <w:r>
+        <w:rPr>
+          <w:b/>
+        </w:rPr>
         <w:t xml:space="preserve">– jupyer notebook </w:t>
       </w:r>
       <w:r>
         <w:rPr>
           <w:rFonts w:hint="eastAsia"/>
+          <w:b/>
         </w:rPr>
         <w:t>연동</w:t>
       </w:r>
@@ -7989,10 +8001,14 @@
         <w:wordWrap/>
         <w:autoSpaceDE/>
         <w:autoSpaceDN/>
-      </w:pPr>
-      <w:r>
-        <w:rPr>
-          <w:rFonts w:hint="eastAsia"/>
+        <w:rPr>
+          <w:b/>
+        </w:rPr>
+      </w:pPr>
+      <w:r>
+        <w:rPr>
+          <w:rFonts w:hint="eastAsia"/>
+          <w:b/>
         </w:rPr>
         <w:lastRenderedPageBreak/>
         <w:t>10. 모델 조회</w:t>
@@ -8000,15 +8016,20 @@
       <w:r>
         <w:rPr>
           <w:rFonts w:hint="eastAsia"/>
+          <w:b/>
         </w:rPr>
         <w:t>(</w:t>
       </w:r>
       <w:r>
+        <w:rPr>
+          <w:b/>
+        </w:rPr>
         <w:t>select</w:t>
       </w:r>
       <w:r>
         <w:rPr>
           <w:rFonts w:hint="eastAsia"/>
+          <w:b/>
         </w:rPr>
         <w:t>)</w:t>
       </w:r>
@@ -8077,632 +8098,784 @@
           <w:rFonts w:hint="eastAsia"/>
         </w:rPr>
         <w:t>범위 처리</w:t>
+      </w:r>
+      <w:r>
+        <w:rPr>
+          <w:rFonts w:hint="eastAsia"/>
+        </w:rPr>
+        <w:t>:</w:t>
+      </w:r>
+      <w:r>
+        <w:t xml:space="preserve"> qs = Post.objects.all().order_by('-id')[:2]</w:t>
+      </w:r>
+    </w:p>
+    <w:p>
+      <w:pPr>
+        <w:widowControl/>
+        <w:wordWrap/>
+        <w:autoSpaceDE/>
+        <w:autoSpaceDN/>
+      </w:pPr>
+    </w:p>
+    <w:p>
+      <w:pPr>
+        <w:widowControl/>
+        <w:wordWrap/>
+        <w:autoSpaceDE/>
+        <w:autoSpaceDN/>
+      </w:pPr>
+      <w:r>
+        <w:rPr>
+          <w:rFonts w:hint="eastAsia"/>
+        </w:rPr>
+        <w:t>3</w:t>
+      </w:r>
+      <w:r>
+        <w:t xml:space="preserve">) </w:t>
+      </w:r>
+      <w:r>
+        <w:rPr>
+          <w:rFonts w:hint="eastAsia"/>
+        </w:rPr>
+        <w:t>결과 딕셔너리 출력</w:t>
+      </w:r>
+      <w:r>
+        <w:t>:</w:t>
+      </w:r>
+    </w:p>
+    <w:p>
+      <w:pPr>
+        <w:widowControl/>
+        <w:wordWrap/>
+        <w:autoSpaceDE/>
+        <w:autoSpaceDN/>
+      </w:pPr>
+      <w:r>
+        <w:t>for post in qs:</w:t>
+      </w:r>
+    </w:p>
+    <w:p>
+      <w:pPr>
+        <w:widowControl/>
+        <w:wordWrap/>
+        <w:autoSpaceDE/>
+        <w:autoSpaceDN/>
+      </w:pPr>
+      <w:r>
+        <w:t xml:space="preserve">    print(post.message)</w:t>
+      </w:r>
+    </w:p>
+    <w:p>
+      <w:pPr>
+        <w:widowControl/>
+        <w:wordWrap/>
+        <w:autoSpaceDE/>
+        <w:autoSpaceDN/>
+      </w:pPr>
+      <w:r>
+        <w:t xml:space="preserve">    print(post.__dict__)</w:t>
+      </w:r>
+    </w:p>
+    <w:p>
+      <w:pPr>
+        <w:widowControl/>
+        <w:wordWrap/>
+        <w:autoSpaceDE/>
+        <w:autoSpaceDN/>
+      </w:pPr>
+    </w:p>
+    <w:p>
+      <w:pPr>
+        <w:widowControl/>
+        <w:wordWrap/>
+        <w:autoSpaceDE/>
+        <w:autoSpaceDN/>
+      </w:pPr>
+      <w:r>
+        <w:t>for post in qs:</w:t>
+      </w:r>
+    </w:p>
+    <w:p>
+      <w:pPr>
+        <w:widowControl/>
+        <w:wordWrap/>
+        <w:autoSpaceDE/>
+        <w:autoSpaceDN/>
+      </w:pPr>
+      <w:r>
+        <w:t xml:space="preserve">    print ("id: {id}, message: {message} (작성일자: {created_at})".format(**post.__dict__))</w:t>
+      </w:r>
+    </w:p>
+    <w:p>
+      <w:pPr>
+        <w:widowControl/>
+        <w:wordWrap/>
+        <w:autoSpaceDE/>
+        <w:autoSpaceDN/>
+      </w:pPr>
+    </w:p>
+    <w:p>
+      <w:pPr>
+        <w:widowControl/>
+        <w:wordWrap/>
+        <w:autoSpaceDE/>
+        <w:autoSpaceDN/>
+      </w:pPr>
+      <w:r>
+        <w:t xml:space="preserve">4) </w:t>
+      </w:r>
+      <w:r>
+        <w:rPr>
+          <w:rFonts w:hint="eastAsia"/>
+        </w:rPr>
+        <w:t xml:space="preserve">조건문 </w:t>
+      </w:r>
+      <w:r>
+        <w:t>(filter, exclude)</w:t>
+      </w:r>
+    </w:p>
+    <w:p>
+      <w:pPr>
+        <w:widowControl/>
+        <w:wordWrap/>
+        <w:autoSpaceDE/>
+        <w:autoSpaceDN/>
+      </w:pPr>
+      <w:r>
+        <w:t>filter안에 들어가는 다양한 오퍼레이터를 알아두는 것이 좋다</w:t>
+      </w:r>
+    </w:p>
+    <w:p>
+      <w:pPr>
+        <w:widowControl/>
+        <w:wordWrap/>
+        <w:autoSpaceDE/>
+        <w:autoSpaceDN/>
+      </w:pPr>
+      <w:r>
+        <w:rPr>
+          <w:rFonts w:hint="eastAsia"/>
+        </w:rPr>
+        <w:t xml:space="preserve">두 개 이상의 필터는 </w:t>
+      </w:r>
+      <w:r>
+        <w:t>and</w:t>
+      </w:r>
+      <w:r>
+        <w:rPr>
+          <w:rFonts w:hint="eastAsia"/>
+        </w:rPr>
+        <w:t xml:space="preserve"> 조건으로 적용됨</w:t>
+      </w:r>
+    </w:p>
+    <w:p>
+      <w:pPr>
+        <w:widowControl/>
+        <w:wordWrap/>
+        <w:autoSpaceDE/>
+        <w:autoSpaceDN/>
+      </w:pPr>
+      <w:r>
+        <w:t>qs = Post.objects.filter(message__icontains = '테스트').order_by('-id')</w:t>
+      </w:r>
+    </w:p>
+    <w:p>
+      <w:pPr>
+        <w:widowControl/>
+        <w:wordWrap/>
+        <w:autoSpaceDE/>
+        <w:autoSpaceDN/>
+      </w:pPr>
+    </w:p>
+    <w:p>
+      <w:pPr>
+        <w:widowControl/>
+        <w:wordWrap/>
+        <w:autoSpaceDE/>
+        <w:autoSpaceDN/>
+      </w:pPr>
+      <w:r>
+        <w:rPr>
+          <w:rFonts w:hint="eastAsia"/>
+        </w:rPr>
+        <w:t xml:space="preserve">5) 조건문 </w:t>
+      </w:r>
+      <w:r>
+        <w:t>(</w:t>
+      </w:r>
+      <w:r>
+        <w:rPr>
+          <w:rFonts w:hint="eastAsia"/>
+        </w:rPr>
+        <w:t>get, first, last</w:t>
+      </w:r>
+      <w:r>
+        <w:t>)</w:t>
+      </w:r>
+    </w:p>
+    <w:p>
+      <w:pPr>
+        <w:widowControl/>
+        <w:wordWrap/>
+        <w:autoSpaceDE/>
+        <w:autoSpaceDN/>
+      </w:pPr>
+      <w:r>
+        <w:t xml:space="preserve">post.get </w:t>
+      </w:r>
+      <w:r>
+        <w:t>: 값이 없을 경우 예외 반환</w:t>
+      </w:r>
+    </w:p>
+    <w:p>
+      <w:pPr>
+        <w:widowControl/>
+        <w:wordWrap/>
+        <w:autoSpaceDE/>
+        <w:autoSpaceDN/>
+      </w:pPr>
+      <w:r>
+        <w:t>(값이 없다면DoesNotExist / 두 개 이상의 값이 나오면 MultipleObjectsReturned 반환)</w:t>
+      </w:r>
+    </w:p>
+    <w:p>
+      <w:pPr>
+        <w:widowControl/>
+        <w:wordWrap/>
+        <w:autoSpaceDE/>
+        <w:autoSpaceDN/>
+      </w:pPr>
+      <w:r>
+        <w:t>post.fitst  : 모델객체 없으면 None</w:t>
+      </w:r>
+    </w:p>
+    <w:p>
+      <w:pPr>
+        <w:widowControl/>
+        <w:wordWrap/>
+        <w:autoSpaceDE/>
+        <w:autoSpaceDN/>
+      </w:pPr>
+      <w:r>
+        <w:t>post.last  : 모델객체 없으면 None</w:t>
+      </w:r>
+    </w:p>
+    <w:p>
+      <w:pPr>
+        <w:widowControl/>
+        <w:wordWrap/>
+        <w:autoSpaceDE/>
+        <w:autoSpaceDN/>
+      </w:pPr>
+      <w:r>
+        <w:br w:type="page"/>
+      </w:r>
+    </w:p>
+    <w:p>
+      <w:pPr>
+        <w:widowControl/>
+        <w:wordWrap/>
+        <w:autoSpaceDE/>
+        <w:autoSpaceDN/>
+      </w:pPr>
+      <w:r>
+        <w:rPr>
+          <w:rFonts w:hint="eastAsia"/>
+        </w:rPr>
+        <w:lastRenderedPageBreak/>
+        <w:t xml:space="preserve">6) </w:t>
+      </w:r>
+      <w:r>
+        <w:rPr>
+          <w:rFonts w:hint="eastAsia"/>
+        </w:rPr>
+        <w:t xml:space="preserve">Q: 필터 조건을 </w:t>
+      </w:r>
+      <w:r>
+        <w:t xml:space="preserve">or </w:t>
+      </w:r>
+      <w:r>
+        <w:rPr>
+          <w:rFonts w:hint="eastAsia"/>
+        </w:rPr>
+        <w:t>로 주고 싶을 때 사용</w:t>
+      </w:r>
+    </w:p>
+    <w:p>
+      <w:pPr>
+        <w:widowControl/>
+        <w:wordWrap/>
+        <w:autoSpaceDE/>
+        <w:autoSpaceDN/>
+      </w:pPr>
+      <w:r>
+        <w:t>from django.db.models import Q</w:t>
+      </w:r>
+    </w:p>
+    <w:p>
+      <w:pPr>
+        <w:widowControl/>
+        <w:wordWrap/>
+        <w:autoSpaceDE/>
+        <w:autoSpaceDN/>
+      </w:pPr>
+    </w:p>
+    <w:p>
+      <w:pPr>
+        <w:widowControl/>
+        <w:wordWrap/>
+        <w:autoSpaceDE/>
+        <w:autoSpaceDN/>
+      </w:pPr>
+      <w:r>
+        <w:t xml:space="preserve"># </w:t>
+      </w:r>
+      <w:r>
+        <w:rPr>
+          <w:rFonts w:hint="eastAsia"/>
+        </w:rPr>
+        <w:t>and</w:t>
+      </w:r>
+      <w:r>
+        <w:t xml:space="preserve"> </w:t>
+      </w:r>
+      <w:r>
+        <w:rPr>
+          <w:rFonts w:hint="eastAsia"/>
+        </w:rPr>
+        <w:t>조건</w:t>
+      </w:r>
+    </w:p>
+    <w:p>
+      <w:pPr>
+        <w:widowControl/>
+        <w:wordWrap/>
+        <w:autoSpaceDE/>
+        <w:autoSpaceDN/>
+      </w:pPr>
+      <w:r>
+        <w:t>cond = Q(id__gte=2)&amp;Q(message__icontains="테스트")</w:t>
+      </w:r>
+    </w:p>
+    <w:p>
+      <w:pPr>
+        <w:widowControl/>
+        <w:wordWrap/>
+        <w:autoSpaceDE/>
+        <w:autoSpaceDN/>
+      </w:pPr>
+      <w:r>
+        <w:t xml:space="preserve"># or </w:t>
+      </w:r>
+      <w:r>
+        <w:rPr>
+          <w:rFonts w:hint="eastAsia"/>
+        </w:rPr>
+        <w:t>조건</w:t>
+      </w:r>
+    </w:p>
+    <w:p>
+      <w:pPr>
+        <w:widowControl/>
+        <w:wordWrap/>
+        <w:autoSpaceDE/>
+        <w:autoSpaceDN/>
+      </w:pPr>
+    </w:p>
+    <w:p>
+      <w:pPr>
+        <w:widowControl/>
+        <w:wordWrap/>
+        <w:autoSpaceDE/>
+        <w:autoSpaceDN/>
+      </w:pPr>
+      <w:r>
+        <w:rPr>
+          <w:rFonts w:hint="eastAsia"/>
+        </w:rPr>
+        <w:t xml:space="preserve">cond = </w:t>
+      </w:r>
+      <w:r>
+        <w:t>Q(id__gte=2)|Q(message__icontains="테스트</w:t>
+      </w:r>
+      <w:r>
+        <w:t>")</w:t>
+      </w:r>
+    </w:p>
+    <w:p>
+      <w:pPr>
+        <w:widowControl/>
+        <w:wordWrap/>
+        <w:autoSpaceDE/>
+        <w:autoSpaceDN/>
+      </w:pPr>
+      <w:r>
+        <w:t>qs = Post.objects.filter(cond)</w:t>
+      </w:r>
+    </w:p>
+    <w:p>
+      <w:pPr>
+        <w:widowControl/>
+        <w:wordWrap/>
+        <w:autoSpaceDE/>
+        <w:autoSpaceDN/>
+      </w:pPr>
+    </w:p>
+    <w:p>
+      <w:pPr>
+        <w:widowControl/>
+        <w:wordWrap/>
+        <w:autoSpaceDE/>
+        <w:autoSpaceDN/>
+      </w:pPr>
+      <w:r>
+        <w:t># 결과</w:t>
+      </w:r>
+    </w:p>
+    <w:p>
+      <w:pPr>
+        <w:widowControl/>
+        <w:wordWrap/>
+        <w:autoSpaceDE/>
+        <w:autoSpaceDN/>
+      </w:pPr>
+      <w:r>
+        <w:t>for post in qs:</w:t>
+      </w:r>
+    </w:p>
+    <w:p>
+      <w:pPr>
+        <w:widowControl/>
+        <w:wordWrap/>
+        <w:autoSpaceDE/>
+        <w:autoSpaceDN/>
+      </w:pPr>
+      <w:r>
+        <w:t xml:space="preserve">    print(post.__dict__)</w:t>
+      </w:r>
+    </w:p>
+    <w:p>
+      <w:pPr>
+        <w:widowControl/>
+        <w:wordWrap/>
+        <w:autoSpaceDE/>
+        <w:autoSpaceDN/>
+      </w:pPr>
+    </w:p>
+    <w:p>
+      <w:pPr>
+        <w:widowControl/>
+        <w:wordWrap/>
+        <w:autoSpaceDE/>
+        <w:autoSpaceDN/>
+      </w:pPr>
+      <w:r>
+        <w:t xml:space="preserve">7) </w:t>
+      </w:r>
+      <w:r>
+        <w:rPr>
+          <w:rFonts w:hint="eastAsia"/>
+        </w:rPr>
+        <w:t>다양한 오퍼레이터</w:t>
+      </w:r>
+    </w:p>
+    <w:p>
+      <w:pPr>
+        <w:widowControl/>
+        <w:wordWrap/>
+        <w:autoSpaceDE/>
+        <w:autoSpaceDN/>
+      </w:pPr>
+      <w:r>
+        <w:rPr>
+          <w:rFonts w:hint="eastAsia"/>
+        </w:rPr>
+        <w:t>필드명</w:t>
+      </w:r>
+      <w:r>
+        <w:t>__lt : 필드명 &lt; 조건</w:t>
+      </w:r>
+    </w:p>
+    <w:p>
+      <w:pPr>
+        <w:widowControl/>
+        <w:wordWrap/>
+        <w:autoSpaceDE/>
+        <w:autoSpaceDN/>
+      </w:pPr>
+      <w:r>
+        <w:rPr>
+          <w:rFonts w:hint="eastAsia"/>
+        </w:rPr>
+        <w:t>필드명</w:t>
+      </w:r>
+      <w:r>
+        <w:t>__lte: 필드명 &lt;= 조건</w:t>
+      </w:r>
+    </w:p>
+    <w:p>
+      <w:pPr>
+        <w:widowControl/>
+        <w:wordWrap/>
+        <w:autoSpaceDE/>
+        <w:autoSpaceDN/>
+      </w:pPr>
+      <w:r>
+        <w:rPr>
+          <w:rFonts w:hint="eastAsia"/>
+        </w:rPr>
+        <w:t>필드명</w:t>
+      </w:r>
+      <w:r>
+        <w:t>__gt: 필드명&gt;조건</w:t>
+      </w:r>
+    </w:p>
+    <w:p>
+      <w:pPr>
+        <w:widowControl/>
+        <w:wordWrap/>
+        <w:autoSpaceDE/>
+        <w:autoSpaceDN/>
+      </w:pPr>
+      <w:r>
+        <w:rPr>
+          <w:rFonts w:hint="eastAsia"/>
+        </w:rPr>
+        <w:t>필드명</w:t>
+      </w:r>
+      <w:r>
+        <w:t>__gte: 필드명&gt;=조건</w:t>
+      </w:r>
+    </w:p>
+    <w:p>
+      <w:pPr>
+        <w:widowControl/>
+        <w:wordWrap/>
+        <w:autoSpaceDE/>
+        <w:autoSpaceDN/>
+      </w:pPr>
+    </w:p>
+    <w:p>
+      <w:pPr>
+        <w:widowControl/>
+        <w:wordWrap/>
+        <w:autoSpaceDE/>
+        <w:autoSpaceDN/>
+      </w:pPr>
+      <w:r>
+        <w:rPr>
+          <w:rFonts w:hint="eastAsia"/>
+        </w:rPr>
+        <w:t>필드명</w:t>
+      </w:r>
+      <w:r>
+        <w:t>__startswith : 필드명 like "조건값%"</w:t>
+      </w:r>
+    </w:p>
+    <w:p>
+      <w:pPr>
+        <w:widowControl/>
+        <w:wordWrap/>
+        <w:autoSpaceDE/>
+        <w:autoSpaceDN/>
+      </w:pPr>
+      <w:r>
+        <w:rPr>
+          <w:rFonts w:hint="eastAsia"/>
+        </w:rPr>
+        <w:t>필드명</w:t>
+      </w:r>
+      <w:r>
+        <w:t>__istartswith : 필드명 like "조건값%" (대소문자 구별 x)</w:t>
+      </w:r>
+    </w:p>
+    <w:p>
+      <w:pPr>
+        <w:widowControl/>
+        <w:wordWrap/>
+        <w:autoSpaceDE/>
+        <w:autoSpaceDN/>
+      </w:pPr>
+      <w:r>
+        <w:rPr>
+          <w:rFonts w:hint="eastAsia"/>
+        </w:rPr>
+        <w:t>기타</w:t>
+      </w:r>
+      <w:r>
+        <w:t xml:space="preserve"> endwith, contains...</w:t>
+      </w:r>
+    </w:p>
+    <w:p>
+      <w:pPr>
+        <w:widowControl/>
+        <w:wordWrap/>
+        <w:autoSpaceDE/>
+        <w:autoSpaceDN/>
+      </w:pPr>
+      <w:r>
+        <w:br w:type="page"/>
+      </w:r>
+    </w:p>
+    <w:p>
+      <w:pPr>
+        <w:widowControl/>
+        <w:wordWrap/>
+        <w:autoSpaceDE/>
+        <w:autoSpaceDN/>
+      </w:pPr>
+      <w:r>
+        <w:lastRenderedPageBreak/>
+        <w:t>11. Django debug tool bar</w:t>
+      </w:r>
+    </w:p>
+    <w:p>
+      <w:pPr>
+        <w:widowControl/>
+        <w:wordWrap/>
+        <w:autoSpaceDE/>
+        <w:autoSpaceDN/>
+      </w:pPr>
+      <w:r>
+        <w:rPr>
+          <w:rFonts w:hint="eastAsia"/>
+        </w:rPr>
+        <w:t>디버그에 사용되는 도구</w:t>
+      </w:r>
+    </w:p>
+    <w:p>
+      <w:pPr>
+        <w:widowControl/>
+        <w:wordWrap/>
+        <w:autoSpaceDE/>
+        <w:autoSpaceDN/>
+      </w:pPr>
+      <w:r>
+        <w:rPr>
+          <w:rFonts w:hint="eastAsia"/>
+        </w:rPr>
+        <w:t>SQL의 소요 시간,</w:t>
+      </w:r>
+      <w:r>
+        <w:t xml:space="preserve"> request </w:t>
+      </w:r>
+      <w:r>
+        <w:rPr>
+          <w:rFonts w:hint="eastAsia"/>
+        </w:rPr>
+        <w:t>값등을 쉽게 사용할 수 있음.</w:t>
+      </w:r>
+    </w:p>
+    <w:p>
+      <w:pPr>
+        <w:widowControl/>
+        <w:wordWrap/>
+        <w:autoSpaceDE/>
+        <w:autoSpaceDN/>
+        <w:rPr>
+          <w:rFonts w:hint="eastAsia"/>
+        </w:rPr>
+      </w:pPr>
+      <w:r>
+        <w:rPr>
+          <w:rFonts w:hint="eastAsia"/>
+        </w:rPr>
+        <w:t>&lt;body&gt; 태그가 있어야 디버그 툴바가 나타남</w:t>
+      </w:r>
+    </w:p>
+    <w:p>
+      <w:pPr>
+        <w:widowControl/>
+        <w:wordWrap/>
+        <w:autoSpaceDE/>
+        <w:autoSpaceDN/>
+      </w:pPr>
+      <w:r>
+        <w:rPr>
+          <w:rFonts w:hint="eastAsia"/>
+        </w:rPr>
+        <w:t>참고:</w:t>
+      </w:r>
+      <w:r>
+        <w:t xml:space="preserve"> </w:t>
+      </w:r>
+      <w:hyperlink r:id="rId9" w:history="1">
+        <w:r>
+          <w:rPr>
+            <w:rStyle w:val="a5"/>
+          </w:rPr>
+          <w:t>https://django-debug-toolbar.readthedocs.io/en/latest/installation.html</w:t>
+        </w:r>
+      </w:hyperlink>
+    </w:p>
+    <w:p>
+      <w:pPr>
+        <w:widowControl/>
+        <w:wordWrap/>
+        <w:autoSpaceDE/>
+        <w:autoSpaceDN/>
+      </w:pPr>
+    </w:p>
+    <w:p>
+      <w:pPr>
+        <w:widowControl/>
+        <w:wordWrap/>
+        <w:autoSpaceDE/>
+        <w:autoSpaceDN/>
+        <w:rPr>
+          <w:rFonts w:hint="eastAsia"/>
+        </w:rPr>
+      </w:pPr>
+      <w:r>
+        <w:t>Django</w:t>
+      </w:r>
+      <w:r>
+        <w:rPr>
+          <w:rFonts w:hint="eastAsia"/>
+        </w:rPr>
+        <w:t>-</w:t>
+      </w:r>
+      <w:r>
+        <w:t>qeury count</w:t>
+      </w:r>
+      <w:r>
+        <w:rPr>
+          <w:rFonts w:hint="eastAsia"/>
+        </w:rPr>
+        <w:t>를 통해 sql</w:t>
+      </w:r>
+      <w:r>
+        <w:t xml:space="preserve"> </w:t>
+      </w:r>
+      <w:r>
+        <w:rPr>
+          <w:rFonts w:hint="eastAsia"/>
+        </w:rPr>
+        <w:t>실행 내역을 개발 서버 콘솔로 출력 가능</w:t>
       </w:r>
       <w:bookmarkStart w:id="0" w:name="_GoBack"/>
       <w:bookmarkEnd w:id="0"/>
-      <w:r>
-        <w:rPr>
-          <w:rFonts w:hint="eastAsia"/>
-        </w:rPr>
-        <w:t>:</w:t>
-      </w:r>
-      <w:r>
-        <w:t xml:space="preserve"> qs = Post.objects.all().order_by('-id')[:2]</w:t>
-      </w:r>
-    </w:p>
-    <w:p>
-      <w:pPr>
-        <w:widowControl/>
-        <w:wordWrap/>
-        <w:autoSpaceDE/>
-        <w:autoSpaceDN/>
-      </w:pPr>
-    </w:p>
-    <w:p>
-      <w:pPr>
-        <w:widowControl/>
-        <w:wordWrap/>
-        <w:autoSpaceDE/>
-        <w:autoSpaceDN/>
-      </w:pPr>
-      <w:r>
-        <w:rPr>
-          <w:rFonts w:hint="eastAsia"/>
-        </w:rPr>
-        <w:t>3</w:t>
-      </w:r>
-      <w:r>
-        <w:t xml:space="preserve">) </w:t>
-      </w:r>
-      <w:r>
-        <w:rPr>
-          <w:rFonts w:hint="eastAsia"/>
-        </w:rPr>
-        <w:t>결과 딕셔너리 출력</w:t>
-      </w:r>
-      <w:r>
-        <w:t>:</w:t>
-      </w:r>
-    </w:p>
-    <w:p>
-      <w:pPr>
-        <w:widowControl/>
-        <w:wordWrap/>
-        <w:autoSpaceDE/>
-        <w:autoSpaceDN/>
-      </w:pPr>
-      <w:r>
-        <w:t>for post in qs:</w:t>
-      </w:r>
-    </w:p>
-    <w:p>
-      <w:pPr>
-        <w:widowControl/>
-        <w:wordWrap/>
-        <w:autoSpaceDE/>
-        <w:autoSpaceDN/>
-      </w:pPr>
-      <w:r>
-        <w:t xml:space="preserve">    print(post.message)</w:t>
-      </w:r>
-    </w:p>
-    <w:p>
-      <w:pPr>
-        <w:widowControl/>
-        <w:wordWrap/>
-        <w:autoSpaceDE/>
-        <w:autoSpaceDN/>
-      </w:pPr>
-      <w:r>
-        <w:t xml:space="preserve">    print(post.__dict__)</w:t>
-      </w:r>
-    </w:p>
-    <w:p>
-      <w:pPr>
-        <w:widowControl/>
-        <w:wordWrap/>
-        <w:autoSpaceDE/>
-        <w:autoSpaceDN/>
-      </w:pPr>
-    </w:p>
-    <w:p>
-      <w:pPr>
-        <w:widowControl/>
-        <w:wordWrap/>
-        <w:autoSpaceDE/>
-        <w:autoSpaceDN/>
-      </w:pPr>
-      <w:r>
-        <w:t>for post in qs:</w:t>
-      </w:r>
-    </w:p>
-    <w:p>
-      <w:pPr>
-        <w:widowControl/>
-        <w:wordWrap/>
-        <w:autoSpaceDE/>
-        <w:autoSpaceDN/>
-      </w:pPr>
-      <w:r>
-        <w:t xml:space="preserve">    print ("id: {id}, message: {message} (작성일자: {created_at})".format(**post.__dict__))</w:t>
-      </w:r>
-    </w:p>
-    <w:p>
-      <w:pPr>
-        <w:widowControl/>
-        <w:wordWrap/>
-        <w:autoSpaceDE/>
-        <w:autoSpaceDN/>
-      </w:pPr>
-    </w:p>
-    <w:p>
-      <w:pPr>
-        <w:widowControl/>
-        <w:wordWrap/>
-        <w:autoSpaceDE/>
-        <w:autoSpaceDN/>
-      </w:pPr>
-      <w:r>
-        <w:t xml:space="preserve">4) </w:t>
-      </w:r>
-      <w:r>
-        <w:rPr>
-          <w:rFonts w:hint="eastAsia"/>
-        </w:rPr>
-        <w:t xml:space="preserve">조건문 </w:t>
-      </w:r>
-      <w:r>
-        <w:t>(filter, exclude)</w:t>
-      </w:r>
-    </w:p>
-    <w:p>
-      <w:pPr>
-        <w:widowControl/>
-        <w:wordWrap/>
-        <w:autoSpaceDE/>
-        <w:autoSpaceDN/>
-      </w:pPr>
-      <w:r>
-        <w:t>filter안에 들어가는 다양한 오퍼레이터를 알아두는 것이 좋다</w:t>
-      </w:r>
-    </w:p>
-    <w:p>
-      <w:pPr>
-        <w:widowControl/>
-        <w:wordWrap/>
-        <w:autoSpaceDE/>
-        <w:autoSpaceDN/>
-      </w:pPr>
-      <w:r>
-        <w:rPr>
-          <w:rFonts w:hint="eastAsia"/>
-        </w:rPr>
-        <w:t xml:space="preserve">두 개 이상의 필터는 </w:t>
-      </w:r>
-      <w:r>
-        <w:t>and</w:t>
-      </w:r>
-      <w:r>
-        <w:rPr>
-          <w:rFonts w:hint="eastAsia"/>
-        </w:rPr>
-        <w:t xml:space="preserve"> 조건으로 적용됨</w:t>
-      </w:r>
-    </w:p>
-    <w:p>
-      <w:pPr>
-        <w:widowControl/>
-        <w:wordWrap/>
-        <w:autoSpaceDE/>
-        <w:autoSpaceDN/>
-      </w:pPr>
-      <w:r>
-        <w:t>qs = Post.objects.filter(message__icontains = '테스트').order_by('-id')</w:t>
-      </w:r>
-    </w:p>
-    <w:p>
-      <w:pPr>
-        <w:widowControl/>
-        <w:wordWrap/>
-        <w:autoSpaceDE/>
-        <w:autoSpaceDN/>
-      </w:pPr>
-    </w:p>
-    <w:p>
-      <w:pPr>
-        <w:widowControl/>
-        <w:wordWrap/>
-        <w:autoSpaceDE/>
-        <w:autoSpaceDN/>
-      </w:pPr>
-      <w:r>
-        <w:rPr>
-          <w:rFonts w:hint="eastAsia"/>
-        </w:rPr>
-        <w:t xml:space="preserve">5) 조건문 </w:t>
-      </w:r>
-      <w:r>
-        <w:t>(</w:t>
-      </w:r>
-      <w:r>
-        <w:rPr>
-          <w:rFonts w:hint="eastAsia"/>
-        </w:rPr>
-        <w:t>get, first, last</w:t>
-      </w:r>
-      <w:r>
-        <w:t>)</w:t>
-      </w:r>
-    </w:p>
-    <w:p>
-      <w:pPr>
-        <w:widowControl/>
-        <w:wordWrap/>
-        <w:autoSpaceDE/>
-        <w:autoSpaceDN/>
-      </w:pPr>
-      <w:r>
-        <w:t xml:space="preserve">post.get </w:t>
-      </w:r>
-      <w:r>
-        <w:t>: 값이 없을 경우 예외 반환</w:t>
-      </w:r>
-    </w:p>
-    <w:p>
-      <w:pPr>
-        <w:widowControl/>
-        <w:wordWrap/>
-        <w:autoSpaceDE/>
-        <w:autoSpaceDN/>
-      </w:pPr>
-      <w:r>
-        <w:t>(값이 없다면DoesNotExist / 두 개 이상의 값이 나오면 MultipleObjectsReturned 반환)</w:t>
-      </w:r>
-    </w:p>
-    <w:p>
-      <w:pPr>
-        <w:widowControl/>
-        <w:wordWrap/>
-        <w:autoSpaceDE/>
-        <w:autoSpaceDN/>
-      </w:pPr>
-      <w:r>
-        <w:t>post.fitst  : 모델객체 없으면 None</w:t>
-      </w:r>
-    </w:p>
-    <w:p>
-      <w:pPr>
-        <w:widowControl/>
-        <w:wordWrap/>
-        <w:autoSpaceDE/>
-        <w:autoSpaceDN/>
-      </w:pPr>
-      <w:r>
-        <w:t>post.last  : 모델객체 없으면 None</w:t>
-      </w:r>
-    </w:p>
-    <w:p>
-      <w:pPr>
-        <w:widowControl/>
-        <w:wordWrap/>
-        <w:autoSpaceDE/>
-        <w:autoSpaceDN/>
+    </w:p>
+    <w:p>
+      <w:pPr>
+        <w:widowControl/>
+        <w:wordWrap/>
+        <w:autoSpaceDE/>
+        <w:autoSpaceDN/>
+        <w:rPr>
+          <w:rFonts w:hint="eastAsia"/>
+        </w:rPr>
       </w:pPr>
       <w:r>
         <w:br w:type="page"/>
       </w:r>
     </w:p>
     <w:p>
-      <w:pPr>
-        <w:widowControl/>
-        <w:wordWrap/>
-        <w:autoSpaceDE/>
-        <w:autoSpaceDN/>
-      </w:pPr>
       <w:r>
         <w:rPr>
           <w:rFonts w:hint="eastAsia"/>
         </w:rPr>
         <w:lastRenderedPageBreak/>
-        <w:t xml:space="preserve">6) </w:t>
-      </w:r>
-      <w:r>
-        <w:rPr>
-          <w:rFonts w:hint="eastAsia"/>
-        </w:rPr>
-        <w:t xml:space="preserve">Q: 필터 조건을 </w:t>
-      </w:r>
-      <w:r>
-        <w:t xml:space="preserve">or </w:t>
-      </w:r>
-      <w:r>
-        <w:rPr>
-          <w:rFonts w:hint="eastAsia"/>
-        </w:rPr>
-        <w:t>로 주고 싶을 때 사용</w:t>
-      </w:r>
-    </w:p>
-    <w:p>
-      <w:pPr>
-        <w:widowControl/>
-        <w:wordWrap/>
-        <w:autoSpaceDE/>
-        <w:autoSpaceDN/>
-      </w:pPr>
-      <w:r>
-        <w:t>from django.db.models import Q</w:t>
-      </w:r>
-    </w:p>
-    <w:p>
-      <w:pPr>
-        <w:widowControl/>
-        <w:wordWrap/>
-        <w:autoSpaceDE/>
-        <w:autoSpaceDN/>
-      </w:pPr>
-    </w:p>
-    <w:p>
-      <w:pPr>
-        <w:widowControl/>
-        <w:wordWrap/>
-        <w:autoSpaceDE/>
-        <w:autoSpaceDN/>
-      </w:pPr>
-      <w:r>
-        <w:t xml:space="preserve"># </w:t>
-      </w:r>
-      <w:r>
-        <w:rPr>
-          <w:rFonts w:hint="eastAsia"/>
-        </w:rPr>
-        <w:t>and</w:t>
-      </w:r>
-      <w:r>
-        <w:t xml:space="preserve"> </w:t>
-      </w:r>
-      <w:r>
-        <w:rPr>
-          <w:rFonts w:hint="eastAsia"/>
-        </w:rPr>
-        <w:t>조건</w:t>
-      </w:r>
-    </w:p>
-    <w:p>
-      <w:pPr>
-        <w:widowControl/>
-        <w:wordWrap/>
-        <w:autoSpaceDE/>
-        <w:autoSpaceDN/>
-      </w:pPr>
-      <w:r>
-        <w:t>cond = Q(id__gte=2)&amp;Q(message__icontains="테스트")</w:t>
-      </w:r>
-    </w:p>
-    <w:p>
-      <w:pPr>
-        <w:widowControl/>
-        <w:wordWrap/>
-        <w:autoSpaceDE/>
-        <w:autoSpaceDN/>
-      </w:pPr>
-      <w:r>
-        <w:t xml:space="preserve"># or </w:t>
-      </w:r>
-      <w:r>
-        <w:rPr>
-          <w:rFonts w:hint="eastAsia"/>
-        </w:rPr>
-        <w:t>조건</w:t>
-      </w:r>
-    </w:p>
-    <w:p>
-      <w:pPr>
-        <w:widowControl/>
-        <w:wordWrap/>
-        <w:autoSpaceDE/>
-        <w:autoSpaceDN/>
-      </w:pPr>
-    </w:p>
-    <w:p>
-      <w:pPr>
-        <w:widowControl/>
-        <w:wordWrap/>
-        <w:autoSpaceDE/>
-        <w:autoSpaceDN/>
-      </w:pPr>
-      <w:r>
-        <w:rPr>
-          <w:rFonts w:hint="eastAsia"/>
-        </w:rPr>
-        <w:t xml:space="preserve">cond = </w:t>
-      </w:r>
-      <w:r>
-        <w:t>Q(id__gte=2)|Q(message__icontains="테스트</w:t>
-      </w:r>
-      <w:r>
-        <w:t>")</w:t>
-      </w:r>
-    </w:p>
-    <w:p>
-      <w:pPr>
-        <w:widowControl/>
-        <w:wordWrap/>
-        <w:autoSpaceDE/>
-        <w:autoSpaceDN/>
-      </w:pPr>
-      <w:r>
-        <w:t>qs = Post.objects.filter(cond)</w:t>
-      </w:r>
-    </w:p>
-    <w:p>
-      <w:pPr>
-        <w:widowControl/>
-        <w:wordWrap/>
-        <w:autoSpaceDE/>
-        <w:autoSpaceDN/>
-      </w:pPr>
-    </w:p>
-    <w:p>
-      <w:pPr>
-        <w:widowControl/>
-        <w:wordWrap/>
-        <w:autoSpaceDE/>
-        <w:autoSpaceDN/>
-      </w:pPr>
-      <w:r>
-        <w:t># 결과</w:t>
-      </w:r>
-    </w:p>
-    <w:p>
-      <w:pPr>
-        <w:widowControl/>
-        <w:wordWrap/>
-        <w:autoSpaceDE/>
-        <w:autoSpaceDN/>
-      </w:pPr>
-      <w:r>
-        <w:t>for post in qs:</w:t>
-      </w:r>
-    </w:p>
-    <w:p>
-      <w:pPr>
-        <w:widowControl/>
-        <w:wordWrap/>
-        <w:autoSpaceDE/>
-        <w:autoSpaceDN/>
-      </w:pPr>
-      <w:r>
-        <w:t xml:space="preserve">    print(post.__dict__)</w:t>
-      </w:r>
-    </w:p>
-    <w:p>
-      <w:pPr>
-        <w:widowControl/>
-        <w:wordWrap/>
-        <w:autoSpaceDE/>
-        <w:autoSpaceDN/>
-      </w:pPr>
-    </w:p>
-    <w:p>
-      <w:pPr>
-        <w:widowControl/>
-        <w:wordWrap/>
-        <w:autoSpaceDE/>
-        <w:autoSpaceDN/>
-      </w:pPr>
-      <w:r>
-        <w:t xml:space="preserve">7) </w:t>
-      </w:r>
-      <w:r>
-        <w:rPr>
-          <w:rFonts w:hint="eastAsia"/>
-        </w:rPr>
-        <w:t>다양한 오퍼레이터</w:t>
-      </w:r>
-    </w:p>
-    <w:p>
-      <w:pPr>
-        <w:widowControl/>
-        <w:wordWrap/>
-        <w:autoSpaceDE/>
-        <w:autoSpaceDN/>
-      </w:pPr>
-      <w:r>
-        <w:rPr>
-          <w:rFonts w:hint="eastAsia"/>
-        </w:rPr>
-        <w:t>필드명</w:t>
-      </w:r>
-      <w:r>
-        <w:t>__lt : 필드명 &lt; 조건</w:t>
-      </w:r>
-    </w:p>
-    <w:p>
-      <w:pPr>
-        <w:widowControl/>
-        <w:wordWrap/>
-        <w:autoSpaceDE/>
-        <w:autoSpaceDN/>
-      </w:pPr>
-      <w:r>
-        <w:rPr>
-          <w:rFonts w:hint="eastAsia"/>
-        </w:rPr>
-        <w:t>필드명</w:t>
-      </w:r>
-      <w:r>
-        <w:t>__lte: 필드명 &lt;= 조건</w:t>
-      </w:r>
-    </w:p>
-    <w:p>
-      <w:pPr>
-        <w:widowControl/>
-        <w:wordWrap/>
-        <w:autoSpaceDE/>
-        <w:autoSpaceDN/>
-      </w:pPr>
-      <w:r>
-        <w:rPr>
-          <w:rFonts w:hint="eastAsia"/>
-        </w:rPr>
-        <w:t>필드명</w:t>
-      </w:r>
-      <w:r>
-        <w:t>__gt: 필드명&gt;조건</w:t>
-      </w:r>
-    </w:p>
-    <w:p>
-      <w:pPr>
-        <w:widowControl/>
-        <w:wordWrap/>
-        <w:autoSpaceDE/>
-        <w:autoSpaceDN/>
-      </w:pPr>
-      <w:r>
-        <w:rPr>
-          <w:rFonts w:hint="eastAsia"/>
-        </w:rPr>
-        <w:t>필드명</w:t>
-      </w:r>
-      <w:r>
-        <w:t>__gte: 필드명&gt;=조건</w:t>
-      </w:r>
-    </w:p>
-    <w:p>
-      <w:pPr>
-        <w:widowControl/>
-        <w:wordWrap/>
-        <w:autoSpaceDE/>
-        <w:autoSpaceDN/>
-      </w:pPr>
-    </w:p>
-    <w:p>
-      <w:pPr>
-        <w:widowControl/>
-        <w:wordWrap/>
-        <w:autoSpaceDE/>
-        <w:autoSpaceDN/>
-      </w:pPr>
-      <w:r>
-        <w:rPr>
-          <w:rFonts w:hint="eastAsia"/>
-        </w:rPr>
-        <w:t>필드명</w:t>
-      </w:r>
-      <w:r>
-        <w:t>__startswith : 필드명 like "조건값%"</w:t>
-      </w:r>
-    </w:p>
-    <w:p>
-      <w:pPr>
-        <w:widowControl/>
-        <w:wordWrap/>
-        <w:autoSpaceDE/>
-        <w:autoSpaceDN/>
-      </w:pPr>
-      <w:r>
-        <w:rPr>
-          <w:rFonts w:hint="eastAsia"/>
-        </w:rPr>
-        <w:t>필드명</w:t>
-      </w:r>
-      <w:r>
-        <w:t>__istartswith : 필드명 like "조건값%" (대소문자 구별 x)</w:t>
-      </w:r>
-    </w:p>
-    <w:p>
-      <w:pPr>
-        <w:widowControl/>
-        <w:wordWrap/>
-        <w:autoSpaceDE/>
-        <w:autoSpaceDN/>
-      </w:pPr>
-      <w:r>
-        <w:rPr>
-          <w:rFonts w:hint="eastAsia"/>
-        </w:rPr>
-        <w:t>기타</w:t>
-      </w:r>
-      <w:r>
-        <w:t xml:space="preserve"> endwith, contains...</w:t>
-      </w:r>
-      <w:r>
-        <w:br w:type="page"/>
-      </w:r>
-    </w:p>
-    <w:p>
-      <w:pPr>
-        <w:widowControl/>
-        <w:wordWrap/>
-        <w:autoSpaceDE/>
-        <w:autoSpaceDN/>
-      </w:pPr>
-    </w:p>
-    <w:p>
-      <w:r>
-        <w:rPr>
-          <w:rFonts w:hint="eastAsia"/>
-        </w:rPr>
         <w:t>98</w:t>
       </w:r>
       <w:r>
@@ -8855,7 +9028,7 @@
           <w:tab w:val="left" w:pos="3792"/>
         </w:tabs>
       </w:pPr>
-      <w:hyperlink r:id="rId9" w:history="1">
+      <w:hyperlink r:id="rId10" w:history="1">
         <w:r>
           <w:rPr>
             <w:rStyle w:val="a5"/>
@@ -8913,9 +9086,6 @@
         <w:tabs>
           <w:tab w:val="left" w:pos="3792"/>
         </w:tabs>
-        <w:rPr>
-          <w:rFonts w:hint="eastAsia"/>
-        </w:rPr>
       </w:pPr>
       <w:r>
         <w:rPr>

</xml_diff>

<commit_message>
Learn django -1:N foreign key, basic User model setting
</commit_message>
<xml_diff>
--- a/doc/1. django 기본.docx
+++ b/doc/1. django 기본.docx
@@ -104,7 +104,7 @@
       </w:r>
     </w:p>
     <w:p>
-      <w:hyperlink r:id="rId6" w:history="1">
+      <w:hyperlink r:id="rId7" w:history="1">
         <w:r>
           <w:rPr>
             <w:rStyle w:val="a5"/>
@@ -2990,54 +2990,6 @@
             <wp:extent cx="5731510" cy="2617470"/>
             <wp:effectExtent l="0" t="0" r="2540" b="0"/>
             <wp:docPr id="1" name="그림 1"/>
-            <wp:cNvGraphicFramePr>
-              <a:graphicFrameLocks xmlns:a="http://schemas.openxmlformats.org/drawingml/2006/main" noChangeAspect="1"/>
-            </wp:cNvGraphicFramePr>
-            <a:graphic xmlns:a="http://schemas.openxmlformats.org/drawingml/2006/main">
-              <a:graphicData uri="http://schemas.openxmlformats.org/drawingml/2006/picture">
-                <pic:pic xmlns:pic="http://schemas.openxmlformats.org/drawingml/2006/picture">
-                  <pic:nvPicPr>
-                    <pic:cNvPr id="1" name=""/>
-                    <pic:cNvPicPr/>
-                  </pic:nvPicPr>
-                  <pic:blipFill>
-                    <a:blip r:embed="rId7"/>
-                    <a:stretch>
-                      <a:fillRect/>
-                    </a:stretch>
-                  </pic:blipFill>
-                  <pic:spPr>
-                    <a:xfrm>
-                      <a:off x="0" y="0"/>
-                      <a:ext cx="5731510" cy="2617470"/>
-                    </a:xfrm>
-                    <a:prstGeom prst="rect">
-                      <a:avLst/>
-                    </a:prstGeom>
-                  </pic:spPr>
-                </pic:pic>
-              </a:graphicData>
-            </a:graphic>
-          </wp:inline>
-        </w:drawing>
-      </w:r>
-    </w:p>
-    <w:p>
-      <w:pPr>
-        <w:widowControl/>
-        <w:wordWrap/>
-        <w:autoSpaceDE/>
-        <w:autoSpaceDN/>
-      </w:pPr>
-      <w:r>
-        <w:rPr>
-          <w:noProof/>
-        </w:rPr>
-        <w:drawing>
-          <wp:inline distT="0" distB="0" distL="0" distR="0" wp14:anchorId="59BCFD99" wp14:editId="011DA03B">
-            <wp:extent cx="5095875" cy="1554480"/>
-            <wp:effectExtent l="0" t="0" r="9525" b="7620"/>
-            <wp:docPr id="2" name="그림 2"/>
             <wp:cNvGraphicFramePr>
               <a:graphicFrameLocks xmlns:a="http://schemas.openxmlformats.org/drawingml/2006/main" noChangeAspect="1"/>
             </wp:cNvGraphicFramePr>
@@ -3057,6 +3009,54 @@
                   <pic:spPr>
                     <a:xfrm>
                       <a:off x="0" y="0"/>
+                      <a:ext cx="5731510" cy="2617470"/>
+                    </a:xfrm>
+                    <a:prstGeom prst="rect">
+                      <a:avLst/>
+                    </a:prstGeom>
+                  </pic:spPr>
+                </pic:pic>
+              </a:graphicData>
+            </a:graphic>
+          </wp:inline>
+        </w:drawing>
+      </w:r>
+    </w:p>
+    <w:p>
+      <w:pPr>
+        <w:widowControl/>
+        <w:wordWrap/>
+        <w:autoSpaceDE/>
+        <w:autoSpaceDN/>
+      </w:pPr>
+      <w:r>
+        <w:rPr>
+          <w:noProof/>
+        </w:rPr>
+        <w:drawing>
+          <wp:inline distT="0" distB="0" distL="0" distR="0" wp14:anchorId="59BCFD99" wp14:editId="011DA03B">
+            <wp:extent cx="5095875" cy="1554480"/>
+            <wp:effectExtent l="0" t="0" r="9525" b="7620"/>
+            <wp:docPr id="2" name="그림 2"/>
+            <wp:cNvGraphicFramePr>
+              <a:graphicFrameLocks xmlns:a="http://schemas.openxmlformats.org/drawingml/2006/main" noChangeAspect="1"/>
+            </wp:cNvGraphicFramePr>
+            <a:graphic xmlns:a="http://schemas.openxmlformats.org/drawingml/2006/main">
+              <a:graphicData uri="http://schemas.openxmlformats.org/drawingml/2006/picture">
+                <pic:pic xmlns:pic="http://schemas.openxmlformats.org/drawingml/2006/picture">
+                  <pic:nvPicPr>
+                    <pic:cNvPr id="1" name=""/>
+                    <pic:cNvPicPr/>
+                  </pic:nvPicPr>
+                  <pic:blipFill>
+                    <a:blip r:embed="rId9"/>
+                    <a:stretch>
+                      <a:fillRect/>
+                    </a:stretch>
+                  </pic:blipFill>
+                  <pic:spPr>
+                    <a:xfrm>
+                      <a:off x="0" y="0"/>
                       <a:ext cx="5096593" cy="1554699"/>
                     </a:xfrm>
                     <a:prstGeom prst="rect">
@@ -7571,7 +7571,19 @@
         <w:autoSpaceDN/>
       </w:pPr>
       <w:r>
-        <w:t xml:space="preserve">$ python makemigrations </w:t>
+        <w:t xml:space="preserve">$ python </w:t>
+      </w:r>
+      <w:r>
+        <w:t>manage</w:t>
+      </w:r>
+      <w:r>
+        <w:t>.py</w:t>
+      </w:r>
+      <w:r>
+        <w:t xml:space="preserve"> </w:t>
+      </w:r>
+      <w:r>
+        <w:t xml:space="preserve">makemigrations </w:t>
       </w:r>
       <w:r>
         <w:t>[</w:t>
@@ -7618,10 +7630,14 @@
         <w:wordWrap/>
         <w:autoSpaceDE/>
         <w:autoSpaceDN/>
-      </w:pPr>
-      <w:r>
-        <w:rPr>
-          <w:rFonts w:hint="eastAsia"/>
+        <w:rPr>
+          <w:b/>
+        </w:rPr>
+      </w:pPr>
+      <w:r>
+        <w:rPr>
+          <w:rFonts w:hint="eastAsia"/>
+          <w:b/>
         </w:rPr>
         <w:lastRenderedPageBreak/>
         <w:t>8. static 파일관리</w:t>
@@ -8723,8 +8739,14 @@
         <w:wordWrap/>
         <w:autoSpaceDE/>
         <w:autoSpaceDN/>
-      </w:pPr>
-      <w:r>
+        <w:rPr>
+          <w:b/>
+        </w:rPr>
+      </w:pPr>
+      <w:r>
+        <w:rPr>
+          <w:b/>
+        </w:rPr>
         <w:lastRenderedPageBreak/>
         <w:t>11. Django debug tool bar</w:t>
       </w:r>
@@ -8772,9 +8794,6 @@
         <w:wordWrap/>
         <w:autoSpaceDE/>
         <w:autoSpaceDN/>
-        <w:rPr>
-          <w:rFonts w:hint="eastAsia"/>
-        </w:rPr>
       </w:pPr>
       <w:r>
         <w:rPr>
@@ -8799,7 +8818,7 @@
       <w:r>
         <w:t xml:space="preserve"> </w:t>
       </w:r>
-      <w:hyperlink r:id="rId9" w:history="1">
+      <w:hyperlink r:id="rId10" w:history="1">
         <w:r>
           <w:rPr>
             <w:rStyle w:val="a5"/>
@@ -8822,9 +8841,6 @@
         <w:wordWrap/>
         <w:autoSpaceDE/>
         <w:autoSpaceDN/>
-        <w:rPr>
-          <w:rFonts w:hint="eastAsia"/>
-        </w:rPr>
       </w:pPr>
       <w:r>
         <w:t>Django</w:t>
@@ -8853,6 +8869,439 @@
         </w:rPr>
         <w:t>실행 내역을 개발 서버 콘솔로 출력 가능</w:t>
       </w:r>
+    </w:p>
+    <w:p>
+      <w:pPr>
+        <w:widowControl/>
+        <w:wordWrap/>
+        <w:autoSpaceDE/>
+        <w:autoSpaceDN/>
+      </w:pPr>
+      <w:r>
+        <w:br w:type="page"/>
+      </w:r>
+    </w:p>
+    <w:p>
+      <w:pPr>
+        <w:widowControl/>
+        <w:wordWrap/>
+        <w:autoSpaceDE/>
+        <w:autoSpaceDN/>
+        <w:rPr>
+          <w:b/>
+        </w:rPr>
+      </w:pPr>
+      <w:r>
+        <w:rPr>
+          <w:rFonts w:hint="eastAsia"/>
+          <w:b/>
+        </w:rPr>
+        <w:lastRenderedPageBreak/>
+        <w:t>12. RDBMS에서의 관계</w:t>
+      </w:r>
+    </w:p>
+    <w:p>
+      <w:pPr>
+        <w:widowControl/>
+        <w:wordWrap/>
+        <w:autoSpaceDE/>
+        <w:autoSpaceDN/>
+      </w:pPr>
+      <w:r>
+        <w:rPr>
+          <w:rFonts w:hint="eastAsia"/>
+        </w:rPr>
+        <w:t xml:space="preserve">1) </w:t>
+      </w:r>
+      <w:r>
+        <w:t>1:N models.ForeignKey</w:t>
+      </w:r>
+    </w:p>
+    <w:p>
+      <w:pPr>
+        <w:widowControl/>
+        <w:wordWrap/>
+        <w:autoSpaceDE/>
+        <w:autoSpaceDN/>
+      </w:pPr>
+      <w:r>
+        <w:rPr>
+          <w:rFonts w:hint="eastAsia"/>
+        </w:rPr>
+        <w:t>e</w:t>
+      </w:r>
+      <w:r>
+        <w:t xml:space="preserve">x) </w:t>
+      </w:r>
+      <w:r>
+        <w:rPr>
+          <w:rFonts w:hint="eastAsia"/>
+        </w:rPr>
+        <w:t>1명의 유저가 쓰는 다수의 포스팅</w:t>
+      </w:r>
+      <w:r>
+        <w:rPr>
+          <w:rFonts w:hint="eastAsia"/>
+        </w:rPr>
+        <w:t>,</w:t>
+      </w:r>
+      <w:r>
+        <w:t xml:space="preserve"> </w:t>
+      </w:r>
+      <w:r>
+        <w:rPr>
+          <w:rFonts w:hint="eastAsia"/>
+        </w:rPr>
+        <w:t>1</w:t>
+      </w:r>
+      <w:r>
+        <w:rPr>
+          <w:rFonts w:hint="eastAsia"/>
+        </w:rPr>
+        <w:t>명의 유저가 쓰는 다수의 댓글</w:t>
+      </w:r>
+    </w:p>
+    <w:p>
+      <w:pPr>
+        <w:widowControl/>
+        <w:wordWrap/>
+        <w:autoSpaceDE/>
+        <w:autoSpaceDN/>
+      </w:pPr>
+      <w:r>
+        <w:rPr>
+          <w:rFonts w:hint="eastAsia"/>
+        </w:rPr>
+        <w:t>- N에서 관계 명시</w:t>
+      </w:r>
+    </w:p>
+    <w:p>
+      <w:pPr>
+        <w:widowControl/>
+        <w:wordWrap/>
+        <w:autoSpaceDE/>
+        <w:autoSpaceDN/>
+      </w:pPr>
+      <w:r>
+        <w:rPr>
+          <w:rFonts w:hint="eastAsia"/>
+        </w:rPr>
+        <w:t>- ForeignKey(대상모델,</w:t>
+      </w:r>
+      <w:r>
+        <w:t xml:space="preserve"> </w:t>
+      </w:r>
+      <w:r>
+        <w:rPr>
+          <w:rFonts w:hint="eastAsia"/>
+        </w:rPr>
+        <w:t>on_delete)</w:t>
+      </w:r>
+    </w:p>
+    <w:p>
+      <w:pPr>
+        <w:widowControl/>
+        <w:wordWrap/>
+        <w:autoSpaceDE/>
+        <w:autoSpaceDN/>
+      </w:pPr>
+      <w:r>
+        <w:t>- on_delete</w:t>
+      </w:r>
+      <w:r>
+        <w:t>:</w:t>
+      </w:r>
+    </w:p>
+    <w:p>
+      <w:pPr>
+        <w:widowControl/>
+        <w:wordWrap/>
+        <w:autoSpaceDE/>
+        <w:autoSpaceDN/>
+        <w:rPr>
+          <w:rFonts w:hint="eastAsia"/>
+        </w:rPr>
+      </w:pPr>
+      <w:r>
+        <w:tab/>
+      </w:r>
+      <w:r>
+        <w:t>cascade:</w:t>
+      </w:r>
+      <w:r>
+        <w:rPr>
+          <w:rFonts w:hint="eastAsia"/>
+        </w:rPr>
+        <w:t xml:space="preserve"> 참조 하는 모델의 리코드도 삭제</w:t>
+      </w:r>
+    </w:p>
+    <w:p>
+      <w:pPr>
+        <w:widowControl/>
+        <w:wordWrap/>
+        <w:autoSpaceDE/>
+        <w:autoSpaceDN/>
+      </w:pPr>
+      <w:r>
+        <w:tab/>
+      </w:r>
+      <w:r>
+        <w:rPr>
+          <w:rFonts w:hint="eastAsia"/>
+        </w:rPr>
+        <w:t xml:space="preserve">그 밖에 </w:t>
+      </w:r>
+      <w:r>
+        <w:t xml:space="preserve">PROTECT, SET_NULL, SET_DEFAULT, SET, DO_NOTHING </w:t>
+      </w:r>
+      <w:r>
+        <w:rPr>
+          <w:rFonts w:hint="eastAsia"/>
+        </w:rPr>
+        <w:t>등이 있음</w:t>
+      </w:r>
+    </w:p>
+    <w:p>
+      <w:pPr>
+        <w:widowControl/>
+        <w:wordWrap/>
+        <w:autoSpaceDE/>
+        <w:autoSpaceDN/>
+      </w:pPr>
+      <w:r>
+        <w:tab/>
+      </w:r>
+    </w:p>
+    <w:p>
+      <w:pPr>
+        <w:widowControl/>
+        <w:wordWrap/>
+        <w:autoSpaceDE/>
+        <w:autoSpaceDN/>
+      </w:pPr>
+      <w:r>
+        <w:t xml:space="preserve">- </w:t>
+      </w:r>
+      <w:r>
+        <w:rPr>
+          <w:rFonts w:hint="eastAsia"/>
+        </w:rPr>
+        <w:t>외래키를 필터값으로 쓸 때,</w:t>
+      </w:r>
+    </w:p>
+    <w:p>
+      <w:pPr>
+        <w:widowControl/>
+        <w:wordWrap/>
+        <w:autoSpaceDE/>
+        <w:autoSpaceDN/>
+      </w:pPr>
+      <w:r>
+        <w:rPr>
+          <w:rFonts w:hint="eastAsia"/>
+        </w:rPr>
+        <w:t>Comment.objects.filter(</w:t>
+      </w:r>
+      <w:r>
+        <w:t>post_id=4</w:t>
+      </w:r>
+      <w:r>
+        <w:rPr>
+          <w:rFonts w:hint="eastAsia"/>
+        </w:rPr>
+        <w:t>)</w:t>
+      </w:r>
+    </w:p>
+    <w:p>
+      <w:pPr>
+        <w:widowControl/>
+        <w:wordWrap/>
+        <w:autoSpaceDE/>
+        <w:autoSpaceDN/>
+      </w:pPr>
+      <w:r>
+        <w:rPr>
+          <w:rFonts w:hint="eastAsia"/>
+        </w:rPr>
+        <w:t>Comment.objects.filter(</w:t>
+      </w:r>
+      <w:r>
+        <w:t>post_</w:t>
+      </w:r>
+      <w:r>
+        <w:t>_</w:t>
+      </w:r>
+      <w:r>
+        <w:t>id=4</w:t>
+      </w:r>
+      <w:r>
+        <w:rPr>
+          <w:rFonts w:hint="eastAsia"/>
+        </w:rPr>
+        <w:t>)</w:t>
+      </w:r>
+    </w:p>
+    <w:p>
+      <w:pPr>
+        <w:widowControl/>
+        <w:wordWrap/>
+        <w:autoSpaceDE/>
+        <w:autoSpaceDN/>
+      </w:pPr>
+      <w:r>
+        <w:rPr>
+          <w:rFonts w:hint="eastAsia"/>
+        </w:rPr>
+        <w:t>Comment.objects.filter(</w:t>
+      </w:r>
+      <w:r>
+        <w:t>post</w:t>
+      </w:r>
+      <w:r>
+        <w:t>=</w:t>
+      </w:r>
+      <w:r>
+        <w:t>post</w:t>
+      </w:r>
+      <w:r>
+        <w:rPr>
+          <w:rFonts w:hint="eastAsia"/>
+        </w:rPr>
+        <w:t>)</w:t>
+      </w:r>
+      <w:r>
+        <w:t xml:space="preserve"> </w:t>
+      </w:r>
+    </w:p>
+    <w:p>
+      <w:pPr>
+        <w:widowControl/>
+        <w:wordWrap/>
+        <w:autoSpaceDE/>
+        <w:autoSpaceDN/>
+      </w:pPr>
+      <w:r>
+        <w:t>post.comment_set.all()</w:t>
+      </w:r>
+      <w:r>
+        <w:t xml:space="preserve"> </w:t>
+      </w:r>
+      <w:r>
+        <w:rPr>
+          <w:rFonts w:hint="eastAsia"/>
+        </w:rPr>
+        <w:t xml:space="preserve">: reverse_name, </w:t>
+      </w:r>
+      <w:r>
+        <w:rPr>
+          <w:rFonts w:hint="eastAsia"/>
+        </w:rPr>
+        <w:t>가장 사용성이 좋음</w:t>
+      </w:r>
+    </w:p>
+    <w:p>
+      <w:pPr>
+        <w:widowControl/>
+        <w:wordWrap/>
+        <w:autoSpaceDE/>
+        <w:autoSpaceDN/>
+        <w:rPr>
+          <w:rFonts w:hint="eastAsia"/>
+        </w:rPr>
+      </w:pPr>
+      <w:r>
+        <w:t>다</w:t>
+      </w:r>
+      <w:r>
+        <w:rPr>
+          <w:rFonts w:hint="eastAsia"/>
+        </w:rPr>
+        <w:t>만 reverse_name의 경우 앱이름은 고려하지 않고 모델명만 고려하기 때문에</w:t>
+      </w:r>
+    </w:p>
+    <w:p>
+      <w:pPr>
+        <w:widowControl/>
+        <w:wordWrap/>
+        <w:autoSpaceDE/>
+        <w:autoSpaceDN/>
+      </w:pPr>
+      <w:r>
+        <w:rPr>
+          <w:rFonts w:hint="eastAsia"/>
+        </w:rPr>
+        <w:t>이름</w:t>
+      </w:r>
+      <w:r>
+        <w:rPr>
+          <w:rFonts w:hint="eastAsia"/>
+        </w:rPr>
+        <w:t xml:space="preserve"> </w:t>
+      </w:r>
+      <w:r>
+        <w:rPr>
+          <w:rFonts w:hint="eastAsia"/>
+        </w:rPr>
+        <w:t>충돌</w:t>
+      </w:r>
+      <w:r>
+        <w:rPr>
+          <w:rFonts w:hint="eastAsia"/>
+        </w:rPr>
+        <w:t xml:space="preserve"> </w:t>
+      </w:r>
+      <w:r>
+        <w:rPr>
+          <w:rFonts w:hint="eastAsia"/>
+        </w:rPr>
+        <w:t>발생할 수 있음.</w:t>
+      </w:r>
+    </w:p>
+    <w:p>
+      <w:pPr>
+        <w:widowControl/>
+        <w:wordWrap/>
+        <w:autoSpaceDE/>
+        <w:autoSpaceDN/>
+        <w:rPr>
+          <w:rFonts w:hint="eastAsia"/>
+        </w:rPr>
+      </w:pPr>
+      <w:r>
+        <w:rPr>
+          <w:rFonts w:hint="eastAsia"/>
+        </w:rPr>
+        <w:t>이 때 related_name을 통해 한쪽의 reverse</w:t>
+      </w:r>
+      <w:r>
+        <w:t>_</w:t>
+      </w:r>
+      <w:r>
+        <w:rPr>
+          <w:rFonts w:hint="eastAsia"/>
+        </w:rPr>
+        <w:t>name을 포기하거나 reversename</w:t>
+      </w:r>
+      <w:r>
+        <w:t xml:space="preserve"> </w:t>
+      </w:r>
+      <w:r>
+        <w:rPr>
+          <w:rFonts w:hint="eastAsia"/>
+        </w:rPr>
+        <w:t>변경하는것을 권장</w:t>
+      </w:r>
+    </w:p>
+    <w:p>
+      <w:pPr>
+        <w:widowControl/>
+        <w:wordWrap/>
+        <w:autoSpaceDE/>
+        <w:autoSpaceDN/>
+        <w:rPr>
+          <w:rFonts w:hint="eastAsia"/>
+        </w:rPr>
+      </w:pPr>
       <w:bookmarkStart w:id="0" w:name="_GoBack"/>
       <w:bookmarkEnd w:id="0"/>
     </w:p>
@@ -8862,18 +9311,238 @@
         <w:wordWrap/>
         <w:autoSpaceDE/>
         <w:autoSpaceDN/>
-        <w:rPr>
-          <w:rFonts w:hint="eastAsia"/>
-        </w:rPr>
+      </w:pPr>
+      <w:r>
+        <w:rPr>
+          <w:rFonts w:hint="eastAsia"/>
+        </w:rPr>
+        <w:t xml:space="preserve">2) 1:1 </w:t>
+      </w:r>
+      <w:r>
+        <w:t>models.OneToOneField</w:t>
+      </w:r>
+    </w:p>
+    <w:p>
+      <w:pPr>
+        <w:widowControl/>
+        <w:wordWrap/>
+        <w:autoSpaceDE/>
+        <w:autoSpaceDN/>
+      </w:pPr>
+      <w:r>
+        <w:t>1</w:t>
+      </w:r>
+      <w:r>
+        <w:rPr>
+          <w:rFonts w:hint="eastAsia"/>
+        </w:rPr>
+        <w:t>명의 유저에는 1개의 프로필</w:t>
+      </w:r>
+    </w:p>
+    <w:p>
+      <w:pPr>
+        <w:widowControl/>
+        <w:wordWrap/>
+        <w:autoSpaceDE/>
+        <w:autoSpaceDN/>
+      </w:pPr>
+    </w:p>
+    <w:p>
+      <w:pPr>
+        <w:widowControl/>
+        <w:wordWrap/>
+        <w:autoSpaceDE/>
+        <w:autoSpaceDN/>
+      </w:pPr>
+      <w:r>
+        <w:rPr>
+          <w:rFonts w:hint="eastAsia"/>
+        </w:rPr>
+        <w:t xml:space="preserve">3) </w:t>
+      </w:r>
+      <w:r>
+        <w:t>M:N models.ManyToManyField</w:t>
+      </w:r>
+    </w:p>
+    <w:p>
+      <w:pPr>
+        <w:widowControl/>
+        <w:wordWrap/>
+        <w:autoSpaceDE/>
+        <w:autoSpaceDN/>
+      </w:pPr>
+      <w:r>
+        <w:t>1</w:t>
+      </w:r>
+      <w:r>
+        <w:rPr>
+          <w:rFonts w:hint="eastAsia"/>
+        </w:rPr>
+        <w:t xml:space="preserve">개의 </w:t>
+      </w:r>
+      <w:r>
+        <w:rPr>
+          <w:rFonts w:hint="eastAsia"/>
+        </w:rPr>
+        <w:t xml:space="preserve">게시글 </w:t>
+      </w:r>
+      <w:r>
+        <w:rPr>
+          <w:rFonts w:hint="eastAsia"/>
+        </w:rPr>
+        <w:t>다수의 태그</w:t>
+      </w:r>
+    </w:p>
+    <w:p>
+      <w:pPr>
+        <w:widowControl/>
+        <w:wordWrap/>
+        <w:autoSpaceDE/>
+        <w:autoSpaceDN/>
+        <w:rPr>
+          <w:rFonts w:hint="eastAsia"/>
+        </w:rPr>
+      </w:pPr>
+      <w:r>
+        <w:rPr>
+          <w:rFonts w:hint="eastAsia"/>
+        </w:rPr>
+        <w:t xml:space="preserve">1개의 태그에는 다수의 </w:t>
+      </w:r>
+      <w:r>
+        <w:rPr>
+          <w:rFonts w:hint="eastAsia"/>
+        </w:rPr>
+        <w:t>게시글</w:t>
+      </w:r>
+    </w:p>
+    <w:p>
+      <w:pPr>
+        <w:widowControl/>
+        <w:wordWrap/>
+        <w:autoSpaceDE/>
+        <w:autoSpaceDN/>
+        <w:rPr>
+          <w:rFonts w:hint="eastAsia"/>
+        </w:rPr>
+      </w:pPr>
+    </w:p>
+    <w:p>
+      <w:pPr>
+        <w:widowControl/>
+        <w:wordWrap/>
+        <w:autoSpaceDE/>
+        <w:autoSpaceDN/>
       </w:pPr>
       <w:r>
         <w:br w:type="page"/>
       </w:r>
     </w:p>
     <w:p>
-      <w:r>
-        <w:rPr>
-          <w:rFonts w:hint="eastAsia"/>
+      <w:pPr>
+        <w:widowControl/>
+        <w:wordWrap/>
+        <w:autoSpaceDE/>
+        <w:autoSpaceDN/>
+      </w:pPr>
+    </w:p>
+    <w:p>
+      <w:pPr>
+        <w:widowControl/>
+        <w:wordWrap/>
+        <w:autoSpaceDE/>
+        <w:autoSpaceDN/>
+      </w:pPr>
+      <w:r>
+        <w:br w:type="page"/>
+      </w:r>
+    </w:p>
+    <w:p>
+      <w:pPr>
+        <w:widowControl/>
+        <w:wordWrap/>
+        <w:autoSpaceDE/>
+        <w:autoSpaceDN/>
+      </w:pPr>
+    </w:p>
+    <w:p>
+      <w:pPr>
+        <w:widowControl/>
+        <w:wordWrap/>
+        <w:autoSpaceDE/>
+        <w:autoSpaceDN/>
+      </w:pPr>
+      <w:r>
+        <w:br w:type="page"/>
+      </w:r>
+    </w:p>
+    <w:p>
+      <w:pPr>
+        <w:widowControl/>
+        <w:wordWrap/>
+        <w:autoSpaceDE/>
+        <w:autoSpaceDN/>
+      </w:pPr>
+    </w:p>
+    <w:p>
+      <w:pPr>
+        <w:widowControl/>
+        <w:wordWrap/>
+        <w:autoSpaceDE/>
+        <w:autoSpaceDN/>
+      </w:pPr>
+      <w:r>
+        <w:br w:type="page"/>
+      </w:r>
+    </w:p>
+    <w:p>
+      <w:pPr>
+        <w:widowControl/>
+        <w:wordWrap/>
+        <w:autoSpaceDE/>
+        <w:autoSpaceDN/>
+      </w:pPr>
+    </w:p>
+    <w:p>
+      <w:pPr>
+        <w:widowControl/>
+        <w:wordWrap/>
+        <w:autoSpaceDE/>
+        <w:autoSpaceDN/>
+      </w:pPr>
+      <w:r>
+        <w:br w:type="page"/>
+      </w:r>
+    </w:p>
+    <w:p>
+      <w:pPr>
+        <w:widowControl/>
+        <w:wordWrap/>
+        <w:autoSpaceDE/>
+        <w:autoSpaceDN/>
+      </w:pPr>
+    </w:p>
+    <w:p>
+      <w:pPr>
+        <w:widowControl/>
+        <w:wordWrap/>
+        <w:autoSpaceDE/>
+        <w:autoSpaceDN/>
+      </w:pPr>
+      <w:r>
+        <w:br w:type="page"/>
+      </w:r>
+    </w:p>
+    <w:p>
+      <w:pPr>
+        <w:rPr>
+          <w:b/>
+        </w:rPr>
+      </w:pPr>
+      <w:r>
+        <w:rPr>
+          <w:rFonts w:hint="eastAsia"/>
+          <w:b/>
         </w:rPr>
         <w:lastRenderedPageBreak/>
         <w:t>98</w:t>
@@ -8881,15 +9550,20 @@
       <w:r>
         <w:rPr>
           <w:rFonts w:hint="eastAsia"/>
+          <w:b/>
         </w:rPr>
         <w:t>. 기타 cmd</w:t>
       </w:r>
       <w:r>
+        <w:rPr>
+          <w:b/>
+        </w:rPr>
         <w:t xml:space="preserve"> </w:t>
       </w:r>
       <w:r>
         <w:rPr>
           <w:rFonts w:hint="eastAsia"/>
+          <w:b/>
         </w:rPr>
         <w:t>명령어</w:t>
       </w:r>
@@ -9028,7 +9702,7 @@
           <w:tab w:val="left" w:pos="3792"/>
         </w:tabs>
       </w:pPr>
-      <w:hyperlink r:id="rId10" w:history="1">
+      <w:hyperlink r:id="rId11" w:history="1">
         <w:r>
           <w:rPr>
             <w:rStyle w:val="a5"/>
@@ -9902,4 +10576,16 @@
     </a:ext>
   </a:extLst>
 </a:theme>
+</file>
+
+<file path=customXml/item1.xml><?xml version="1.0" encoding="utf-8"?>
+<b:Sources xmlns:b="http://schemas.openxmlformats.org/officeDocument/2006/bibliography" xmlns="http://schemas.openxmlformats.org/officeDocument/2006/bibliography" SelectedStyle="\APASixthEditionOfficeOnline.xsl" StyleName="APA" Version="6"/>
+</file>
+
+<file path=customXml/itemProps1.xml><?xml version="1.0" encoding="utf-8"?>
+<ds:datastoreItem xmlns:ds="http://schemas.openxmlformats.org/officeDocument/2006/customXml" ds:itemID="{E4EE97FD-A234-400D-85FA-516BD11617F3}">
+  <ds:schemaRefs>
+    <ds:schemaRef ds:uri="http://schemas.openxmlformats.org/officeDocument/2006/bibliography"/>
+  </ds:schemaRefs>
+</ds:datastoreItem>
 </file>
</xml_diff>

<commit_message>
Learn django -1:1 OnetoOnefield
</commit_message>
<xml_diff>
--- a/doc/1. django 기본.docx
+++ b/doc/1. django 기본.docx
@@ -8937,13 +8937,7 @@
         <w:rPr>
           <w:rFonts w:hint="eastAsia"/>
         </w:rPr>
-        <w:t>1명의 유저가 쓰는 다수의 포스팅</w:t>
-      </w:r>
-      <w:r>
-        <w:rPr>
-          <w:rFonts w:hint="eastAsia"/>
-        </w:rPr>
-        <w:t>,</w:t>
+        <w:t>1명의 유저가 쓰는 다수의 포스팅,</w:t>
       </w:r>
       <w:r>
         <w:t xml:space="preserve"> </w:t>
@@ -8986,7 +8980,16 @@
         <w:rPr>
           <w:rFonts w:hint="eastAsia"/>
         </w:rPr>
-        <w:t>- ForeignKey(대상모델,</w:t>
+        <w:t xml:space="preserve">- </w:t>
+      </w:r>
+      <w:r>
+        <w:t>models.</w:t>
+      </w:r>
+      <w:r>
+        <w:rPr>
+          <w:rFonts w:hint="eastAsia"/>
+        </w:rPr>
+        <w:t>ForeignKey(대상모델,</w:t>
       </w:r>
       <w:r>
         <w:t xml:space="preserve"> </w:t>
@@ -9018,9 +9021,6 @@
         <w:wordWrap/>
         <w:autoSpaceDE/>
         <w:autoSpaceDN/>
-        <w:rPr>
-          <w:rFonts w:hint="eastAsia"/>
-        </w:rPr>
       </w:pPr>
       <w:r>
         <w:tab/>
@@ -9126,62 +9126,220 @@
         <w:t>Comment.objects.filter(</w:t>
       </w:r>
       <w:r>
-        <w:t>post_</w:t>
+        <w:t>post__id=4</w:t>
+      </w:r>
+      <w:r>
+        <w:rPr>
+          <w:rFonts w:hint="eastAsia"/>
+        </w:rPr>
+        <w:t>)</w:t>
+      </w:r>
+    </w:p>
+    <w:p>
+      <w:pPr>
+        <w:widowControl/>
+        <w:wordWrap/>
+        <w:autoSpaceDE/>
+        <w:autoSpaceDN/>
+      </w:pPr>
+      <w:r>
+        <w:rPr>
+          <w:rFonts w:hint="eastAsia"/>
+        </w:rPr>
+        <w:t>Comment.objects.filter(</w:t>
+      </w:r>
+      <w:r>
+        <w:t>post=post</w:t>
+      </w:r>
+      <w:r>
+        <w:rPr>
+          <w:rFonts w:hint="eastAsia"/>
+        </w:rPr>
+        <w:t>)</w:t>
+      </w:r>
+      <w:r>
+        <w:t xml:space="preserve"> </w:t>
+      </w:r>
+    </w:p>
+    <w:p>
+      <w:pPr>
+        <w:widowControl/>
+        <w:wordWrap/>
+        <w:autoSpaceDE/>
+        <w:autoSpaceDN/>
+      </w:pPr>
+      <w:r>
+        <w:t>post.comment_set.all()</w:t>
+      </w:r>
+      <w:r>
+        <w:t xml:space="preserve"> </w:t>
+      </w:r>
+      <w:r>
+        <w:rPr>
+          <w:rFonts w:hint="eastAsia"/>
+        </w:rPr>
+        <w:t>: reverse_name, 가장 사용성이 좋음</w:t>
+      </w:r>
+    </w:p>
+    <w:p>
+      <w:pPr>
+        <w:widowControl/>
+        <w:wordWrap/>
+        <w:autoSpaceDE/>
+        <w:autoSpaceDN/>
+      </w:pPr>
+      <w:r>
+        <w:t>다</w:t>
+      </w:r>
+      <w:r>
+        <w:rPr>
+          <w:rFonts w:hint="eastAsia"/>
+        </w:rPr>
+        <w:t>만 reverse_name의 경우 앱이름은 고려하지 않고 모델명만 고려하기 때문에</w:t>
+      </w:r>
+    </w:p>
+    <w:p>
+      <w:pPr>
+        <w:widowControl/>
+        <w:wordWrap/>
+        <w:autoSpaceDE/>
+        <w:autoSpaceDN/>
+      </w:pPr>
+      <w:r>
+        <w:rPr>
+          <w:rFonts w:hint="eastAsia"/>
+        </w:rPr>
+        <w:t>이름</w:t>
+      </w:r>
+      <w:r>
+        <w:rPr>
+          <w:rFonts w:hint="eastAsia"/>
+        </w:rPr>
+        <w:t xml:space="preserve"> </w:t>
+      </w:r>
+      <w:r>
+        <w:rPr>
+          <w:rFonts w:hint="eastAsia"/>
+        </w:rPr>
+        <w:t>충돌</w:t>
+      </w:r>
+      <w:r>
+        <w:rPr>
+          <w:rFonts w:hint="eastAsia"/>
+        </w:rPr>
+        <w:t xml:space="preserve"> </w:t>
+      </w:r>
+      <w:r>
+        <w:rPr>
+          <w:rFonts w:hint="eastAsia"/>
+        </w:rPr>
+        <w:t>발생할 수 있음.</w:t>
+      </w:r>
+    </w:p>
+    <w:p>
+      <w:pPr>
+        <w:widowControl/>
+        <w:wordWrap/>
+        <w:autoSpaceDE/>
+        <w:autoSpaceDN/>
+      </w:pPr>
+      <w:r>
+        <w:rPr>
+          <w:rFonts w:hint="eastAsia"/>
+        </w:rPr>
+        <w:t>이 때 related_name을 통해 한쪽의 reverse</w:t>
       </w:r>
       <w:r>
         <w:t>_</w:t>
       </w:r>
       <w:r>
-        <w:t>id=4</w:t>
-      </w:r>
-      <w:r>
-        <w:rPr>
-          <w:rFonts w:hint="eastAsia"/>
-        </w:rPr>
-        <w:t>)</w:t>
-      </w:r>
-    </w:p>
-    <w:p>
-      <w:pPr>
-        <w:widowControl/>
-        <w:wordWrap/>
-        <w:autoSpaceDE/>
-        <w:autoSpaceDN/>
-      </w:pPr>
-      <w:r>
-        <w:rPr>
-          <w:rFonts w:hint="eastAsia"/>
-        </w:rPr>
-        <w:t>Comment.objects.filter(</w:t>
-      </w:r>
-      <w:r>
-        <w:t>post</w:t>
-      </w:r>
-      <w:r>
-        <w:t>=</w:t>
-      </w:r>
-      <w:r>
-        <w:t>post</w:t>
-      </w:r>
-      <w:r>
-        <w:rPr>
-          <w:rFonts w:hint="eastAsia"/>
-        </w:rPr>
-        <w:t>)</w:t>
+        <w:rPr>
+          <w:rFonts w:hint="eastAsia"/>
+        </w:rPr>
+        <w:t>name을 포기하거나 reversename</w:t>
       </w:r>
       <w:r>
         <w:t xml:space="preserve"> </w:t>
       </w:r>
-    </w:p>
-    <w:p>
-      <w:pPr>
-        <w:widowControl/>
-        <w:wordWrap/>
-        <w:autoSpaceDE/>
-        <w:autoSpaceDN/>
-      </w:pPr>
-      <w:r>
-        <w:t>post.comment_set.all()</w:t>
+      <w:r>
+        <w:rPr>
+          <w:rFonts w:hint="eastAsia"/>
+        </w:rPr>
+        <w:t>변경하는것을 권장</w:t>
+      </w:r>
+    </w:p>
+    <w:p>
+      <w:pPr>
+        <w:widowControl/>
+        <w:wordWrap/>
+        <w:autoSpaceDE/>
+        <w:autoSpaceDN/>
+      </w:pPr>
+    </w:p>
+    <w:p>
+      <w:pPr>
+        <w:widowControl/>
+        <w:wordWrap/>
+        <w:autoSpaceDE/>
+        <w:autoSpaceDN/>
+      </w:pPr>
+      <w:r>
+        <w:rPr>
+          <w:rFonts w:hint="eastAsia"/>
+        </w:rPr>
+        <w:t xml:space="preserve">2) 1:1 </w:t>
+      </w:r>
+      <w:r>
+        <w:t>models.OneToOneField</w:t>
+      </w:r>
+    </w:p>
+    <w:p>
+      <w:pPr>
+        <w:widowControl/>
+        <w:wordWrap/>
+        <w:autoSpaceDE/>
+        <w:autoSpaceDN/>
+      </w:pPr>
+      <w:r>
+        <w:rPr>
+          <w:rFonts w:hint="eastAsia"/>
+        </w:rPr>
+        <w:t xml:space="preserve">ex) </w:t>
+      </w:r>
+      <w:r>
+        <w:t>1</w:t>
+      </w:r>
+      <w:r>
+        <w:rPr>
+          <w:rFonts w:hint="eastAsia"/>
+        </w:rPr>
+        <w:t>명의 유저에는 1개의 프로필</w:t>
+      </w:r>
+    </w:p>
+    <w:p>
+      <w:pPr>
+        <w:widowControl/>
+        <w:wordWrap/>
+        <w:autoSpaceDE/>
+        <w:autoSpaceDN/>
+        <w:rPr>
+          <w:rFonts w:hint="eastAsia"/>
+        </w:rPr>
+      </w:pPr>
+      <w:r>
+        <w:rPr>
+          <w:rFonts w:hint="eastAsia"/>
+        </w:rPr>
+        <w:t xml:space="preserve">- </w:t>
+      </w:r>
+      <w:r>
+        <w:t>models.</w:t>
+      </w:r>
+      <w:r>
+        <w:rPr>
+          <w:rFonts w:hint="eastAsia"/>
+        </w:rPr>
+        <w:t>ForeignKey(대상모델,</w:t>
       </w:r>
       <w:r>
         <w:t xml:space="preserve"> </w:t>
@@ -9190,118 +9348,8 @@
         <w:rPr>
           <w:rFonts w:hint="eastAsia"/>
         </w:rPr>
-        <w:t xml:space="preserve">: reverse_name, </w:t>
-      </w:r>
-      <w:r>
-        <w:rPr>
-          <w:rFonts w:hint="eastAsia"/>
-        </w:rPr>
-        <w:t>가장 사용성이 좋음</w:t>
-      </w:r>
-    </w:p>
-    <w:p>
-      <w:pPr>
-        <w:widowControl/>
-        <w:wordWrap/>
-        <w:autoSpaceDE/>
-        <w:autoSpaceDN/>
-        <w:rPr>
-          <w:rFonts w:hint="eastAsia"/>
-        </w:rPr>
-      </w:pPr>
-      <w:r>
-        <w:t>다</w:t>
-      </w:r>
-      <w:r>
-        <w:rPr>
-          <w:rFonts w:hint="eastAsia"/>
-        </w:rPr>
-        <w:t>만 reverse_name의 경우 앱이름은 고려하지 않고 모델명만 고려하기 때문에</w:t>
-      </w:r>
-    </w:p>
-    <w:p>
-      <w:pPr>
-        <w:widowControl/>
-        <w:wordWrap/>
-        <w:autoSpaceDE/>
-        <w:autoSpaceDN/>
-      </w:pPr>
-      <w:r>
-        <w:rPr>
-          <w:rFonts w:hint="eastAsia"/>
-        </w:rPr>
-        <w:t>이름</w:t>
-      </w:r>
-      <w:r>
-        <w:rPr>
-          <w:rFonts w:hint="eastAsia"/>
-        </w:rPr>
-        <w:t xml:space="preserve"> </w:t>
-      </w:r>
-      <w:r>
-        <w:rPr>
-          <w:rFonts w:hint="eastAsia"/>
-        </w:rPr>
-        <w:t>충돌</w:t>
-      </w:r>
-      <w:r>
-        <w:rPr>
-          <w:rFonts w:hint="eastAsia"/>
-        </w:rPr>
-        <w:t xml:space="preserve"> </w:t>
-      </w:r>
-      <w:r>
-        <w:rPr>
-          <w:rFonts w:hint="eastAsia"/>
-        </w:rPr>
-        <w:t>발생할 수 있음.</w:t>
-      </w:r>
-    </w:p>
-    <w:p>
-      <w:pPr>
-        <w:widowControl/>
-        <w:wordWrap/>
-        <w:autoSpaceDE/>
-        <w:autoSpaceDN/>
-        <w:rPr>
-          <w:rFonts w:hint="eastAsia"/>
-        </w:rPr>
-      </w:pPr>
-      <w:r>
-        <w:rPr>
-          <w:rFonts w:hint="eastAsia"/>
-        </w:rPr>
-        <w:t>이 때 related_name을 통해 한쪽의 reverse</w:t>
-      </w:r>
-      <w:r>
-        <w:t>_</w:t>
-      </w:r>
-      <w:r>
-        <w:rPr>
-          <w:rFonts w:hint="eastAsia"/>
-        </w:rPr>
-        <w:t>name을 포기하거나 reversename</w:t>
-      </w:r>
-      <w:r>
-        <w:t xml:space="preserve"> </w:t>
-      </w:r>
-      <w:r>
-        <w:rPr>
-          <w:rFonts w:hint="eastAsia"/>
-        </w:rPr>
-        <w:t>변경하는것을 권장</w:t>
-      </w:r>
-    </w:p>
-    <w:p>
-      <w:pPr>
-        <w:widowControl/>
-        <w:wordWrap/>
-        <w:autoSpaceDE/>
-        <w:autoSpaceDN/>
-        <w:rPr>
-          <w:rFonts w:hint="eastAsia"/>
-        </w:rPr>
-      </w:pPr>
+        <w:t>on_delete)</w:t>
+      </w:r>
       <w:bookmarkStart w:id="0" w:name="_GoBack"/>
       <w:bookmarkEnd w:id="0"/>
     </w:p>
@@ -9312,14 +9360,22 @@
         <w:autoSpaceDE/>
         <w:autoSpaceDN/>
       </w:pPr>
-      <w:r>
-        <w:rPr>
-          <w:rFonts w:hint="eastAsia"/>
-        </w:rPr>
-        <w:t xml:space="preserve">2) 1:1 </w:t>
-      </w:r>
-      <w:r>
-        <w:t>models.OneToOneField</w:t>
+    </w:p>
+    <w:p>
+      <w:pPr>
+        <w:widowControl/>
+        <w:wordWrap/>
+        <w:autoSpaceDE/>
+        <w:autoSpaceDN/>
+      </w:pPr>
+      <w:r>
+        <w:rPr>
+          <w:rFonts w:hint="eastAsia"/>
+        </w:rPr>
+        <w:t xml:space="preserve">3) </w:t>
+      </w:r>
+      <w:r>
+        <w:t>M:N models.ManyToManyField</w:t>
       </w:r>
     </w:p>
     <w:p>
@@ -9336,48 +9392,6 @@
         <w:rPr>
           <w:rFonts w:hint="eastAsia"/>
         </w:rPr>
-        <w:t>명의 유저에는 1개의 프로필</w:t>
-      </w:r>
-    </w:p>
-    <w:p>
-      <w:pPr>
-        <w:widowControl/>
-        <w:wordWrap/>
-        <w:autoSpaceDE/>
-        <w:autoSpaceDN/>
-      </w:pPr>
-    </w:p>
-    <w:p>
-      <w:pPr>
-        <w:widowControl/>
-        <w:wordWrap/>
-        <w:autoSpaceDE/>
-        <w:autoSpaceDN/>
-      </w:pPr>
-      <w:r>
-        <w:rPr>
-          <w:rFonts w:hint="eastAsia"/>
-        </w:rPr>
-        <w:t xml:space="preserve">3) </w:t>
-      </w:r>
-      <w:r>
-        <w:t>M:N models.ManyToManyField</w:t>
-      </w:r>
-    </w:p>
-    <w:p>
-      <w:pPr>
-        <w:widowControl/>
-        <w:wordWrap/>
-        <w:autoSpaceDE/>
-        <w:autoSpaceDN/>
-      </w:pPr>
-      <w:r>
-        <w:t>1</w:t>
-      </w:r>
-      <w:r>
-        <w:rPr>
-          <w:rFonts w:hint="eastAsia"/>
-        </w:rPr>
         <w:t xml:space="preserve">개의 </w:t>
       </w:r>
       <w:r>
@@ -9399,9 +9413,6 @@
         <w:wordWrap/>
         <w:autoSpaceDE/>
         <w:autoSpaceDN/>
-        <w:rPr>
-          <w:rFonts w:hint="eastAsia"/>
-        </w:rPr>
       </w:pPr>
       <w:r>
         <w:rPr>
@@ -9426,6 +9437,115 @@
           <w:rFonts w:hint="eastAsia"/>
         </w:rPr>
       </w:pPr>
+      <w:r>
+        <w:rPr>
+          <w:rFonts w:hint="eastAsia"/>
+        </w:rPr>
+        <w:t>13. User</w:t>
+      </w:r>
+    </w:p>
+    <w:p>
+      <w:pPr>
+        <w:widowControl/>
+        <w:wordWrap/>
+        <w:autoSpaceDE/>
+        <w:autoSpaceDN/>
+      </w:pPr>
+      <w:r>
+        <w:lastRenderedPageBreak/>
+        <w:t>import get_user_model</w:t>
+      </w:r>
+    </w:p>
+    <w:p>
+      <w:pPr>
+        <w:widowControl/>
+        <w:wordWrap/>
+        <w:autoSpaceDE/>
+        <w:autoSpaceDN/>
+      </w:pPr>
+      <w:r>
+        <w:t xml:space="preserve">User = get_user_model() : </w:t>
+      </w:r>
+      <w:r>
+        <w:rPr>
+          <w:rFonts w:hint="eastAsia"/>
+        </w:rPr>
+        <w:t>현재 존재하는 모든 유저 가져오기</w:t>
+      </w:r>
+    </w:p>
+    <w:p>
+      <w:pPr>
+        <w:widowControl/>
+        <w:wordWrap/>
+        <w:autoSpaceDE/>
+        <w:autoSpaceDN/>
+      </w:pPr>
+    </w:p>
+    <w:p>
+      <w:pPr>
+        <w:widowControl/>
+        <w:wordWrap/>
+        <w:autoSpaceDE/>
+        <w:autoSpaceDN/>
+        <w:rPr>
+          <w:rFonts w:hint="eastAsia"/>
+        </w:rPr>
+      </w:pPr>
+      <w:r>
+        <w:t xml:space="preserve">- </w:t>
+      </w:r>
+      <w:r>
+        <w:rPr>
+          <w:rFonts w:hint="eastAsia"/>
+        </w:rPr>
+        <w:t xml:space="preserve">1:1 관계인 </w:t>
+      </w:r>
+      <w:r>
+        <w:t xml:space="preserve">profile </w:t>
+      </w:r>
+      <w:r>
+        <w:rPr>
+          <w:rFonts w:hint="eastAsia"/>
+        </w:rPr>
+        <w:t>가져오기</w:t>
+      </w:r>
+    </w:p>
+    <w:p>
+      <w:pPr>
+        <w:widowControl/>
+        <w:wordWrap/>
+        <w:autoSpaceDE/>
+        <w:autoSpaceDN/>
+      </w:pPr>
+      <w:r>
+        <w:rPr>
+          <w:rFonts w:hint="eastAsia"/>
+        </w:rPr>
+        <w:t>user.profile</w:t>
+      </w:r>
+      <w:r>
+        <w:t>:</w:t>
+      </w:r>
+    </w:p>
+    <w:p>
+      <w:pPr>
+        <w:widowControl/>
+        <w:wordWrap/>
+        <w:autoSpaceDE/>
+        <w:autoSpaceDN/>
+        <w:rPr>
+          <w:rFonts w:hint="eastAsia"/>
+        </w:rPr>
+      </w:pPr>
+      <w:r>
+        <w:rPr>
+          <w:rFonts w:hint="eastAsia"/>
+        </w:rPr>
+        <w:t>P</w:t>
+      </w:r>
+      <w:r>
+        <w:t>rofile.objects.get(user=user)</w:t>
+      </w:r>
     </w:p>
     <w:p>
       <w:pPr>
@@ -10583,7 +10703,7 @@
 </file>
 
 <file path=customXml/itemProps1.xml><?xml version="1.0" encoding="utf-8"?>
-<ds:datastoreItem xmlns:ds="http://schemas.openxmlformats.org/officeDocument/2006/customXml" ds:itemID="{E4EE97FD-A234-400D-85FA-516BD11617F3}">
+<ds:datastoreItem xmlns:ds="http://schemas.openxmlformats.org/officeDocument/2006/customXml" ds:itemID="{57F38EA2-DD66-4A51-914C-94283A44FC1F}">
   <ds:schemaRefs>
     <ds:schemaRef ds:uri="http://schemas.openxmlformats.org/officeDocument/2006/bibliography"/>
   </ds:schemaRefs>

</xml_diff>

<commit_message>
Learn django -M:N ManyToManyField
</commit_message>
<xml_diff>
--- a/doc/1. django 기본.docx
+++ b/doc/1. django 기본.docx
@@ -9080,30 +9080,267 @@
         <w:autoSpaceDN/>
       </w:pPr>
       <w:r>
+        <w:t>다</w:t>
+      </w:r>
+      <w:r>
+        <w:rPr>
+          <w:rFonts w:hint="eastAsia"/>
+        </w:rPr>
+        <w:t>만 reverse_name의 경우 앱이름은 고려하지 않고 모델명만 고려하기 때문에</w:t>
+      </w:r>
+    </w:p>
+    <w:p>
+      <w:pPr>
+        <w:widowControl/>
+        <w:wordWrap/>
+        <w:autoSpaceDE/>
+        <w:autoSpaceDN/>
+      </w:pPr>
+      <w:r>
+        <w:rPr>
+          <w:rFonts w:hint="eastAsia"/>
+        </w:rPr>
+        <w:t>이름</w:t>
+      </w:r>
+      <w:r>
+        <w:rPr>
+          <w:rFonts w:hint="eastAsia"/>
+        </w:rPr>
+        <w:t xml:space="preserve"> </w:t>
+      </w:r>
+      <w:r>
+        <w:rPr>
+          <w:rFonts w:hint="eastAsia"/>
+        </w:rPr>
+        <w:t>충돌</w:t>
+      </w:r>
+      <w:r>
+        <w:rPr>
+          <w:rFonts w:hint="eastAsia"/>
+        </w:rPr>
+        <w:t xml:space="preserve"> </w:t>
+      </w:r>
+      <w:r>
+        <w:rPr>
+          <w:rFonts w:hint="eastAsia"/>
+        </w:rPr>
+        <w:t>발생할 수 있음.</w:t>
+      </w:r>
+    </w:p>
+    <w:p>
+      <w:pPr>
+        <w:widowControl/>
+        <w:wordWrap/>
+        <w:autoSpaceDE/>
+        <w:autoSpaceDN/>
+      </w:pPr>
+      <w:r>
+        <w:rPr>
+          <w:rFonts w:hint="eastAsia"/>
+        </w:rPr>
+        <w:t>이 때 related_name을 통해 한쪽의 reverse</w:t>
+      </w:r>
+      <w:r>
+        <w:t>_</w:t>
+      </w:r>
+      <w:r>
+        <w:rPr>
+          <w:rFonts w:hint="eastAsia"/>
+        </w:rPr>
+        <w:t>name을 포기하거나 reversename</w:t>
+      </w:r>
+      <w:r>
+        <w:t xml:space="preserve"> </w:t>
+      </w:r>
+      <w:r>
+        <w:rPr>
+          <w:rFonts w:hint="eastAsia"/>
+        </w:rPr>
+        <w:t>변경하는것을 권장</w:t>
+      </w:r>
+    </w:p>
+    <w:p>
+      <w:pPr>
+        <w:widowControl/>
+        <w:wordWrap/>
+        <w:autoSpaceDE/>
+        <w:autoSpaceDN/>
+      </w:pPr>
+    </w:p>
+    <w:p>
+      <w:pPr>
+        <w:widowControl/>
+        <w:wordWrap/>
+        <w:autoSpaceDE/>
+        <w:autoSpaceDN/>
+      </w:pPr>
+      <w:r>
+        <w:rPr>
+          <w:rFonts w:hint="eastAsia"/>
+        </w:rPr>
+        <w:t xml:space="preserve">2) 1:1 </w:t>
+      </w:r>
+      <w:r>
+        <w:t>models.OneToOneField</w:t>
+      </w:r>
+    </w:p>
+    <w:p>
+      <w:pPr>
+        <w:widowControl/>
+        <w:wordWrap/>
+        <w:autoSpaceDE/>
+        <w:autoSpaceDN/>
+      </w:pPr>
+      <w:r>
+        <w:rPr>
+          <w:rFonts w:hint="eastAsia"/>
+        </w:rPr>
+        <w:t xml:space="preserve">ex) </w:t>
+      </w:r>
+      <w:r>
+        <w:t>1</w:t>
+      </w:r>
+      <w:r>
+        <w:rPr>
+          <w:rFonts w:hint="eastAsia"/>
+        </w:rPr>
+        <w:t>명의 유저에는 1개의 프로필</w:t>
+      </w:r>
+    </w:p>
+    <w:p>
+      <w:pPr>
+        <w:widowControl/>
+        <w:wordWrap/>
+        <w:autoSpaceDE/>
+        <w:autoSpaceDN/>
+      </w:pPr>
+      <w:r>
+        <w:rPr>
+          <w:rFonts w:hint="eastAsia"/>
+        </w:rPr>
         <w:t xml:space="preserve">- </w:t>
       </w:r>
       <w:r>
-        <w:rPr>
-          <w:rFonts w:hint="eastAsia"/>
-        </w:rPr>
-        <w:t>외래키를 필터값으로 쓸 때,</w:t>
-      </w:r>
-    </w:p>
-    <w:p>
-      <w:pPr>
-        <w:widowControl/>
-        <w:wordWrap/>
-        <w:autoSpaceDE/>
-        <w:autoSpaceDN/>
-      </w:pPr>
-      <w:r>
-        <w:rPr>
-          <w:rFonts w:hint="eastAsia"/>
-        </w:rPr>
-        <w:t>Comment.objects.filter(</w:t>
-      </w:r>
-      <w:r>
-        <w:t>post_id=4</w:t>
+        <w:t>models.</w:t>
+      </w:r>
+      <w:r>
+        <w:rPr>
+          <w:rFonts w:hint="eastAsia"/>
+        </w:rPr>
+        <w:t>ForeignKey(대상모델,</w:t>
+      </w:r>
+      <w:r>
+        <w:t xml:space="preserve"> </w:t>
+      </w:r>
+      <w:r>
+        <w:rPr>
+          <w:rFonts w:hint="eastAsia"/>
+        </w:rPr>
+        <w:t>on_delete)</w:t>
+      </w:r>
+    </w:p>
+    <w:p>
+      <w:pPr>
+        <w:widowControl/>
+        <w:wordWrap/>
+        <w:autoSpaceDE/>
+        <w:autoSpaceDN/>
+      </w:pPr>
+    </w:p>
+    <w:p>
+      <w:pPr>
+        <w:widowControl/>
+        <w:wordWrap/>
+        <w:autoSpaceDE/>
+        <w:autoSpaceDN/>
+        <w:rPr>
+          <w:rFonts w:hint="eastAsia"/>
+        </w:rPr>
+      </w:pPr>
+      <w:r>
+        <w:rPr>
+          <w:rFonts w:hint="eastAsia"/>
+        </w:rPr>
+        <w:t xml:space="preserve">3) </w:t>
+      </w:r>
+      <w:r>
+        <w:t>M:N models.ManyToManyField</w:t>
+      </w:r>
+    </w:p>
+    <w:p>
+      <w:pPr>
+        <w:widowControl/>
+        <w:wordWrap/>
+        <w:autoSpaceDE/>
+        <w:autoSpaceDN/>
+      </w:pPr>
+      <w:r>
+        <w:t xml:space="preserve">ex) </w:t>
+      </w:r>
+      <w:r>
+        <w:t>1</w:t>
+      </w:r>
+      <w:r>
+        <w:rPr>
+          <w:rFonts w:hint="eastAsia"/>
+        </w:rPr>
+        <w:t>개의 게시글 다수의 태그</w:t>
+      </w:r>
+      <w:r>
+        <w:rPr>
+          <w:rFonts w:hint="eastAsia"/>
+        </w:rPr>
+        <w:t xml:space="preserve">, </w:t>
+      </w:r>
+      <w:r>
+        <w:rPr>
+          <w:rFonts w:hint="eastAsia"/>
+        </w:rPr>
+        <w:t>1개의 태그에는 다수의 게시글</w:t>
+      </w:r>
+    </w:p>
+    <w:p>
+      <w:pPr>
+        <w:widowControl/>
+        <w:wordWrap/>
+        <w:autoSpaceDE/>
+        <w:autoSpaceDN/>
+      </w:pPr>
+      <w:r>
+        <w:rPr>
+          <w:rFonts w:hint="eastAsia"/>
+        </w:rPr>
+        <w:t xml:space="preserve">- </w:t>
+      </w:r>
+      <w:r>
+        <w:t>models.</w:t>
+      </w:r>
+      <w:r>
+        <w:t>ManyToManyField</w:t>
+      </w:r>
+      <w:r>
+        <w:rPr>
+          <w:rFonts w:hint="eastAsia"/>
+        </w:rPr>
+        <w:t>(대상모델,</w:t>
+      </w:r>
+      <w:r>
+        <w:t xml:space="preserve"> </w:t>
+      </w:r>
+      <w:r>
+        <w:rPr>
+          <w:rFonts w:hint="eastAsia"/>
+        </w:rPr>
+        <w:t>blank</w:t>
+      </w:r>
+      <w:r>
+        <w:t xml:space="preserve"> </w:t>
+      </w:r>
+      <w:r>
+        <w:rPr>
+          <w:rFonts w:hint="eastAsia"/>
+        </w:rPr>
+        <w:t>여부</w:t>
       </w:r>
       <w:r>
         <w:rPr>
@@ -9120,56 +9357,54 @@
         <w:autoSpaceDN/>
       </w:pPr>
       <w:r>
-        <w:rPr>
-          <w:rFonts w:hint="eastAsia"/>
-        </w:rPr>
-        <w:t>Comment.objects.filter(</w:t>
-      </w:r>
-      <w:r>
-        <w:t>post__id=4</w:t>
-      </w:r>
-      <w:r>
-        <w:rPr>
-          <w:rFonts w:hint="eastAsia"/>
-        </w:rPr>
-        <w:t>)</w:t>
-      </w:r>
-    </w:p>
-    <w:p>
-      <w:pPr>
-        <w:widowControl/>
-        <w:wordWrap/>
-        <w:autoSpaceDE/>
-        <w:autoSpaceDN/>
-      </w:pPr>
-      <w:r>
-        <w:rPr>
-          <w:rFonts w:hint="eastAsia"/>
-        </w:rPr>
-        <w:t>Comment.objects.filter(</w:t>
-      </w:r>
-      <w:r>
-        <w:t>post=post</w:t>
-      </w:r>
-      <w:r>
-        <w:rPr>
-          <w:rFonts w:hint="eastAsia"/>
-        </w:rPr>
-        <w:t>)</w:t>
+        <w:t xml:space="preserve">- </w:t>
+      </w:r>
+      <w:r>
+        <w:rPr>
+          <w:rFonts w:hint="eastAsia"/>
+        </w:rPr>
+        <w:t>M,N</w:t>
       </w:r>
       <w:r>
         <w:t xml:space="preserve"> </w:t>
       </w:r>
-    </w:p>
-    <w:p>
-      <w:pPr>
-        <w:widowControl/>
-        <w:wordWrap/>
-        <w:autoSpaceDE/>
-        <w:autoSpaceDN/>
-      </w:pPr>
-      <w:r>
-        <w:t>post.comment_set.all()</w:t>
+      <w:r>
+        <w:rPr>
+          <w:rFonts w:hint="eastAsia"/>
+        </w:rPr>
+        <w:t>어느쪽에서 선언할 수 있으나 사용하는 쪽에서 선언하는 것, 또는 참조가 덜 되는 쪽에서 선언하는 것이 적합하다.</w:t>
+      </w:r>
+    </w:p>
+    <w:p>
+      <w:pPr>
+        <w:widowControl/>
+        <w:wordWrap/>
+        <w:autoSpaceDE/>
+        <w:autoSpaceDN/>
+        <w:rPr>
+          <w:rFonts w:hint="eastAsia"/>
+        </w:rPr>
+      </w:pPr>
+      <w:r>
+        <w:rPr>
+          <w:rFonts w:hint="eastAsia"/>
+        </w:rPr>
+        <w:t xml:space="preserve">ex) </w:t>
+      </w:r>
+      <w:r>
+        <w:rPr>
+          <w:rFonts w:hint="eastAsia"/>
+        </w:rPr>
+        <w:t xml:space="preserve">태그의 경우 </w:t>
+      </w:r>
+      <w:r>
+        <w:t>Post</w:t>
+      </w:r>
+      <w:r>
+        <w:rPr>
+          <w:rFonts w:hint="eastAsia"/>
+        </w:rPr>
+        <w:t>, Article</w:t>
       </w:r>
       <w:r>
         <w:t xml:space="preserve"> </w:t>
@@ -9178,177 +9413,54 @@
         <w:rPr>
           <w:rFonts w:hint="eastAsia"/>
         </w:rPr>
-        <w:t>: reverse_name, 가장 사용성이 좋음</w:t>
-      </w:r>
-    </w:p>
-    <w:p>
-      <w:pPr>
-        <w:widowControl/>
-        <w:wordWrap/>
-        <w:autoSpaceDE/>
-        <w:autoSpaceDN/>
-      </w:pPr>
-      <w:r>
-        <w:t>다</w:t>
-      </w:r>
-      <w:r>
-        <w:rPr>
-          <w:rFonts w:hint="eastAsia"/>
-        </w:rPr>
-        <w:t>만 reverse_name의 경우 앱이름은 고려하지 않고 모델명만 고려하기 때문에</w:t>
-      </w:r>
-    </w:p>
-    <w:p>
-      <w:pPr>
-        <w:widowControl/>
-        <w:wordWrap/>
-        <w:autoSpaceDE/>
-        <w:autoSpaceDN/>
-      </w:pPr>
-      <w:r>
-        <w:rPr>
-          <w:rFonts w:hint="eastAsia"/>
-        </w:rPr>
-        <w:t>이름</w:t>
-      </w:r>
-      <w:r>
-        <w:rPr>
-          <w:rFonts w:hint="eastAsia"/>
-        </w:rPr>
+        <w:t xml:space="preserve">등 다양한 곳에서 사용되므로 </w:t>
+      </w:r>
+      <w:r>
+        <w:t xml:space="preserve">Post, </w:t>
+      </w:r>
+      <w:r>
+        <w:rPr>
+          <w:rFonts w:hint="eastAsia"/>
+        </w:rPr>
+        <w:t>Article</w:t>
+      </w:r>
+      <w:r>
+        <w:rPr>
+          <w:rFonts w:hint="eastAsia"/>
+        </w:rPr>
+        <w:t xml:space="preserve"> 에서 선언하는 것이 좋음</w:t>
+      </w:r>
+      <w:r>
+        <w:rPr>
+          <w:rFonts w:hint="eastAsia"/>
+        </w:rPr>
+        <w:t>.</w:t>
+      </w:r>
+    </w:p>
+    <w:p>
+      <w:pPr>
+        <w:widowControl/>
+        <w:wordWrap/>
+        <w:autoSpaceDE/>
+        <w:autoSpaceDN/>
+        <w:rPr>
+          <w:rFonts w:hint="eastAsia"/>
+        </w:rPr>
+      </w:pPr>
+      <w:r>
+        <w:rPr>
+          <w:rFonts w:hint="eastAsia"/>
+        </w:rPr>
+        <w:t>tag_set = models.</w:t>
+      </w:r>
+      <w:r>
         <w:t xml:space="preserve"> </w:t>
       </w:r>
       <w:r>
-        <w:rPr>
-          <w:rFonts w:hint="eastAsia"/>
-        </w:rPr>
-        <w:t>충돌</w:t>
-      </w:r>
-      <w:r>
-        <w:rPr>
-          <w:rFonts w:hint="eastAsia"/>
-        </w:rPr>
-        <w:t xml:space="preserve"> </w:t>
-      </w:r>
-      <w:r>
-        <w:rPr>
-          <w:rFonts w:hint="eastAsia"/>
-        </w:rPr>
-        <w:t>발생할 수 있음.</w:t>
-      </w:r>
-    </w:p>
-    <w:p>
-      <w:pPr>
-        <w:widowControl/>
-        <w:wordWrap/>
-        <w:autoSpaceDE/>
-        <w:autoSpaceDN/>
-      </w:pPr>
-      <w:r>
-        <w:rPr>
-          <w:rFonts w:hint="eastAsia"/>
-        </w:rPr>
-        <w:t>이 때 related_name을 통해 한쪽의 reverse</w:t>
-      </w:r>
-      <w:r>
-        <w:t>_</w:t>
-      </w:r>
-      <w:r>
-        <w:rPr>
-          <w:rFonts w:hint="eastAsia"/>
-        </w:rPr>
-        <w:t>name을 포기하거나 reversename</w:t>
-      </w:r>
-      <w:r>
-        <w:t xml:space="preserve"> </w:t>
-      </w:r>
-      <w:r>
-        <w:rPr>
-          <w:rFonts w:hint="eastAsia"/>
-        </w:rPr>
-        <w:t>변경하는것을 권장</w:t>
-      </w:r>
-    </w:p>
-    <w:p>
-      <w:pPr>
-        <w:widowControl/>
-        <w:wordWrap/>
-        <w:autoSpaceDE/>
-        <w:autoSpaceDN/>
-      </w:pPr>
-    </w:p>
-    <w:p>
-      <w:pPr>
-        <w:widowControl/>
-        <w:wordWrap/>
-        <w:autoSpaceDE/>
-        <w:autoSpaceDN/>
-      </w:pPr>
-      <w:r>
-        <w:rPr>
-          <w:rFonts w:hint="eastAsia"/>
-        </w:rPr>
-        <w:t xml:space="preserve">2) 1:1 </w:t>
-      </w:r>
-      <w:r>
-        <w:t>models.OneToOneField</w:t>
-      </w:r>
-    </w:p>
-    <w:p>
-      <w:pPr>
-        <w:widowControl/>
-        <w:wordWrap/>
-        <w:autoSpaceDE/>
-        <w:autoSpaceDN/>
-      </w:pPr>
-      <w:r>
-        <w:rPr>
-          <w:rFonts w:hint="eastAsia"/>
-        </w:rPr>
-        <w:t xml:space="preserve">ex) </w:t>
-      </w:r>
-      <w:r>
-        <w:t>1</w:t>
-      </w:r>
-      <w:r>
-        <w:rPr>
-          <w:rFonts w:hint="eastAsia"/>
-        </w:rPr>
-        <w:t>명의 유저에는 1개의 프로필</w:t>
-      </w:r>
-    </w:p>
-    <w:p>
-      <w:pPr>
-        <w:widowControl/>
-        <w:wordWrap/>
-        <w:autoSpaceDE/>
-        <w:autoSpaceDN/>
-        <w:rPr>
-          <w:rFonts w:hint="eastAsia"/>
-        </w:rPr>
-      </w:pPr>
-      <w:r>
-        <w:rPr>
-          <w:rFonts w:hint="eastAsia"/>
-        </w:rPr>
-        <w:t xml:space="preserve">- </w:t>
-      </w:r>
-      <w:r>
-        <w:t>models.</w:t>
-      </w:r>
-      <w:r>
-        <w:rPr>
-          <w:rFonts w:hint="eastAsia"/>
-        </w:rPr>
-        <w:t>ForeignKey(대상모델,</w:t>
-      </w:r>
-      <w:r>
-        <w:t xml:space="preserve"> </w:t>
-      </w:r>
-      <w:r>
-        <w:rPr>
-          <w:rFonts w:hint="eastAsia"/>
-        </w:rPr>
-        <w:t>on_delete)</w:t>
+        <w:t>ManyToManyField</w:t>
+      </w:r>
+      <w:r>
+        <w:t>(‘Tag’, blank= True)</w:t>
       </w:r>
       <w:bookmarkStart w:id="0" w:name="_GoBack"/>
       <w:bookmarkEnd w:id="0"/>
@@ -9360,87 +9472,114 @@
         <w:autoSpaceDE/>
         <w:autoSpaceDN/>
       </w:pPr>
-    </w:p>
-    <w:p>
-      <w:pPr>
-        <w:widowControl/>
-        <w:wordWrap/>
-        <w:autoSpaceDE/>
-        <w:autoSpaceDN/>
-      </w:pPr>
-      <w:r>
-        <w:rPr>
-          <w:rFonts w:hint="eastAsia"/>
-        </w:rPr>
-        <w:t xml:space="preserve">3) </w:t>
-      </w:r>
-      <w:r>
-        <w:t>M:N models.ManyToManyField</w:t>
-      </w:r>
-    </w:p>
-    <w:p>
-      <w:pPr>
-        <w:widowControl/>
-        <w:wordWrap/>
-        <w:autoSpaceDE/>
-        <w:autoSpaceDN/>
-      </w:pPr>
-      <w:r>
-        <w:t>1</w:t>
-      </w:r>
-      <w:r>
-        <w:rPr>
-          <w:rFonts w:hint="eastAsia"/>
-        </w:rPr>
-        <w:t xml:space="preserve">개의 </w:t>
-      </w:r>
-      <w:r>
-        <w:rPr>
-          <w:rFonts w:hint="eastAsia"/>
-        </w:rPr>
-        <w:t xml:space="preserve">게시글 </w:t>
-      </w:r>
-      <w:r>
-        <w:rPr>
-          <w:rFonts w:hint="eastAsia"/>
-        </w:rPr>
-        <w:t>다수의 태그</w:t>
-      </w:r>
-    </w:p>
-    <w:p>
-      <w:pPr>
-        <w:widowControl/>
-        <w:wordWrap/>
-        <w:autoSpaceDE/>
-        <w:autoSpaceDN/>
-      </w:pPr>
-      <w:r>
-        <w:rPr>
-          <w:rFonts w:hint="eastAsia"/>
-        </w:rPr>
-        <w:t xml:space="preserve">1개의 태그에는 다수의 </w:t>
-      </w:r>
-      <w:r>
-        <w:rPr>
-          <w:rFonts w:hint="eastAsia"/>
-        </w:rPr>
-        <w:t>게시글</w:t>
-      </w:r>
-    </w:p>
-    <w:p>
-      <w:pPr>
-        <w:widowControl/>
-        <w:wordWrap/>
-        <w:autoSpaceDE/>
-        <w:autoSpaceDN/>
-        <w:rPr>
-          <w:rFonts w:hint="eastAsia"/>
-        </w:rPr>
-      </w:pPr>
-      <w:r>
-        <w:rPr>
-          <w:rFonts w:hint="eastAsia"/>
-        </w:rPr>
+      <w:r>
+        <w:rPr>
+          <w:rFonts w:hint="eastAsia"/>
+        </w:rPr>
+        <w:t>manytomany</w:t>
+      </w:r>
+      <w:r>
+        <w:t xml:space="preserve"> </w:t>
+      </w:r>
+      <w:r>
+        <w:rPr>
+          <w:rFonts w:hint="eastAsia"/>
+        </w:rPr>
+        <w:t>관계의 경우 테이블 두개로는 정의하기 힘들기 때문에 중간 테이블</w:t>
+      </w:r>
+      <w:r>
+        <w:rPr>
+          <w:rFonts w:hint="eastAsia"/>
+        </w:rPr>
+        <w:t>이</w:t>
+      </w:r>
+      <w:r>
+        <w:rPr>
+          <w:rFonts w:hint="eastAsia"/>
+        </w:rPr>
+        <w:t xml:space="preserve"> 생성된다.</w:t>
+      </w:r>
+    </w:p>
+    <w:p>
+      <w:pPr>
+        <w:widowControl/>
+        <w:wordWrap/>
+        <w:autoSpaceDE/>
+        <w:autoSpaceDN/>
+      </w:pPr>
+    </w:p>
+    <w:p>
+      <w:pPr>
+        <w:widowControl/>
+        <w:wordWrap/>
+        <w:autoSpaceDE/>
+        <w:autoSpaceDN/>
+        <w:rPr>
+          <w:rFonts w:hint="eastAsia"/>
+        </w:rPr>
+      </w:pPr>
+    </w:p>
+    <w:p>
+      <w:pPr>
+        <w:widowControl/>
+        <w:wordWrap/>
+        <w:autoSpaceDE/>
+        <w:autoSpaceDN/>
+      </w:pPr>
+      <w:r>
+        <w:br w:type="page"/>
+      </w:r>
+    </w:p>
+    <w:p>
+      <w:pPr>
+        <w:widowControl/>
+        <w:wordWrap/>
+        <w:autoSpaceDE/>
+        <w:autoSpaceDN/>
+      </w:pPr>
+    </w:p>
+    <w:p>
+      <w:pPr>
+        <w:widowControl/>
+        <w:wordWrap/>
+        <w:autoSpaceDE/>
+        <w:autoSpaceDN/>
+      </w:pPr>
+      <w:r>
+        <w:br w:type="page"/>
+      </w:r>
+    </w:p>
+    <w:p>
+      <w:pPr>
+        <w:widowControl/>
+        <w:wordWrap/>
+        <w:autoSpaceDE/>
+        <w:autoSpaceDN/>
+      </w:pPr>
+    </w:p>
+    <w:p>
+      <w:pPr>
+        <w:widowControl/>
+        <w:wordWrap/>
+        <w:autoSpaceDE/>
+        <w:autoSpaceDN/>
+      </w:pPr>
+      <w:r>
+        <w:br w:type="page"/>
+      </w:r>
+    </w:p>
+    <w:p>
+      <w:pPr>
+        <w:widowControl/>
+        <w:wordWrap/>
+        <w:autoSpaceDE/>
+        <w:autoSpaceDN/>
+      </w:pPr>
+      <w:r>
+        <w:rPr>
+          <w:rFonts w:hint="eastAsia"/>
+        </w:rPr>
+        <w:lastRenderedPageBreak/>
         <w:t>13. User</w:t>
       </w:r>
     </w:p>
@@ -9452,7 +9591,6 @@
         <w:autoSpaceDN/>
       </w:pPr>
       <w:r>
-        <w:lastRenderedPageBreak/>
         <w:t>import get_user_model</w:t>
       </w:r>
     </w:p>
@@ -9487,9 +9625,6 @@
         <w:wordWrap/>
         <w:autoSpaceDE/>
         <w:autoSpaceDN/>
-        <w:rPr>
-          <w:rFonts w:hint="eastAsia"/>
-        </w:rPr>
       </w:pPr>
       <w:r>
         <w:t xml:space="preserve">- </w:t>
@@ -9533,9 +9668,6 @@
         <w:wordWrap/>
         <w:autoSpaceDE/>
         <w:autoSpaceDN/>
-        <w:rPr>
-          <w:rFonts w:hint="eastAsia"/>
-        </w:rPr>
       </w:pPr>
       <w:r>
         <w:rPr>
@@ -10703,7 +10835,7 @@
 </file>
 
 <file path=customXml/itemProps1.xml><?xml version="1.0" encoding="utf-8"?>
-<ds:datastoreItem xmlns:ds="http://schemas.openxmlformats.org/officeDocument/2006/customXml" ds:itemID="{57F38EA2-DD66-4A51-914C-94283A44FC1F}">
+<ds:datastoreItem xmlns:ds="http://schemas.openxmlformats.org/officeDocument/2006/customXml" ds:itemID="{478DB913-359D-400B-B812-88B48F39A7D4}">
   <ds:schemaRefs>
     <ds:schemaRef ds:uri="http://schemas.openxmlformats.org/officeDocument/2006/bibliography"/>
   </ds:schemaRefs>

</xml_diff>